<commit_message>
finish up the discussion about core subdomains
</commit_message>
<xml_diff>
--- a/software-architecture/domain-driven-design/analysing-business-domains-&-subdomains.docx
+++ b/software-architecture/domain-driven-design/analysing-business-domains-&-subdomains.docx
@@ -89,21 +89,7 @@
           <w:b/>
           <w:bCs/>
         </w:rPr>
-        <w:t>defines a company</w:t>
-      </w:r>
-      <w:r>
-        <w:rPr>
-          <w:b/>
-          <w:bCs/>
-        </w:rPr>
-        <w:t>’</w:t>
-      </w:r>
-      <w:r>
-        <w:rPr>
-          <w:b/>
-          <w:bCs/>
-        </w:rPr>
-        <w:t>s main area of activity</w:t>
+        <w:t>defines a company’s main area of activity</w:t>
       </w:r>
       <w:r>
         <w:t>. Generally speaking, it</w:t>
@@ -424,13 +410,7 @@
         <w:t>different strategic/business values</w:t>
       </w:r>
       <w:r>
-        <w:t>. Domain-driven design distinguishes between three types of</w:t>
-      </w:r>
-      <w:r>
-        <w:t xml:space="preserve"> </w:t>
-      </w:r>
-      <w:r>
-        <w:t>subdomains: core, generic, and supporting. Let</w:t>
+        <w:t>. Domain-driven design distinguishes between three types of subdomains: core, generic, and supporting. Let</w:t>
       </w:r>
       <w:r>
         <w:rPr>
@@ -446,21 +426,7 @@
           <w:b/>
           <w:bCs/>
         </w:rPr>
-        <w:t>from a company</w:t>
-      </w:r>
-      <w:r>
-        <w:rPr>
-          <w:b/>
-          <w:bCs/>
-        </w:rPr>
-        <w:t xml:space="preserve"> </w:t>
-      </w:r>
-      <w:r>
-        <w:rPr>
-          <w:b/>
-          <w:bCs/>
-        </w:rPr>
-        <w:t>strategy point of view.</w:t>
+        <w:t>from a company strategy point of view.</w:t>
       </w:r>
     </w:p>
     <w:p>
@@ -570,19 +536,7 @@
         <w:pStyle w:val="NoSpacing"/>
       </w:pPr>
       <w:r>
-        <w:t>To maintain a competitive</w:t>
-      </w:r>
-      <w:r>
-        <w:t xml:space="preserve"> </w:t>
-      </w:r>
-      <w:r>
-        <w:t>advantage, core subdomains involve inventions, smart optimizations, business knowhow,</w:t>
-      </w:r>
-      <w:r>
-        <w:t xml:space="preserve"> </w:t>
-      </w:r>
-      <w:r>
-        <w:t>or other intellectual property.</w:t>
+        <w:t>To maintain a competitive advantage, core subdomains involve inventions, smart optimizations, business knowhow, or other intellectual property.</w:t>
       </w:r>
     </w:p>
     <w:p>
@@ -592,13 +546,516 @@
     </w:p>
     <w:p>
       <w:pPr>
+        <w:pStyle w:val="Heading3"/>
+      </w:pPr>
+      <w:r>
+        <w:t>Core Subdomains are Naturally Complex</w:t>
+      </w:r>
+    </w:p>
+    <w:p>
+      <w:pPr>
         <w:pStyle w:val="NoSpacing"/>
       </w:pPr>
       <w:r>
-        <w:t xml:space="preserve">..page 5, Google </w:t>
-      </w:r>
-      <w:r>
-        <w:t>…</w:t>
+        <w:t>A core subdomain that is simple to implement can only provide a short</w:t>
+      </w:r>
+      <w:r>
+        <w:t>-</w:t>
+      </w:r>
+      <w:r>
+        <w:t>lived</w:t>
+      </w:r>
+      <w:r>
+        <w:t xml:space="preserve"> </w:t>
+      </w:r>
+      <w:r>
+        <w:t>competitive advantage. Therefore, core subdomains are naturally complex.</w:t>
+      </w:r>
+    </w:p>
+    <w:p>
+      <w:pPr>
+        <w:pStyle w:val="NoSpacing"/>
+      </w:pPr>
+    </w:p>
+    <w:p>
+      <w:pPr>
+        <w:pStyle w:val="NoSpacing"/>
+      </w:pPr>
+      <w:r>
+        <w:t>There</w:t>
+      </w:r>
+      <w:r>
+        <w:t xml:space="preserve"> </w:t>
+      </w:r>
+      <w:r>
+        <w:t>should be high entry barriers for a company</w:t>
+      </w:r>
+      <w:r>
+        <w:t>’</w:t>
+      </w:r>
+      <w:r>
+        <w:t>s core business; it should be hard for</w:t>
+      </w:r>
+    </w:p>
+    <w:p>
+      <w:pPr>
+        <w:pStyle w:val="NoSpacing"/>
+      </w:pPr>
+      <w:r>
+        <w:t>competitors to copy or imitate the company</w:t>
+      </w:r>
+      <w:r>
+        <w:t>’</w:t>
+      </w:r>
+      <w:r>
+        <w:t>s solution.</w:t>
+      </w:r>
+    </w:p>
+    <w:p>
+      <w:pPr>
+        <w:pStyle w:val="NoSpacing"/>
+      </w:pPr>
+    </w:p>
+    <w:p>
+      <w:pPr>
+        <w:pStyle w:val="Heading3"/>
+      </w:pPr>
+      <w:r>
+        <w:t>Core Subdomains are the Source of Compet</w:t>
+      </w:r>
+      <w:r>
+        <w:t>itive Advantage and are not Necessarily Technical</w:t>
+      </w:r>
+    </w:p>
+    <w:p>
+      <w:r>
+        <w:t>Not all business problems are solved through algorithms or</w:t>
+      </w:r>
+      <w:r>
+        <w:t xml:space="preserve"> </w:t>
+      </w:r>
+      <w:r>
+        <w:t>other technical solutions. A company</w:t>
+      </w:r>
+      <w:r>
+        <w:t>’</w:t>
+      </w:r>
+      <w:r>
+        <w:t>s competitive advantage can come from various</w:t>
+      </w:r>
+      <w:r>
+        <w:t xml:space="preserve"> </w:t>
+      </w:r>
+      <w:r>
+        <w:t>sources.</w:t>
+      </w:r>
+    </w:p>
+    <w:p/>
+    <w:p>
+      <w:r>
+        <w:t>Consider a</w:t>
+      </w:r>
+      <w:r>
+        <w:t xml:space="preserve"> </w:t>
+      </w:r>
+      <w:r>
+        <w:t>jewelry maker selling its products online. The online shop is</w:t>
+      </w:r>
+      <w:r>
+        <w:t xml:space="preserve"> </w:t>
+      </w:r>
+      <w:r>
+        <w:t>important, but it</w:t>
+      </w:r>
+      <w:r>
+        <w:t>’</w:t>
+      </w:r>
+      <w:r>
+        <w:t xml:space="preserve">s not a core subdomain. The jewelry design is. </w:t>
+      </w:r>
+      <w:r>
+        <w:rPr>
+          <w:b/>
+          <w:bCs/>
+        </w:rPr>
+        <w:t>The company can use</w:t>
+      </w:r>
+      <w:r>
+        <w:rPr>
+          <w:b/>
+          <w:bCs/>
+        </w:rPr>
+        <w:t xml:space="preserve"> </w:t>
+      </w:r>
+      <w:r>
+        <w:rPr>
+          <w:b/>
+          <w:bCs/>
+        </w:rPr>
+        <w:t>an existing off-the-shelf online shop engine, but it cannot outsource the design of its</w:t>
+      </w:r>
+      <w:r>
+        <w:rPr>
+          <w:b/>
+          <w:bCs/>
+        </w:rPr>
+        <w:t xml:space="preserve"> </w:t>
+      </w:r>
+      <w:r>
+        <w:rPr>
+          <w:b/>
+          <w:bCs/>
+        </w:rPr>
+        <w:t>jewelry</w:t>
+      </w:r>
+      <w:r>
+        <w:t>. The design is the reason customers buy the jewelry maker</w:t>
+      </w:r>
+      <w:r>
+        <w:t>’</w:t>
+      </w:r>
+      <w:r>
+        <w:t>s products and</w:t>
+      </w:r>
+      <w:r>
+        <w:t xml:space="preserve"> </w:t>
+      </w:r>
+      <w:r>
+        <w:t>remember the brand.</w:t>
+      </w:r>
+    </w:p>
+    <w:p/>
+    <w:p>
+      <w:pPr>
+        <w:pStyle w:val="Heading3"/>
+      </w:pPr>
+      <w:r>
+        <w:t>Core Domains vs Core Subdomains</w:t>
+      </w:r>
+    </w:p>
+    <w:p>
+      <w:pPr>
+        <w:pStyle w:val="NoSpacing"/>
+      </w:pPr>
+      <w:r>
+        <w:t>Core subdomains are also called core domains. in the original domain</w:t>
+      </w:r>
+      <w:r>
+        <w:t>-</w:t>
+      </w:r>
+      <w:r>
+        <w:t>driven</w:t>
+      </w:r>
+      <w:r>
+        <w:t xml:space="preserve"> </w:t>
+      </w:r>
+      <w:r>
+        <w:t>design book, Eric Evans uses</w:t>
+      </w:r>
+      <w:r>
+        <w:rPr>
+          <w:rFonts w:hint="eastAsia"/>
+        </w:rPr>
+        <w:t xml:space="preserve"> </w:t>
+      </w:r>
+      <w:r>
+        <w:t>“</w:t>
+      </w:r>
+      <w:r>
+        <w:t>core subdomain</w:t>
+      </w:r>
+      <w:r>
+        <w:rPr>
+          <w:rFonts w:hint="eastAsia"/>
+        </w:rPr>
+        <w:t>”</w:t>
+      </w:r>
+      <w:r>
+        <w:t xml:space="preserve"> and </w:t>
+      </w:r>
+      <w:r>
+        <w:rPr>
+          <w:rFonts w:hint="eastAsia"/>
+        </w:rPr>
+        <w:t>“</w:t>
+      </w:r>
+      <w:r>
+        <w:t>core domain</w:t>
+      </w:r>
+      <w:r>
+        <w:rPr>
+          <w:rFonts w:hint="eastAsia"/>
+        </w:rPr>
+        <w:t>”</w:t>
+      </w:r>
+      <w:r>
+        <w:t xml:space="preserve"> interchangeably.</w:t>
+      </w:r>
+    </w:p>
+    <w:p>
+      <w:pPr>
+        <w:pStyle w:val="NoSpacing"/>
+      </w:pPr>
+      <w:r>
+        <w:t xml:space="preserve">Although the term </w:t>
+      </w:r>
+      <w:r>
+        <w:rPr>
+          <w:rFonts w:hint="eastAsia"/>
+        </w:rPr>
+        <w:t>“</w:t>
+      </w:r>
+      <w:r>
+        <w:t>core domain</w:t>
+      </w:r>
+      <w:r>
+        <w:rPr>
+          <w:rFonts w:hint="eastAsia"/>
+        </w:rPr>
+        <w:t>”</w:t>
+      </w:r>
+      <w:r>
+        <w:t xml:space="preserve"> is used often, I prefer to use </w:t>
+      </w:r>
+      <w:r>
+        <w:rPr>
+          <w:rFonts w:hint="eastAsia"/>
+        </w:rPr>
+        <w:t>“</w:t>
+      </w:r>
+      <w:r>
+        <w:t>core</w:t>
+      </w:r>
+      <w:r>
+        <w:t xml:space="preserve"> </w:t>
+      </w:r>
+      <w:r>
+        <w:t>subdomain</w:t>
+      </w:r>
+      <w:r>
+        <w:rPr>
+          <w:rFonts w:hint="eastAsia"/>
+        </w:rPr>
+        <w:t>”</w:t>
+      </w:r>
+      <w:r>
+        <w:t xml:space="preserve"> for a number of reasons. First, it is a </w:t>
+      </w:r>
+      <w:r>
+        <w:rPr>
+          <w:rFonts w:ascii="MinionPro-It" w:eastAsia="MinionPro-It" w:cs="MinionPro-It"/>
+          <w:i/>
+          <w:iCs/>
+          <w:sz w:val="20"/>
+          <w:szCs w:val="20"/>
+        </w:rPr>
+        <w:t>subdomain</w:t>
+      </w:r>
+      <w:r>
+        <w:rPr>
+          <w:rFonts w:ascii="MinionPro-It" w:eastAsia="MinionPro-It" w:cs="MinionPro-It"/>
+          <w:i/>
+          <w:iCs/>
+        </w:rPr>
+        <w:t xml:space="preserve">, </w:t>
+      </w:r>
+      <w:r>
+        <w:t>and I prefer to avoid</w:t>
+      </w:r>
+      <w:r>
+        <w:t xml:space="preserve"> </w:t>
+      </w:r>
+      <w:r>
+        <w:t xml:space="preserve">confusion with </w:t>
+      </w:r>
+      <w:r>
+        <w:rPr>
+          <w:rFonts w:ascii="MinionPro-It" w:eastAsia="MinionPro-It" w:cs="MinionPro-It"/>
+          <w:i/>
+          <w:iCs/>
+        </w:rPr>
+        <w:t xml:space="preserve">business </w:t>
+      </w:r>
+      <w:r>
+        <w:rPr>
+          <w:rFonts w:ascii="MinionPro-It" w:eastAsia="MinionPro-It" w:cs="MinionPro-It"/>
+          <w:i/>
+          <w:iCs/>
+          <w:sz w:val="20"/>
+          <w:szCs w:val="20"/>
+        </w:rPr>
+        <w:t>domains</w:t>
+      </w:r>
+      <w:r>
+        <w:t xml:space="preserve">. Second, as </w:t>
+      </w:r>
+      <w:r>
+        <w:t xml:space="preserve">we will see that </w:t>
+      </w:r>
+      <w:r>
+        <w:t xml:space="preserve"> it</w:t>
+      </w:r>
+      <w:r>
+        <w:t>’</w:t>
+      </w:r>
+      <w:r>
+        <w:t>s not</w:t>
+      </w:r>
+      <w:r>
+        <w:t xml:space="preserve"> </w:t>
+      </w:r>
+      <w:r>
+        <w:t>uncommon for subdomains to evolve over time and change their types. For example,</w:t>
+      </w:r>
+      <w:r>
+        <w:t xml:space="preserve"> </w:t>
+      </w:r>
+      <w:r>
+        <w:t xml:space="preserve">a core subdomain can turn into a generic subdomain. Hence, saying that </w:t>
+      </w:r>
+      <w:r>
+        <w:rPr>
+          <w:rFonts w:hint="eastAsia"/>
+        </w:rPr>
+        <w:t>“</w:t>
+      </w:r>
+      <w:r>
+        <w:t xml:space="preserve">a </w:t>
+      </w:r>
+      <w:r>
+        <w:rPr>
+          <w:rFonts w:ascii="MinionPro-It" w:eastAsia="MinionPro-It" w:cs="MinionPro-It"/>
+          <w:i/>
+          <w:iCs/>
+          <w:sz w:val="20"/>
+          <w:szCs w:val="20"/>
+        </w:rPr>
+        <w:t>generic</w:t>
+      </w:r>
+      <w:r>
+        <w:t xml:space="preserve"> </w:t>
+      </w:r>
+      <w:r>
+        <w:t xml:space="preserve">subdomain has evolved into a </w:t>
+      </w:r>
+      <w:r>
+        <w:rPr>
+          <w:rFonts w:ascii="MinionPro-It" w:eastAsia="MinionPro-It" w:cs="MinionPro-It"/>
+          <w:i/>
+          <w:iCs/>
+          <w:sz w:val="20"/>
+          <w:szCs w:val="20"/>
+        </w:rPr>
+        <w:t>core</w:t>
+      </w:r>
+      <w:r>
+        <w:rPr>
+          <w:rFonts w:ascii="MinionPro-It" w:eastAsia="MinionPro-It" w:cs="MinionPro-It"/>
+          <w:i/>
+          <w:iCs/>
+        </w:rPr>
+        <w:t xml:space="preserve"> </w:t>
+      </w:r>
+      <w:r>
+        <w:t>subdomain</w:t>
+      </w:r>
+      <w:r>
+        <w:rPr>
+          <w:rFonts w:hint="eastAsia"/>
+        </w:rPr>
+        <w:t>”</w:t>
+      </w:r>
+      <w:r>
+        <w:t xml:space="preserve"> is more straightforward than saying </w:t>
+      </w:r>
+      <w:r>
+        <w:rPr>
+          <w:rFonts w:hint="eastAsia"/>
+        </w:rPr>
+        <w:t>“</w:t>
+      </w:r>
+      <w:r>
+        <w:t>a</w:t>
+      </w:r>
+      <w:r>
+        <w:t xml:space="preserve"> </w:t>
+      </w:r>
+      <w:r>
+        <w:t xml:space="preserve">generic </w:t>
+      </w:r>
+      <w:r>
+        <w:rPr>
+          <w:rFonts w:ascii="MinionPro-It" w:eastAsia="MinionPro-It" w:cs="MinionPro-It"/>
+          <w:i/>
+          <w:iCs/>
+          <w:sz w:val="20"/>
+          <w:szCs w:val="20"/>
+        </w:rPr>
+        <w:t>subdomain</w:t>
+      </w:r>
+      <w:r>
+        <w:rPr>
+          <w:rFonts w:ascii="MinionPro-It" w:eastAsia="MinionPro-It" w:cs="MinionPro-It"/>
+          <w:i/>
+          <w:iCs/>
+        </w:rPr>
+        <w:t xml:space="preserve"> </w:t>
+      </w:r>
+      <w:r>
+        <w:t xml:space="preserve">has evolved into a core </w:t>
+      </w:r>
+      <w:r>
+        <w:rPr>
+          <w:rFonts w:ascii="MinionPro-It" w:eastAsia="MinionPro-It" w:cs="MinionPro-It"/>
+          <w:i/>
+          <w:iCs/>
+          <w:sz w:val="20"/>
+          <w:szCs w:val="20"/>
+        </w:rPr>
+        <w:t>domain.</w:t>
+      </w:r>
+      <w:r>
+        <w:rPr>
+          <w:rFonts w:hint="eastAsia"/>
+        </w:rPr>
+        <w:t>”</w:t>
+      </w:r>
+      <w:r>
+        <w:rPr>
+          <w:rFonts w:hint="eastAsia"/>
+        </w:rPr>
+        <w:t>(</w:t>
+      </w:r>
+      <w:r>
+        <w:rPr>
+          <w:rFonts w:hint="eastAsia"/>
+          <w:i/>
+          <w:iCs/>
+        </w:rPr>
+        <w:t>I</w:t>
+      </w:r>
+      <w:r>
+        <w:rPr>
+          <w:i/>
+          <w:iCs/>
+        </w:rPr>
+        <w:t xml:space="preserve"> think they made a typo here but the point is still there.</w:t>
+      </w:r>
+      <w:r>
+        <w:t>)</w:t>
+      </w:r>
+    </w:p>
+    <w:p>
+      <w:pPr>
+        <w:pStyle w:val="NoSpacing"/>
+      </w:pPr>
+    </w:p>
+    <w:p>
+      <w:pPr>
+        <w:pStyle w:val="Heading2"/>
+      </w:pPr>
+      <w:r>
+        <w:t>Generic Subdomains</w:t>
       </w:r>
     </w:p>
     <w:sectPr>
@@ -1110,7 +1567,7 @@
   <w:abstractNum w:abstractNumId="12" w15:restartNumberingAfterBreak="0">
     <w:nsid w:val="2CD47A1B"/>
     <w:multiLevelType w:val="multilevel"/>
-    <w:tmpl w:val="AA866742"/>
+    <w:tmpl w:val="B32AC8C8"/>
     <w:lvl w:ilvl="0">
       <w:start w:val="1"/>
       <w:numFmt w:val="decimal"/>
@@ -2992,6 +3449,7 @@
   <w:style w:type="character" w:default="1" w:styleId="DefaultParagraphFont">
     <w:name w:val="Default Paragraph Font"/>
     <w:uiPriority w:val="1"/>
+    <w:semiHidden/>
     <w:unhideWhenUsed/>
   </w:style>
   <w:style w:type="table" w:default="1" w:styleId="TableNormal">

</xml_diff>

<commit_message>
learn about generic and supporting subdomains
</commit_message>
<xml_diff>
--- a/software-architecture/domain-driven-design/analysing-business-domains-&-subdomains.docx
+++ b/software-architecture/domain-driven-design/analysing-business-domains-&-subdomains.docx
@@ -106,10 +106,6 @@
         <w:t xml:space="preserve">the </w:t>
       </w:r>
       <w:r>
-        <w:rPr>
-          <w:b/>
-          <w:bCs/>
-        </w:rPr>
         <w:t>service the company provides to its clients</w:t>
       </w:r>
       <w:r>
@@ -141,10 +137,6 @@
     <w:p/>
     <w:p>
       <w:r>
-        <w:rPr>
-          <w:b/>
-          <w:bCs/>
-        </w:rPr>
         <w:t>A company can operate in multiple business domains</w:t>
       </w:r>
       <w:r>
@@ -221,13 +213,6 @@
     </w:p>
     <w:p>
       <w:r>
-        <w:rPr>
-          <w:rFonts w:ascii="MinionPro-It" w:eastAsia="MinionPro-It" w:cs="MinionPro-It"/>
-          <w:b/>
-          <w:bCs/>
-          <w:i/>
-          <w:iCs/>
-        </w:rPr>
         <w:t>subdomains</w:t>
       </w:r>
       <w:r>
@@ -239,10 +224,6 @@
         <w:t xml:space="preserve">A subdomain is </w:t>
       </w:r>
       <w:r>
-        <w:rPr>
-          <w:b/>
-          <w:bCs/>
-        </w:rPr>
         <w:t>a fine-grained area of business activity</w:t>
       </w:r>
       <w:r>
@@ -251,80 +232,40 @@
     </w:p>
     <w:p>
       <w:r>
+        <w:t>All of a company</w:t>
+      </w:r>
+      <w:r>
+        <w:t>’</w:t>
+      </w:r>
+      <w:r>
+        <w:t>s</w:t>
+      </w:r>
+      <w:r>
+        <w:t xml:space="preserve"> </w:t>
+      </w:r>
+      <w:r>
+        <w:t>subdomains form its business domain</w:t>
+      </w:r>
+      <w:r>
+        <w:t>: the service it provides to its customers.</w:t>
+      </w:r>
+    </w:p>
+    <w:p>
+      <w:r>
+        <w:t>Implementing a single subdomain is not enough for a company to succeed; it</w:t>
+      </w:r>
+      <w:r>
         <w:rPr>
-          <w:b/>
-          <w:bCs/>
-        </w:rPr>
-        <w:t>All of a company</w:t>
-      </w:r>
-      <w:r>
-        <w:rPr>
-          <w:b/>
-          <w:bCs/>
+          <w:rFonts w:hint="eastAsia"/>
         </w:rPr>
         <w:t>’</w:t>
       </w:r>
       <w:r>
-        <w:rPr>
-          <w:b/>
-          <w:bCs/>
-        </w:rPr>
-        <w:t>s</w:t>
-      </w:r>
-      <w:r>
-        <w:rPr>
-          <w:b/>
-          <w:bCs/>
-        </w:rPr>
-        <w:t xml:space="preserve"> </w:t>
-      </w:r>
-      <w:r>
-        <w:rPr>
-          <w:b/>
-          <w:bCs/>
-        </w:rPr>
-        <w:t>subdomains form its business domain</w:t>
-      </w:r>
-      <w:r>
-        <w:t>: the service it provides to its customers.</w:t>
+        <w:t>s just</w:t>
       </w:r>
     </w:p>
     <w:p>
-      <w:pPr>
-        <w:rPr>
-          <w:b/>
-          <w:bCs/>
-        </w:rPr>
-      </w:pPr>
-      <w:r>
-        <w:rPr>
-          <w:b/>
-          <w:bCs/>
-        </w:rPr>
-        <w:t>Implementing a single subdomain is not enough for a company to succeed; it</w:t>
-      </w:r>
-      <w:r>
-        <w:rPr>
-          <w:rFonts w:hint="eastAsia"/>
-          <w:b/>
-          <w:bCs/>
-        </w:rPr>
-        <w:t>’</w:t>
-      </w:r>
-      <w:r>
-        <w:rPr>
-          <w:b/>
-          <w:bCs/>
-        </w:rPr>
-        <w:t>s just</w:t>
-      </w:r>
-    </w:p>
-    <w:p>
-      <w:r>
-        <w:rPr>
-          <w:b/>
-          <w:bCs/>
-        </w:rPr>
+      <w:r>
         <w:t>one building block in the overarching system</w:t>
       </w:r>
       <w:r>
@@ -429,14 +370,7 @@
         <w:t>from a company strategy point of view.</w:t>
       </w:r>
     </w:p>
-    <w:p>
-      <w:pPr>
-        <w:rPr>
-          <w:b/>
-          <w:bCs/>
-        </w:rPr>
-      </w:pPr>
-    </w:p>
+    <w:p/>
     <w:p>
       <w:pPr>
         <w:pStyle w:val="Heading2"/>
@@ -464,10 +398,6 @@
         <w:t xml:space="preserve">is </w:t>
       </w:r>
       <w:r>
-        <w:rPr>
-          <w:b/>
-          <w:bCs/>
-        </w:rPr>
         <w:t>what a company does differently from its competitors</w:t>
       </w:r>
       <w:r>
@@ -557,13 +487,7 @@
         <w:pStyle w:val="NoSpacing"/>
       </w:pPr>
       <w:r>
-        <w:t>A core subdomain that is simple to implement can only provide a short</w:t>
-      </w:r>
-      <w:r>
-        <w:t>-</w:t>
-      </w:r>
-      <w:r>
-        <w:t>lived</w:t>
+        <w:t>A core subdomain that is simple to implement can only provide a short-lived</w:t>
       </w:r>
       <w:r>
         <w:t xml:space="preserve"> </w:t>
@@ -582,13 +506,7 @@
         <w:pStyle w:val="NoSpacing"/>
       </w:pPr>
       <w:r>
-        <w:t>There</w:t>
-      </w:r>
-      <w:r>
-        <w:t xml:space="preserve"> </w:t>
-      </w:r>
-      <w:r>
-        <w:t>should be high entry barriers for a company</w:t>
+        <w:t>There should be high entry barriers for a company</w:t>
       </w:r>
       <w:r>
         <w:t>’</w:t>
@@ -629,13 +547,7 @@
     </w:p>
     <w:p>
       <w:r>
-        <w:t>Not all business problems are solved through algorithms or</w:t>
-      </w:r>
-      <w:r>
-        <w:t xml:space="preserve"> </w:t>
-      </w:r>
-      <w:r>
-        <w:t>other technical solutions. A company</w:t>
+        <w:t>Not all business problems are solved through algorithms or other technical solutions. A company</w:t>
       </w:r>
       <w:r>
         <w:t>’</w:t>
@@ -659,13 +571,7 @@
         <w:t xml:space="preserve"> </w:t>
       </w:r>
       <w:r>
-        <w:t>jewelry maker selling its products online. The online shop is</w:t>
-      </w:r>
-      <w:r>
-        <w:t xml:space="preserve"> </w:t>
-      </w:r>
-      <w:r>
-        <w:t>important, but it</w:t>
+        <w:t>jewelry maker selling its products online. The online shop is important, but it</w:t>
       </w:r>
       <w:r>
         <w:t>’</w:t>
@@ -1058,6 +964,589 @@
         <w:t>Generic Subdomains</w:t>
       </w:r>
     </w:p>
+    <w:p>
+      <w:pPr>
+        <w:pStyle w:val="NoSpacing"/>
+        <w:rPr>
+          <w:b/>
+          <w:bCs/>
+        </w:rPr>
+      </w:pPr>
+      <w:r>
+        <w:rPr>
+          <w:rFonts w:ascii="MinionPro-It" w:eastAsia="MinionPro-It" w:cs="MinionPro-It"/>
+          <w:i/>
+          <w:iCs/>
+          <w:sz w:val="20"/>
+          <w:szCs w:val="20"/>
+        </w:rPr>
+        <w:t xml:space="preserve">Generic subdomains </w:t>
+      </w:r>
+      <w:r>
+        <w:t xml:space="preserve">are </w:t>
+      </w:r>
+      <w:r>
+        <w:rPr>
+          <w:b/>
+          <w:bCs/>
+        </w:rPr>
+        <w:t>business activities that all companies are performing in the</w:t>
+      </w:r>
+      <w:r>
+        <w:rPr>
+          <w:b/>
+          <w:bCs/>
+        </w:rPr>
+        <w:t xml:space="preserve"> </w:t>
+      </w:r>
+      <w:r>
+        <w:rPr>
+          <w:b/>
+          <w:bCs/>
+        </w:rPr>
+        <w:t>same way</w:t>
+      </w:r>
+      <w:r>
+        <w:t xml:space="preserve">. </w:t>
+      </w:r>
+      <w:r>
+        <w:rPr>
+          <w:b/>
+          <w:bCs/>
+        </w:rPr>
+        <w:t>Like core subdomains, generic subdomains are generally complex and</w:t>
+      </w:r>
+    </w:p>
+    <w:p>
+      <w:pPr>
+        <w:pStyle w:val="NoSpacing"/>
+        <w:rPr>
+          <w:b/>
+          <w:bCs/>
+        </w:rPr>
+      </w:pPr>
+      <w:r>
+        <w:rPr>
+          <w:b/>
+          <w:bCs/>
+        </w:rPr>
+        <w:t>hard to implement</w:t>
+      </w:r>
+      <w:r>
+        <w:t xml:space="preserve">. </w:t>
+      </w:r>
+      <w:r>
+        <w:rPr>
+          <w:b/>
+          <w:bCs/>
+        </w:rPr>
+        <w:t>However, generic subdomains do not provide any competitive</w:t>
+      </w:r>
+    </w:p>
+    <w:p>
+      <w:pPr>
+        <w:pStyle w:val="NoSpacing"/>
+      </w:pPr>
+      <w:r>
+        <w:rPr>
+          <w:b/>
+          <w:bCs/>
+        </w:rPr>
+        <w:t>edge for the company</w:t>
+      </w:r>
+      <w:r>
+        <w:t>.</w:t>
+      </w:r>
+    </w:p>
+    <w:p>
+      <w:pPr>
+        <w:pStyle w:val="NoSpacing"/>
+      </w:pPr>
+      <w:r>
+        <w:t>There is no need for innovation or optimization here: battletested</w:t>
+      </w:r>
+      <w:r>
+        <w:t xml:space="preserve"> </w:t>
+      </w:r>
+      <w:r>
+        <w:t>implementations are widely available, and all companies use them.</w:t>
+      </w:r>
+      <w:r>
+        <w:t xml:space="preserve"> </w:t>
+      </w:r>
+      <w:r>
+        <w:rPr>
+          <w:b/>
+          <w:bCs/>
+        </w:rPr>
+        <w:t>For example</w:t>
+      </w:r>
+      <w:r>
+        <w:t xml:space="preserve">, most systems need to </w:t>
+      </w:r>
+      <w:r>
+        <w:rPr>
+          <w:b/>
+          <w:bCs/>
+        </w:rPr>
+        <w:t>authenticate and authorize their users</w:t>
+      </w:r>
+      <w:r>
+        <w:t>. Instead of</w:t>
+      </w:r>
+      <w:r>
+        <w:t xml:space="preserve"> </w:t>
+      </w:r>
+      <w:r>
+        <w:t>inventing a proprietary authentication mechanism, it makes more sense to use an</w:t>
+      </w:r>
+      <w:r>
+        <w:t xml:space="preserve"> </w:t>
+      </w:r>
+      <w:r>
+        <w:t xml:space="preserve">existing solution. Such a solution is likely to be </w:t>
+      </w:r>
+      <w:r>
+        <w:lastRenderedPageBreak/>
+        <w:t>more reliable and secure since it has</w:t>
+      </w:r>
+      <w:r>
+        <w:t xml:space="preserve"> </w:t>
+      </w:r>
+      <w:r>
+        <w:t>already been tested by many other companies that have the same needs.</w:t>
+      </w:r>
+    </w:p>
+    <w:p>
+      <w:pPr>
+        <w:pStyle w:val="NoSpacing"/>
+      </w:pPr>
+      <w:r>
+        <w:t>Going back to the example of a jewelry maker selling its products online, jewelry</w:t>
+      </w:r>
+      <w:r>
+        <w:t xml:space="preserve"> </w:t>
+      </w:r>
+      <w:r>
+        <w:t>design is a core subdomain, but the online shop is a generic subdomain. Using the</w:t>
+      </w:r>
+      <w:r>
+        <w:t xml:space="preserve"> </w:t>
+      </w:r>
+      <w:r>
+        <w:t>same online retail platform</w:t>
+      </w:r>
+      <w:r>
+        <w:rPr>
+          <w:rFonts w:hint="eastAsia"/>
+        </w:rPr>
+        <w:t>—</w:t>
+      </w:r>
+      <w:r>
+        <w:t>the same generic solution</w:t>
+      </w:r>
+      <w:r>
+        <w:rPr>
+          <w:rFonts w:hint="eastAsia"/>
+        </w:rPr>
+        <w:t>—</w:t>
+      </w:r>
+      <w:r>
+        <w:t>as its competitors would not</w:t>
+      </w:r>
+      <w:r>
+        <w:t xml:space="preserve"> </w:t>
+      </w:r>
+      <w:r>
+        <w:t>impact the jewelry maker</w:t>
+      </w:r>
+      <w:r>
+        <w:t>’</w:t>
+      </w:r>
+      <w:r>
+        <w:t>s competitive advantage.</w:t>
+      </w:r>
+    </w:p>
+    <w:p>
+      <w:pPr>
+        <w:pStyle w:val="NoSpacing"/>
+      </w:pPr>
+    </w:p>
+    <w:p>
+      <w:pPr>
+        <w:pStyle w:val="Heading2"/>
+      </w:pPr>
+      <w:r>
+        <w:t>Supporting Subdomains</w:t>
+      </w:r>
+    </w:p>
+    <w:p>
+      <w:pPr>
+        <w:pStyle w:val="NoSpacing"/>
+      </w:pPr>
+      <w:r>
+        <w:t xml:space="preserve">As the name suggests, </w:t>
+      </w:r>
+      <w:r>
+        <w:rPr>
+          <w:rFonts w:ascii="MinionPro-It" w:eastAsia="MinionPro-It" w:cs="MinionPro-It"/>
+          <w:b/>
+          <w:bCs/>
+          <w:i/>
+          <w:iCs/>
+          <w:sz w:val="20"/>
+          <w:szCs w:val="20"/>
+        </w:rPr>
+        <w:t xml:space="preserve">supporting subdomains </w:t>
+      </w:r>
+      <w:r>
+        <w:rPr>
+          <w:b/>
+          <w:bCs/>
+        </w:rPr>
+        <w:t>support the company</w:t>
+      </w:r>
+      <w:r>
+        <w:rPr>
+          <w:b/>
+          <w:bCs/>
+        </w:rPr>
+        <w:t>’</w:t>
+      </w:r>
+      <w:r>
+        <w:rPr>
+          <w:b/>
+          <w:bCs/>
+        </w:rPr>
+        <w:t>s business</w:t>
+      </w:r>
+      <w:r>
+        <w:t>.</w:t>
+      </w:r>
+      <w:r>
+        <w:t xml:space="preserve"> </w:t>
+      </w:r>
+      <w:r>
+        <w:t>However,</w:t>
+      </w:r>
+      <w:r>
+        <w:t xml:space="preserve"> </w:t>
+      </w:r>
+      <w:r>
+        <w:t xml:space="preserve">contrary to core subdomains, </w:t>
+      </w:r>
+      <w:r>
+        <w:t>(</w:t>
+      </w:r>
+      <w:r>
+        <w:rPr>
+          <w:i/>
+          <w:iCs/>
+          <w:sz w:val="20"/>
+          <w:szCs w:val="20"/>
+        </w:rPr>
+        <w:t>and I add: similar to gen</w:t>
+      </w:r>
+      <w:r>
+        <w:rPr>
+          <w:i/>
+          <w:iCs/>
+          <w:sz w:val="20"/>
+          <w:szCs w:val="20"/>
+        </w:rPr>
+        <w:t>e</w:t>
+      </w:r>
+      <w:r>
+        <w:rPr>
+          <w:i/>
+          <w:iCs/>
+          <w:sz w:val="20"/>
+          <w:szCs w:val="20"/>
+        </w:rPr>
+        <w:t>ric</w:t>
+      </w:r>
+      <w:r>
+        <w:rPr>
+          <w:i/>
+          <w:iCs/>
+          <w:sz w:val="20"/>
+          <w:szCs w:val="20"/>
+        </w:rPr>
+        <w:t xml:space="preserve"> </w:t>
+      </w:r>
+      <w:r>
+        <w:rPr>
+          <w:i/>
+          <w:iCs/>
+          <w:sz w:val="20"/>
+          <w:szCs w:val="20"/>
+        </w:rPr>
+        <w:t>subdomains</w:t>
+      </w:r>
+      <w:r>
+        <w:t>)</w:t>
+      </w:r>
+      <w:r>
+        <w:t>supporting subdomains do not provide any competitive</w:t>
+      </w:r>
+      <w:r>
+        <w:t xml:space="preserve"> </w:t>
+      </w:r>
+      <w:r>
+        <w:t>advantage.</w:t>
+      </w:r>
+    </w:p>
+    <w:p>
+      <w:r>
+        <w:t>For example, consider an online advertising company whose core subdomains</w:t>
+      </w:r>
+      <w:r>
+        <w:t xml:space="preserve"> </w:t>
+      </w:r>
+      <w:r>
+        <w:t>include matching ads to visitors, optimizing the ads</w:t>
+      </w:r>
+      <w:r>
+        <w:t>’</w:t>
+      </w:r>
+      <w:r>
+        <w:t xml:space="preserve"> </w:t>
+      </w:r>
+      <w:r>
+        <w:t>effectiveness, and minimizing</w:t>
+      </w:r>
+      <w:r>
+        <w:t xml:space="preserve"> </w:t>
+      </w:r>
+      <w:r>
+        <w:t>the cost of ad space.</w:t>
+      </w:r>
+    </w:p>
+    <w:p>
+      <w:r>
+        <w:t xml:space="preserve">However, to achieve success in these areas, </w:t>
+      </w:r>
+      <w:r>
+        <w:rPr>
+          <w:b/>
+          <w:bCs/>
+        </w:rPr>
+        <w:t>the company needs to</w:t>
+      </w:r>
+      <w:r>
+        <w:rPr>
+          <w:b/>
+          <w:bCs/>
+        </w:rPr>
+        <w:t xml:space="preserve"> </w:t>
+      </w:r>
+      <w:r>
+        <w:rPr>
+          <w:b/>
+          <w:bCs/>
+        </w:rPr>
+        <w:t>catalog its creative materials</w:t>
+      </w:r>
+      <w:r>
+        <w:t>. The way the company stores and indexes its physical</w:t>
+      </w:r>
+      <w:r>
+        <w:t xml:space="preserve"> </w:t>
+      </w:r>
+      <w:r>
+        <w:t>creative materials, such as banners and landing pages, does not impact its profits.</w:t>
+      </w:r>
+      <w:r>
+        <w:t xml:space="preserve"> </w:t>
+      </w:r>
+      <w:r>
+        <w:t>There is nothing to invent or optimize in that area. On the other hand, the creative</w:t>
+      </w:r>
+      <w:r>
+        <w:t xml:space="preserve"> </w:t>
+      </w:r>
+      <w:r>
+        <w:t>catalog is essential for implementing the company</w:t>
+      </w:r>
+      <w:r>
+        <w:t>’</w:t>
+      </w:r>
+      <w:r>
+        <w:t>s advertising management and</w:t>
+      </w:r>
+      <w:r>
+        <w:t xml:space="preserve"> </w:t>
+      </w:r>
+      <w:r>
+        <w:t>serving systems. That makes the content cataloging solution one of the company</w:t>
+      </w:r>
+      <w:r>
+        <w:t>’</w:t>
+      </w:r>
+      <w:r>
+        <w:t>s</w:t>
+      </w:r>
+      <w:r>
+        <w:t xml:space="preserve"> </w:t>
+      </w:r>
+      <w:r>
+        <w:t>supporting subdomains.</w:t>
+      </w:r>
+    </w:p>
+    <w:p/>
+    <w:p>
+      <w:r>
+        <w:t>The distinctive characteristic of supporting subdomains is the complexity of the solution</w:t>
+      </w:r>
+      <w:r>
+        <w:t>’</w:t>
+      </w:r>
+      <w:r>
+        <w:t>s</w:t>
+      </w:r>
+    </w:p>
+    <w:p>
+      <w:r>
+        <w:t>business logic. Supporting subdomains are simple. Their business logic resembles</w:t>
+      </w:r>
+      <w:r>
+        <w:t xml:space="preserve"> </w:t>
+      </w:r>
+      <w:r>
+        <w:t>mostly data entry screens and ETL (extract, transform, load) operations; that is,</w:t>
+      </w:r>
+      <w:r>
+        <w:t xml:space="preserve"> </w:t>
+      </w:r>
+      <w:r>
+        <w:t>the so-called CRUD (create, read, update, and delete) interfaces. These activity areas</w:t>
+      </w:r>
+      <w:r>
+        <w:t xml:space="preserve"> </w:t>
+      </w:r>
+      <w:r>
+        <w:t>do not provide any competitive advantage for the company, and therefore do not</w:t>
+      </w:r>
+      <w:r>
+        <w:t xml:space="preserve"> </w:t>
+      </w:r>
+      <w:r>
+        <w:t>require high entry barriers.</w:t>
+      </w:r>
+    </w:p>
+    <w:p/>
+    <w:p>
+      <w:pPr>
+        <w:rPr>
+          <w:i/>
+          <w:iCs/>
+          <w:sz w:val="18"/>
+          <w:szCs w:val="18"/>
+        </w:rPr>
+      </w:pPr>
+      <w:r>
+        <w:rPr>
+          <w:i/>
+          <w:iCs/>
+          <w:sz w:val="18"/>
+          <w:szCs w:val="18"/>
+        </w:rPr>
+        <w:t>I add: generic subdomains are infrastructures that are needed for the business to operate, they can be used across different businesses with little to no customizations and there are ready-to-use solutions for them</w:t>
+      </w:r>
+      <w:r>
+        <w:rPr>
+          <w:i/>
+          <w:iCs/>
+          <w:sz w:val="18"/>
+          <w:szCs w:val="18"/>
+        </w:rPr>
+        <w:t>.</w:t>
+      </w:r>
+      <w:r>
+        <w:rPr>
+          <w:i/>
+          <w:iCs/>
+          <w:sz w:val="18"/>
+          <w:szCs w:val="18"/>
+        </w:rPr>
+        <w:t xml:space="preserve"> supporting subdomains on the other hand are specific to that business, yet they don’t provide the same value as the core subdomains</w:t>
+      </w:r>
+      <w:r>
+        <w:rPr>
+          <w:i/>
+          <w:iCs/>
+          <w:sz w:val="18"/>
+          <w:szCs w:val="18"/>
+        </w:rPr>
+        <w:t>.</w:t>
+      </w:r>
+      <w:r>
+        <w:rPr>
+          <w:i/>
+          <w:iCs/>
+          <w:sz w:val="18"/>
+          <w:szCs w:val="18"/>
+        </w:rPr>
+        <w:t xml:space="preserve"> they are not complex</w:t>
+      </w:r>
+      <w:r>
+        <w:rPr>
+          <w:i/>
+          <w:iCs/>
+          <w:sz w:val="18"/>
+          <w:szCs w:val="18"/>
+        </w:rPr>
+        <w:t>.</w:t>
+      </w:r>
+      <w:r>
+        <w:rPr>
+          <w:i/>
+          <w:iCs/>
+          <w:sz w:val="18"/>
+          <w:szCs w:val="18"/>
+        </w:rPr>
+        <w:t xml:space="preserve"> these are just the things that has to be done yet there is no ready-to-use solution for them.</w:t>
+      </w:r>
+    </w:p>
+    <w:p>
+      <w:pPr>
+        <w:pStyle w:val="Heading1"/>
+      </w:pPr>
+      <w:r>
+        <w:t>Comparing S</w:t>
+      </w:r>
+      <w:r>
+        <w:t>u</w:t>
+      </w:r>
+      <w:r>
+        <w:t>bdomains</w:t>
+      </w:r>
+    </w:p>
+    <w:p/>
+    <w:p>
+      <w:pPr>
+        <w:rPr>
+          <w:rFonts w:asciiTheme="majorHAnsi" w:eastAsiaTheme="majorEastAsia" w:hAnsiTheme="majorHAnsi" w:cstheme="majorBidi"/>
+          <w:b/>
+          <w:bCs/>
+          <w:color w:val="365F91" w:themeColor="accent1" w:themeShade="BF"/>
+          <w:sz w:val="28"/>
+          <w:szCs w:val="28"/>
+        </w:rPr>
+      </w:pPr>
+      <w:r>
+        <w:rPr>
+          <w:rFonts w:asciiTheme="majorHAnsi" w:eastAsiaTheme="majorEastAsia" w:hAnsiTheme="majorHAnsi" w:cstheme="majorBidi"/>
+          <w:b/>
+          <w:bCs/>
+          <w:color w:val="365F91" w:themeColor="accent1" w:themeShade="BF"/>
+          <w:sz w:val="28"/>
+          <w:szCs w:val="28"/>
+        </w:rPr>
+        <w:t>…page7</w:t>
+      </w:r>
+    </w:p>
+    <w:p/>
     <w:sectPr>
       <w:pgSz w:w="12240" w:h="15840"/>
       <w:pgMar w:top="1440" w:right="1800" w:bottom="1440" w:left="1800" w:header="720" w:footer="720" w:gutter="0"/>
@@ -3217,7 +3706,7 @@
   <w:style w:type="paragraph" w:default="1" w:styleId="Normal">
     <w:name w:val="Normal"/>
     <w:qFormat/>
-    <w:rsid w:val="006A4FB2"/>
+    <w:rsid w:val="00C15CB1"/>
     <w:pPr>
       <w:spacing w:after="0" w:line="240" w:lineRule="auto"/>
     </w:pPr>

</xml_diff>

<commit_message>
learn about the differences between subdomains
</commit_message>
<xml_diff>
--- a/software-architecture/domain-driven-design/analysing-business-domains-&-subdomains.docx
+++ b/software-architecture/domain-driven-design/analysing-business-domains-&-subdomains.docx
@@ -1221,19 +1221,7 @@
         <w:t>s business</w:t>
       </w:r>
       <w:r>
-        <w:t>.</w:t>
-      </w:r>
-      <w:r>
-        <w:t xml:space="preserve"> </w:t>
-      </w:r>
-      <w:r>
-        <w:t>However,</w:t>
-      </w:r>
-      <w:r>
-        <w:t xml:space="preserve"> </w:t>
-      </w:r>
-      <w:r>
-        <w:t xml:space="preserve">contrary to core subdomains, </w:t>
+        <w:t xml:space="preserve">. However, contrary to core subdomains, </w:t>
       </w:r>
       <w:r>
         <w:t>(</w:t>
@@ -1287,13 +1275,7 @@
         <w:t>)</w:t>
       </w:r>
       <w:r>
-        <w:t>supporting subdomains do not provide any competitive</w:t>
-      </w:r>
-      <w:r>
-        <w:t xml:space="preserve"> </w:t>
-      </w:r>
-      <w:r>
-        <w:t>advantage.</w:t>
+        <w:t>supporting subdomains do not provide any competitive advantage.</w:t>
       </w:r>
     </w:p>
     <w:p>
@@ -1525,25 +1507,2092 @@
     <w:p/>
     <w:p>
       <w:pPr>
+        <w:pStyle w:val="Heading2"/>
+      </w:pPr>
+      <w:r>
+        <w:t>Compet</w:t>
+      </w:r>
+      <w:r>
+        <w:t>i</w:t>
+      </w:r>
+      <w:r>
+        <w:t>tive Advantage</w:t>
+      </w:r>
+    </w:p>
+    <w:p/>
+    <w:p>
+      <w:pPr>
+        <w:pStyle w:val="NoSpacing"/>
+      </w:pPr>
+      <w:r>
+        <w:t>Only core subdomains provide a competitive advantage to a company. Core subdomains</w:t>
+      </w:r>
+    </w:p>
+    <w:p>
+      <w:pPr>
+        <w:pStyle w:val="NoSpacing"/>
+      </w:pPr>
+      <w:r>
+        <w:t>are the company</w:t>
+      </w:r>
+      <w:r>
+        <w:t>’</w:t>
+      </w:r>
+      <w:r>
+        <w:t>s strategy for differentiating itself from its competitors.</w:t>
+      </w:r>
+    </w:p>
+    <w:p>
+      <w:pPr>
+        <w:pStyle w:val="NoSpacing"/>
+      </w:pPr>
+    </w:p>
+    <w:p>
+      <w:pPr>
+        <w:pStyle w:val="NoSpacing"/>
+      </w:pPr>
+      <w:r>
+        <w:t>Generic subdomains, by definition, cannot be a source for any competitive advantage.</w:t>
+      </w:r>
+      <w:r>
+        <w:t xml:space="preserve"> </w:t>
+      </w:r>
+      <w:r>
+        <w:t>These are generic solutions</w:t>
+      </w:r>
+      <w:r>
+        <w:rPr>
+          <w:rFonts w:hint="eastAsia"/>
+        </w:rPr>
+        <w:t>—</w:t>
+      </w:r>
+      <w:r>
+        <w:t>the same solutions used by the company and its</w:t>
+      </w:r>
+      <w:r>
+        <w:t xml:space="preserve"> </w:t>
+      </w:r>
+      <w:r>
+        <w:t>competitors.</w:t>
+      </w:r>
+    </w:p>
+    <w:p>
+      <w:pPr>
+        <w:pStyle w:val="NoSpacing"/>
+      </w:pPr>
+    </w:p>
+    <w:p>
+      <w:pPr>
+        <w:pStyle w:val="NoSpacing"/>
+      </w:pPr>
+      <w:r>
+        <w:t>Supporting subdomains have low entry barriers and cannot provide a competitive</w:t>
+      </w:r>
+      <w:r>
+        <w:t xml:space="preserve"> </w:t>
+      </w:r>
+      <w:r>
+        <w:t>advantage either. Usually, a company wouldn</w:t>
+      </w:r>
+      <w:r>
+        <w:t>’</w:t>
+      </w:r>
+      <w:r>
+        <w:t>t mind its competitors copying its</w:t>
+      </w:r>
+      <w:r>
+        <w:t xml:space="preserve"> </w:t>
+      </w:r>
+      <w:r>
+        <w:t>supporting</w:t>
+      </w:r>
+      <w:r>
+        <w:t xml:space="preserve"> </w:t>
+      </w:r>
+      <w:r>
+        <w:t>subdomains</w:t>
+      </w:r>
+      <w:r>
+        <w:rPr>
+          <w:rFonts w:hint="eastAsia"/>
+        </w:rPr>
+        <w:t>—</w:t>
+      </w:r>
+      <w:r>
+        <w:t>this won</w:t>
+      </w:r>
+      <w:r>
+        <w:t>’</w:t>
+      </w:r>
+      <w:r>
+        <w:t>t affect its competitiveness in the industry. On the</w:t>
+      </w:r>
+      <w:r>
+        <w:t xml:space="preserve"> </w:t>
+      </w:r>
+      <w:r>
+        <w:t xml:space="preserve">contrary, </w:t>
+      </w:r>
+      <w:r>
+        <w:rPr>
+          <w:b/>
+          <w:bCs/>
+        </w:rPr>
+        <w:t>strategically the company would prefer its supporting subdomains to be</w:t>
+      </w:r>
+      <w:r>
+        <w:rPr>
+          <w:b/>
+          <w:bCs/>
+        </w:rPr>
+        <w:t xml:space="preserve"> </w:t>
+      </w:r>
+      <w:r>
+        <w:rPr>
+          <w:b/>
+          <w:bCs/>
+        </w:rPr>
+        <w:t xml:space="preserve">generic, </w:t>
+      </w:r>
+      <w:r>
+        <w:rPr>
+          <w:b/>
+          <w:bCs/>
+        </w:rPr>
+        <w:lastRenderedPageBreak/>
+        <w:t>ready-made solutions, thus eliminating the need to design and build their</w:t>
+      </w:r>
+      <w:r>
+        <w:rPr>
+          <w:b/>
+          <w:bCs/>
+        </w:rPr>
+        <w:t xml:space="preserve"> </w:t>
+      </w:r>
+      <w:r>
+        <w:rPr>
+          <w:b/>
+          <w:bCs/>
+        </w:rPr>
+        <w:t>implementation</w:t>
+      </w:r>
+      <w:r>
+        <w:t xml:space="preserve">. </w:t>
+      </w:r>
+      <w:r>
+        <w:t>We</w:t>
+      </w:r>
+      <w:r>
+        <w:t xml:space="preserve"> will learn in detail about such cases of supporting subdomains</w:t>
+      </w:r>
+      <w:r>
+        <w:t xml:space="preserve"> </w:t>
+      </w:r>
+      <w:r>
+        <w:t>turning into generic</w:t>
+      </w:r>
+      <w:r>
+        <w:t xml:space="preserve"> </w:t>
+      </w:r>
+      <w:r>
+        <w:t>subdomains, as well as other possible permutations</w:t>
+      </w:r>
+      <w:r>
+        <w:t>.</w:t>
+      </w:r>
+    </w:p>
+    <w:p>
+      <w:pPr>
+        <w:pStyle w:val="NoSpacing"/>
+      </w:pPr>
+    </w:p>
+    <w:p>
+      <w:pPr>
+        <w:pStyle w:val="Heading2"/>
+      </w:pPr>
+      <w:r>
+        <w:t>Complexity</w:t>
+      </w:r>
+    </w:p>
+    <w:p>
+      <w:pPr>
+        <w:pStyle w:val="NoSpacing"/>
+        <w:rPr>
+          <w:b/>
+          <w:bCs/>
+        </w:rPr>
+      </w:pPr>
+      <w:r>
+        <w:rPr>
+          <w:b/>
+          <w:bCs/>
+        </w:rPr>
+        <w:t>Supporting subdomains</w:t>
+      </w:r>
+      <w:r>
+        <w:rPr>
+          <w:b/>
+          <w:bCs/>
+        </w:rPr>
+        <w:t>’</w:t>
+      </w:r>
+      <w:r>
+        <w:rPr>
+          <w:b/>
+          <w:bCs/>
+        </w:rPr>
+        <w:t xml:space="preserve"> business logic is simple. These are basic ETL operations and</w:t>
+      </w:r>
+    </w:p>
+    <w:p>
+      <w:pPr>
+        <w:pStyle w:val="NoSpacing"/>
+        <w:rPr>
+          <w:b/>
+          <w:bCs/>
+        </w:rPr>
+      </w:pPr>
+      <w:r>
+        <w:rPr>
+          <w:b/>
+          <w:bCs/>
+        </w:rPr>
+        <w:t>CRUD interfaces, and the business logic is obvious. Often, it doesn</w:t>
+      </w:r>
+      <w:r>
+        <w:rPr>
+          <w:b/>
+          <w:bCs/>
+        </w:rPr>
+        <w:t>’</w:t>
+      </w:r>
+      <w:r>
+        <w:rPr>
+          <w:b/>
+          <w:bCs/>
+        </w:rPr>
+        <w:t>t go beyond</w:t>
+      </w:r>
+      <w:r>
+        <w:rPr>
+          <w:b/>
+          <w:bCs/>
+        </w:rPr>
+        <w:t xml:space="preserve"> </w:t>
+      </w:r>
+      <w:r>
+        <w:rPr>
+          <w:b/>
+          <w:bCs/>
+        </w:rPr>
+        <w:t>validating</w:t>
+      </w:r>
+      <w:r>
+        <w:rPr>
+          <w:b/>
+          <w:bCs/>
+        </w:rPr>
+        <w:t xml:space="preserve"> </w:t>
+      </w:r>
+      <w:r>
+        <w:rPr>
+          <w:b/>
+          <w:bCs/>
+        </w:rPr>
+        <w:t>inputs or converting data from one structure to another.</w:t>
+      </w:r>
+    </w:p>
+    <w:p>
+      <w:pPr>
+        <w:pStyle w:val="NoSpacing"/>
+        <w:rPr>
+          <w:b/>
+          <w:bCs/>
+        </w:rPr>
+      </w:pPr>
+    </w:p>
+    <w:p>
+      <w:pPr>
+        <w:pStyle w:val="NoSpacing"/>
+        <w:rPr>
+          <w:b/>
+          <w:bCs/>
+        </w:rPr>
+      </w:pPr>
+      <w:r>
+        <w:t>Generic subdomains are much more complicated. There should be a good reason</w:t>
+      </w:r>
+      <w:r>
+        <w:t xml:space="preserve"> </w:t>
+      </w:r>
+      <w:r>
+        <w:t>why others have already invested time and effort in solving these problems. These</w:t>
+      </w:r>
+      <w:r>
+        <w:t xml:space="preserve"> </w:t>
+      </w:r>
+      <w:r>
+        <w:t xml:space="preserve">solutions are neither simple nor trivial. Consider, for example, </w:t>
+      </w:r>
+      <w:r>
+        <w:rPr>
+          <w:b/>
+          <w:bCs/>
+        </w:rPr>
+        <w:t>encryption algorithms</w:t>
+      </w:r>
+      <w:r>
+        <w:rPr>
+          <w:b/>
+          <w:bCs/>
+        </w:rPr>
+        <w:t xml:space="preserve"> </w:t>
+      </w:r>
+      <w:r>
+        <w:rPr>
+          <w:b/>
+          <w:bCs/>
+        </w:rPr>
+        <w:t>or authentication mechanisms.</w:t>
+      </w:r>
+    </w:p>
+    <w:p>
+      <w:pPr>
+        <w:pStyle w:val="NoSpacing"/>
+        <w:rPr>
+          <w:b/>
+          <w:bCs/>
+        </w:rPr>
+      </w:pPr>
+    </w:p>
+    <w:p>
+      <w:pPr>
+        <w:pStyle w:val="NoSpacing"/>
+      </w:pPr>
+      <w:r>
+        <w:t xml:space="preserve">From a knowledge availability perspective, </w:t>
+      </w:r>
+      <w:r>
+        <w:rPr>
+          <w:b/>
+          <w:bCs/>
+        </w:rPr>
+        <w:t xml:space="preserve">generic subdomains are </w:t>
+      </w:r>
+      <w:r>
+        <w:rPr>
+          <w:rFonts w:hint="eastAsia"/>
+          <w:b/>
+          <w:bCs/>
+        </w:rPr>
+        <w:t>“</w:t>
+      </w:r>
+      <w:r>
+        <w:rPr>
+          <w:b/>
+          <w:bCs/>
+        </w:rPr>
+        <w:t>known</w:t>
+      </w:r>
+      <w:r>
+        <w:rPr>
+          <w:b/>
+          <w:bCs/>
+        </w:rPr>
+        <w:t xml:space="preserve"> </w:t>
+      </w:r>
+      <w:r>
+        <w:rPr>
+          <w:b/>
+          <w:bCs/>
+        </w:rPr>
+        <w:t>unknowns.</w:t>
+      </w:r>
+      <w:r>
+        <w:rPr>
+          <w:rFonts w:hint="eastAsia"/>
+          <w:b/>
+          <w:bCs/>
+        </w:rPr>
+        <w:t>”</w:t>
+      </w:r>
+      <w:r>
+        <w:t xml:space="preserve"> These are </w:t>
+      </w:r>
+      <w:r>
+        <w:rPr>
+          <w:b/>
+          <w:bCs/>
+        </w:rPr>
+        <w:t>the things that you know you don</w:t>
+      </w:r>
+      <w:r>
+        <w:rPr>
+          <w:b/>
+          <w:bCs/>
+        </w:rPr>
+        <w:t>’</w:t>
+      </w:r>
+      <w:r>
+        <w:rPr>
+          <w:b/>
+          <w:bCs/>
+        </w:rPr>
+        <w:t>t know</w:t>
+      </w:r>
+      <w:r>
+        <w:t>. Furthermore, this</w:t>
+      </w:r>
+      <w:r>
+        <w:t xml:space="preserve"> </w:t>
+      </w:r>
+      <w:r>
+        <w:t>knowledge is readily available. You can either use industry-accepted best practices or,</w:t>
+      </w:r>
+      <w:r>
+        <w:t xml:space="preserve"> </w:t>
+      </w:r>
+      <w:r>
+        <w:t>if needed, hire a consultant specializing in the area to help design a custom solution.</w:t>
+      </w:r>
+    </w:p>
+    <w:p>
+      <w:pPr>
+        <w:pStyle w:val="NoSpacing"/>
+      </w:pPr>
+    </w:p>
+    <w:p>
+      <w:pPr>
+        <w:pStyle w:val="NoSpacing"/>
+      </w:pPr>
+      <w:r>
+        <w:t>Core subdomains are complex. They should be as hard for competitors to copy as</w:t>
+      </w:r>
+      <w:r>
+        <w:t xml:space="preserve"> </w:t>
+      </w:r>
+      <w:r>
+        <w:t>possible</w:t>
+      </w:r>
+      <w:r>
+        <w:rPr>
+          <w:rFonts w:hint="eastAsia"/>
+        </w:rPr>
+        <w:t>—</w:t>
+      </w:r>
+      <w:r>
+        <w:t>the company</w:t>
+      </w:r>
+      <w:r>
+        <w:t>’</w:t>
+      </w:r>
+      <w:r>
+        <w:t>s profitability depends on it. That</w:t>
+      </w:r>
+      <w:r>
+        <w:t>’</w:t>
+      </w:r>
+      <w:r>
+        <w:t xml:space="preserve">s why </w:t>
+      </w:r>
+      <w:r>
+        <w:rPr>
+          <w:b/>
+          <w:bCs/>
+        </w:rPr>
+        <w:t>strategically</w:t>
+      </w:r>
+      <w:r>
+        <w:t>, companies</w:t>
+      </w:r>
+      <w:r>
+        <w:t xml:space="preserve"> </w:t>
+      </w:r>
+      <w:r>
+        <w:t>are looking to solve complex problems as their core subdomains.</w:t>
+      </w:r>
+    </w:p>
+    <w:p>
+      <w:pPr>
+        <w:pStyle w:val="NoSpacing"/>
+      </w:pPr>
+    </w:p>
+    <w:p>
+      <w:pPr>
+        <w:pStyle w:val="NoSpacing"/>
+        <w:numPr>
+          <w:ilvl w:val="0"/>
+          <w:numId w:val="24"/>
+        </w:numPr>
+      </w:pPr>
+      <w:r>
+        <w:t xml:space="preserve">At times it may be challenging to differentiate </w:t>
+      </w:r>
+      <w:r>
+        <w:rPr>
+          <w:b/>
+          <w:bCs/>
+        </w:rPr>
+        <w:t>between core and supporting</w:t>
+      </w:r>
+      <w:r>
+        <w:t xml:space="preserve"> subdomains.</w:t>
+      </w:r>
+      <w:r>
+        <w:t xml:space="preserve"> </w:t>
+      </w:r>
+      <w:r>
+        <w:rPr>
+          <w:b/>
+          <w:bCs/>
+        </w:rPr>
+        <w:t>Complexity is a useful guiding principle</w:t>
+      </w:r>
+      <w:r>
+        <w:t>. Ask whether the subdomain in question</w:t>
+      </w:r>
+      <w:r>
+        <w:t xml:space="preserve"> </w:t>
+      </w:r>
+      <w:r>
+        <w:t xml:space="preserve">can be turned into a side business. </w:t>
+      </w:r>
+      <w:r>
+        <w:rPr>
+          <w:b/>
+          <w:bCs/>
+        </w:rPr>
+        <w:t>Would someone pay for it on its own? If so,</w:t>
+      </w:r>
+      <w:r>
+        <w:rPr>
+          <w:b/>
+          <w:bCs/>
+        </w:rPr>
+        <w:t xml:space="preserve"> </w:t>
+      </w:r>
+      <w:r>
+        <w:rPr>
+          <w:b/>
+          <w:bCs/>
+        </w:rPr>
+        <w:t>this is a core subdomain</w:t>
+      </w:r>
+      <w:r>
+        <w:t xml:space="preserve">. </w:t>
+      </w:r>
+    </w:p>
+    <w:p>
+      <w:pPr>
+        <w:pStyle w:val="NoSpacing"/>
+        <w:numPr>
+          <w:ilvl w:val="0"/>
+          <w:numId w:val="24"/>
+        </w:numPr>
+      </w:pPr>
+      <w:r>
+        <w:t xml:space="preserve">Similar reasoning applies for differentiating </w:t>
+      </w:r>
+      <w:r>
+        <w:rPr>
+          <w:b/>
+          <w:bCs/>
+        </w:rPr>
+        <w:t>supporting and</w:t>
+      </w:r>
+      <w:r>
+        <w:rPr>
+          <w:b/>
+          <w:bCs/>
+        </w:rPr>
+        <w:t xml:space="preserve"> </w:t>
+      </w:r>
+      <w:r>
+        <w:rPr>
+          <w:b/>
+          <w:bCs/>
+        </w:rPr>
+        <w:t>generic subdomains:</w:t>
+      </w:r>
+      <w:r>
+        <w:t xml:space="preserve"> </w:t>
+      </w:r>
+      <w:r>
+        <w:rPr>
+          <w:b/>
+          <w:bCs/>
+        </w:rPr>
+        <w:t>would it be simpler and cheaper to hack your own implementation,</w:t>
+      </w:r>
+      <w:r>
+        <w:rPr>
+          <w:b/>
+          <w:bCs/>
+        </w:rPr>
+        <w:t xml:space="preserve"> </w:t>
+      </w:r>
+      <w:r>
+        <w:rPr>
+          <w:b/>
+          <w:bCs/>
+        </w:rPr>
+        <w:t>rather than integrating an external one</w:t>
+      </w:r>
+      <w:r>
+        <w:t xml:space="preserve">? </w:t>
+      </w:r>
+      <w:r>
+        <w:rPr>
+          <w:b/>
+          <w:bCs/>
+        </w:rPr>
+        <w:t>If so, this is a supporting subdomain.</w:t>
+      </w:r>
+    </w:p>
+    <w:p>
+      <w:pPr>
+        <w:pStyle w:val="NoSpacing"/>
+      </w:pPr>
+    </w:p>
+    <w:p>
+      <w:pPr>
+        <w:pStyle w:val="NoSpacing"/>
+      </w:pPr>
+    </w:p>
+    <w:p>
+      <w:pPr>
+        <w:pStyle w:val="NoSpacing"/>
+      </w:pPr>
+      <w:r>
+        <w:t>From a more technical perspective, it</w:t>
+      </w:r>
+      <w:r>
+        <w:rPr>
+          <w:rFonts w:hint="eastAsia"/>
+        </w:rPr>
+        <w:t>’</w:t>
+      </w:r>
+      <w:r>
+        <w:t xml:space="preserve">s important to identify </w:t>
+      </w:r>
+      <w:r>
+        <w:rPr>
+          <w:b/>
+          <w:bCs/>
+        </w:rPr>
+        <w:t>the core subdomains</w:t>
+      </w:r>
+      <w:r>
+        <w:rPr>
+          <w:b/>
+          <w:bCs/>
+        </w:rPr>
+        <w:t xml:space="preserve"> </w:t>
+      </w:r>
+      <w:r>
+        <w:rPr>
+          <w:b/>
+          <w:bCs/>
+        </w:rPr>
+        <w:t xml:space="preserve">whose complexity will affect software design. </w:t>
+      </w:r>
+      <w:r>
+        <w:t xml:space="preserve">As we discussed earlier, </w:t>
+      </w:r>
+      <w:r>
+        <w:rPr>
+          <w:highlight w:val="yellow"/>
+        </w:rPr>
+        <w:t>a core subdomain</w:t>
+      </w:r>
+      <w:r>
+        <w:rPr>
+          <w:highlight w:val="yellow"/>
+        </w:rPr>
+        <w:t xml:space="preserve"> </w:t>
+      </w:r>
+      <w:r>
+        <w:rPr>
+          <w:highlight w:val="yellow"/>
+        </w:rPr>
+        <w:t>is not necessarily related to software</w:t>
+      </w:r>
+      <w:r>
+        <w:t>. Another useful guiding principle for identifying</w:t>
+      </w:r>
+      <w:r>
+        <w:t xml:space="preserve"> </w:t>
+      </w:r>
+      <w:r>
+        <w:t>software-related core subdomains is to evaluate the complexity of the business</w:t>
+      </w:r>
+      <w:r>
+        <w:t xml:space="preserve"> </w:t>
+      </w:r>
+      <w:r>
+        <w:t>logic that you will have to model and implement in code. Does the business logic</w:t>
+      </w:r>
+      <w:r>
+        <w:t xml:space="preserve"> </w:t>
+      </w:r>
+      <w:r>
+        <w:t xml:space="preserve">resemble CRUD interfaces for data entry, or do you have to implement </w:t>
+      </w:r>
+      <w:r>
+        <w:rPr>
+          <w:b/>
+          <w:bCs/>
+        </w:rPr>
+        <w:t>complex algorithms</w:t>
+      </w:r>
+      <w:r>
+        <w:t xml:space="preserve"> </w:t>
+      </w:r>
+      <w:r>
+        <w:t xml:space="preserve">or business processes orchestrated by </w:t>
+      </w:r>
+      <w:r>
+        <w:rPr>
+          <w:b/>
+          <w:bCs/>
+        </w:rPr>
+        <w:t>complex business rules and invariants</w:t>
+      </w:r>
+      <w:r>
+        <w:t>?</w:t>
+      </w:r>
+      <w:r>
+        <w:t xml:space="preserve"> </w:t>
+      </w:r>
+      <w:r>
+        <w:t>In the former case, it</w:t>
+      </w:r>
+      <w:r>
+        <w:t>’</w:t>
+      </w:r>
+      <w:r>
+        <w:t>s a sign of a supporting subdomain, while the latter is a typical</w:t>
+      </w:r>
+      <w:r>
+        <w:t xml:space="preserve"> </w:t>
+      </w:r>
+      <w:r>
+        <w:rPr>
+          <w:b/>
+          <w:bCs/>
+        </w:rPr>
+        <w:t>core subdomain</w:t>
+      </w:r>
+      <w:r>
+        <w:t>.</w:t>
+      </w:r>
+    </w:p>
+    <w:p>
+      <w:pPr>
+        <w:pStyle w:val="NoSpacing"/>
+      </w:pPr>
+    </w:p>
+    <w:p>
+      <w:pPr>
+        <w:pStyle w:val="NoSpacing"/>
+      </w:pPr>
+    </w:p>
+    <w:p>
+      <w:pPr>
+        <w:pStyle w:val="NoSpacing"/>
+      </w:pPr>
+      <w:r>
+        <w:t xml:space="preserve">The chart </w:t>
+      </w:r>
+      <w:r>
+        <w:t xml:space="preserve">below </w:t>
+      </w:r>
+      <w:r>
+        <w:t>represents the interplay between the three types of subdomains</w:t>
+      </w:r>
+    </w:p>
+    <w:p>
+      <w:pPr>
+        <w:pStyle w:val="NoSpacing"/>
+      </w:pPr>
+      <w:r>
+        <w:rPr>
+          <w:highlight w:val="yellow"/>
+        </w:rPr>
+        <w:t>in terms of business differentiation</w:t>
+      </w:r>
+      <w:r>
+        <w:t xml:space="preserve"> </w:t>
+      </w:r>
+      <w:r>
+        <w:rPr>
+          <w:b/>
+          <w:bCs/>
+        </w:rPr>
+        <w:t>and</w:t>
+      </w:r>
+      <w:r>
+        <w:t xml:space="preserve"> </w:t>
+      </w:r>
+      <w:r>
+        <w:rPr>
+          <w:highlight w:val="yellow"/>
+        </w:rPr>
+        <w:t>business logic complexity</w:t>
+      </w:r>
+      <w:r>
+        <w:t>.</w:t>
+      </w:r>
+    </w:p>
+    <w:p>
+      <w:pPr>
+        <w:pStyle w:val="NoSpacing"/>
+      </w:pPr>
+    </w:p>
+    <w:p>
+      <w:pPr>
+        <w:pStyle w:val="NoSpacing"/>
+      </w:pPr>
+      <w:r>
+        <w:rPr>
+          <w:b/>
+          <w:bCs/>
+        </w:rPr>
+        <w:t>The intersection</w:t>
+      </w:r>
+      <w:r>
+        <w:rPr>
+          <w:b/>
+          <w:bCs/>
+        </w:rPr>
+        <w:t xml:space="preserve"> </w:t>
+      </w:r>
+      <w:r>
+        <w:rPr>
+          <w:b/>
+          <w:bCs/>
+        </w:rPr>
+        <w:t>between the supporting and generic subdomains is a gray area</w:t>
+      </w:r>
+      <w:r>
+        <w:t xml:space="preserve">: </w:t>
+      </w:r>
+      <w:r>
+        <w:rPr>
+          <w:b/>
+          <w:bCs/>
+        </w:rPr>
+        <w:t>it can go</w:t>
+      </w:r>
+      <w:r>
+        <w:rPr>
+          <w:b/>
+          <w:bCs/>
+        </w:rPr>
+        <w:t xml:space="preserve"> </w:t>
+      </w:r>
+      <w:r>
+        <w:rPr>
+          <w:b/>
+          <w:bCs/>
+        </w:rPr>
+        <w:t>either way.</w:t>
+      </w:r>
+      <w:r>
+        <w:t xml:space="preserve"> </w:t>
+      </w:r>
+      <w:r>
+        <w:rPr>
+          <w:highlight w:val="yellow"/>
+        </w:rPr>
+        <w:t>If a generic solution exists for a supporting subdomain</w:t>
+      </w:r>
+      <w:r>
+        <w:rPr>
+          <w:highlight w:val="yellow"/>
+        </w:rPr>
+        <w:t>’</w:t>
+      </w:r>
+      <w:r>
+        <w:rPr>
+          <w:highlight w:val="yellow"/>
+        </w:rPr>
+        <w:t xml:space="preserve">s functionality, </w:t>
+      </w:r>
+      <w:r>
+        <w:rPr>
+          <w:highlight w:val="yellow"/>
+        </w:rPr>
+        <w:lastRenderedPageBreak/>
+        <w:t>the</w:t>
+      </w:r>
+      <w:r>
+        <w:rPr>
+          <w:highlight w:val="yellow"/>
+        </w:rPr>
+        <w:t xml:space="preserve"> </w:t>
+      </w:r>
+      <w:r>
+        <w:rPr>
+          <w:highlight w:val="yellow"/>
+        </w:rPr>
+        <w:t>resultant subdomain type depends on whether it</w:t>
+      </w:r>
+      <w:r>
+        <w:rPr>
+          <w:highlight w:val="yellow"/>
+        </w:rPr>
+        <w:t>’</w:t>
+      </w:r>
+      <w:r>
+        <w:rPr>
+          <w:highlight w:val="yellow"/>
+        </w:rPr>
+        <w:t>s simpler and/or cheaper to integrate</w:t>
+      </w:r>
+      <w:r>
+        <w:rPr>
+          <w:highlight w:val="yellow"/>
+        </w:rPr>
+        <w:t xml:space="preserve"> </w:t>
+      </w:r>
+      <w:r>
+        <w:rPr>
+          <w:highlight w:val="yellow"/>
+        </w:rPr>
+        <w:t>the generic solution than it is to implement the functionality from scratch.</w:t>
+      </w:r>
+    </w:p>
+    <w:p>
+      <w:pPr>
+        <w:pStyle w:val="NoSpacing"/>
         <w:rPr>
           <w:rFonts w:asciiTheme="majorHAnsi" w:eastAsiaTheme="majorEastAsia" w:hAnsiTheme="majorHAnsi" w:cstheme="majorBidi"/>
           <w:b/>
           <w:bCs/>
-          <w:color w:val="365F91" w:themeColor="accent1" w:themeShade="BF"/>
-          <w:sz w:val="28"/>
-          <w:szCs w:val="28"/>
-        </w:rPr>
-      </w:pPr>
-      <w:r>
-        <w:rPr>
-          <w:rFonts w:asciiTheme="majorHAnsi" w:eastAsiaTheme="majorEastAsia" w:hAnsiTheme="majorHAnsi" w:cstheme="majorBidi"/>
+          <w:color w:val="4F81BD" w:themeColor="accent1"/>
+          <w:sz w:val="26"/>
+          <w:szCs w:val="26"/>
+        </w:rPr>
+      </w:pPr>
+    </w:p>
+    <w:p>
+      <w:pPr>
+        <w:rPr>
+          <w:noProof/>
+        </w:rPr>
+      </w:pPr>
+      <w:r>
+        <w:rPr>
+          <w:noProof/>
+        </w:rPr>
+        <w:drawing>
+          <wp:inline distT="0" distB="0" distL="0" distR="0" wp14:anchorId="15A16AD3" wp14:editId="366E7D82">
+            <wp:extent cx="5486400" cy="3755390"/>
+            <wp:effectExtent l="0" t="0" r="0" b="0"/>
+            <wp:docPr id="1" name="Picture 1"/>
+            <wp:cNvGraphicFramePr>
+              <a:graphicFrameLocks xmlns:a="http://schemas.openxmlformats.org/drawingml/2006/main" noChangeAspect="1"/>
+            </wp:cNvGraphicFramePr>
+            <a:graphic xmlns:a="http://schemas.openxmlformats.org/drawingml/2006/main">
+              <a:graphicData uri="http://schemas.openxmlformats.org/drawingml/2006/picture">
+                <pic:pic xmlns:pic="http://schemas.openxmlformats.org/drawingml/2006/picture">
+                  <pic:nvPicPr>
+                    <pic:cNvPr id="1" name=""/>
+                    <pic:cNvPicPr/>
+                  </pic:nvPicPr>
+                  <pic:blipFill>
+                    <a:blip r:embed="rId8"/>
+                    <a:stretch>
+                      <a:fillRect/>
+                    </a:stretch>
+                  </pic:blipFill>
+                  <pic:spPr>
+                    <a:xfrm>
+                      <a:off x="0" y="0"/>
+                      <a:ext cx="5486400" cy="3755390"/>
+                    </a:xfrm>
+                    <a:prstGeom prst="rect">
+                      <a:avLst/>
+                    </a:prstGeom>
+                  </pic:spPr>
+                </pic:pic>
+              </a:graphicData>
+            </a:graphic>
+          </wp:inline>
+        </w:drawing>
+      </w:r>
+    </w:p>
+    <w:p/>
+    <w:p>
+      <w:pPr>
+        <w:pStyle w:val="Heading2"/>
+      </w:pPr>
+      <w:r>
+        <w:t>Volat</w:t>
+      </w:r>
+      <w:r>
+        <w:t>i</w:t>
+      </w:r>
+      <w:r>
+        <w:t>lity</w:t>
+      </w:r>
+    </w:p>
+    <w:p>
+      <w:pPr>
+        <w:rPr>
+          <w:noProof/>
+        </w:rPr>
+      </w:pPr>
+    </w:p>
+    <w:p>
+      <w:pPr>
+        <w:pStyle w:val="NoSpacing"/>
+      </w:pPr>
+      <w:r>
+        <w:t>As mentioned previously, core subdomains can change often. If a problem can be</w:t>
+      </w:r>
+      <w:r>
+        <w:t xml:space="preserve"> </w:t>
+      </w:r>
+      <w:r>
+        <w:t>solved on the first attempt, it</w:t>
+      </w:r>
+      <w:r>
+        <w:t>’</w:t>
+      </w:r>
+      <w:r>
+        <w:t>s probably not a good competitive advantage</w:t>
+      </w:r>
+      <w:r>
+        <w:rPr>
+          <w:rFonts w:hint="eastAsia"/>
+        </w:rPr>
+        <w:t>—</w:t>
+      </w:r>
+      <w:r>
+        <w:t>competitors</w:t>
+      </w:r>
+    </w:p>
+    <w:p>
+      <w:pPr>
+        <w:pStyle w:val="NoSpacing"/>
+      </w:pPr>
+      <w:r>
+        <w:t>will catch up fast. Consequently, solutions for core subdomains are emergent.</w:t>
+      </w:r>
+    </w:p>
+    <w:p>
+      <w:pPr>
+        <w:pStyle w:val="NoSpacing"/>
+      </w:pPr>
+      <w:r>
+        <w:t>Different implementations have to be tried out, refined, and optimized. Moreover, the</w:t>
+      </w:r>
+    </w:p>
+    <w:p>
+      <w:pPr>
+        <w:pStyle w:val="NoSpacing"/>
+      </w:pPr>
+      <w:r>
+        <w:t>work on core subdomains is never done. Companies continuously innovate and</w:t>
+      </w:r>
+    </w:p>
+    <w:p>
+      <w:pPr>
+        <w:pStyle w:val="NoSpacing"/>
+      </w:pPr>
+      <w:r>
+        <w:t>evolve core subdomains. The changes come in the form of adding new features or</w:t>
+      </w:r>
+    </w:p>
+    <w:p>
+      <w:pPr>
+        <w:pStyle w:val="NoSpacing"/>
+      </w:pPr>
+      <w:r>
+        <w:t>optimizing existing functionality. Either way, the constant evolution of its core subdomains</w:t>
+      </w:r>
+    </w:p>
+    <w:p>
+      <w:pPr>
+        <w:pStyle w:val="NoSpacing"/>
+      </w:pPr>
+      <w:r>
+        <w:t>is essential for a company to stay ahead of its competitors.</w:t>
+      </w:r>
+    </w:p>
+    <w:p>
+      <w:pPr>
+        <w:pStyle w:val="NoSpacing"/>
+      </w:pPr>
+    </w:p>
+    <w:p>
+      <w:pPr>
+        <w:pStyle w:val="NoSpacing"/>
+        <w:rPr>
           <w:b/>
           <w:bCs/>
-          <w:color w:val="365F91" w:themeColor="accent1" w:themeShade="BF"/>
-          <w:sz w:val="28"/>
-          <w:szCs w:val="28"/>
-        </w:rPr>
-        <w:t>…page7</w:t>
+        </w:rPr>
+      </w:pPr>
+      <w:r>
+        <w:t xml:space="preserve">Contrary to the core subdomains, </w:t>
+      </w:r>
+      <w:r>
+        <w:rPr>
+          <w:b/>
+          <w:bCs/>
+        </w:rPr>
+        <w:t>supporting subdomains do not change often</w:t>
+      </w:r>
+      <w:r>
+        <w:t>. They</w:t>
+      </w:r>
+      <w:r>
+        <w:t xml:space="preserve"> </w:t>
+      </w:r>
+      <w:r>
+        <w:t xml:space="preserve">do not provide any competitive advantage for the company, and therefore the </w:t>
+      </w:r>
+      <w:r>
+        <w:rPr>
+          <w:b/>
+          <w:bCs/>
+        </w:rPr>
+        <w:t>evolution</w:t>
+      </w:r>
+      <w:r>
+        <w:rPr>
+          <w:b/>
+          <w:bCs/>
+        </w:rPr>
+        <w:t xml:space="preserve"> </w:t>
+      </w:r>
+      <w:r>
+        <w:rPr>
+          <w:b/>
+          <w:bCs/>
+        </w:rPr>
+        <w:t>of a supporting subdomain provides a minuscule business value compared to</w:t>
+      </w:r>
+      <w:r>
+        <w:t xml:space="preserve"> the</w:t>
+      </w:r>
+      <w:r>
+        <w:t xml:space="preserve"> </w:t>
+      </w:r>
+      <w:r>
+        <w:t xml:space="preserve">same effort invested in a </w:t>
+      </w:r>
+      <w:r>
+        <w:rPr>
+          <w:b/>
+          <w:bCs/>
+        </w:rPr>
+        <w:t>core subdomain.</w:t>
+      </w:r>
+    </w:p>
+    <w:p>
+      <w:pPr>
+        <w:pStyle w:val="NoSpacing"/>
+      </w:pPr>
+    </w:p>
+    <w:p>
+      <w:pPr>
+        <w:pStyle w:val="NoSpacing"/>
+      </w:pPr>
+      <w:r>
+        <w:rPr>
+          <w:b/>
+          <w:bCs/>
+        </w:rPr>
+        <w:t>Despite having existing solutions</w:t>
+      </w:r>
+      <w:r>
+        <w:t xml:space="preserve">, </w:t>
+      </w:r>
+      <w:r>
+        <w:rPr>
+          <w:b/>
+          <w:bCs/>
+        </w:rPr>
+        <w:t>generic subdomains can change over time</w:t>
+      </w:r>
+      <w:r>
+        <w:t>. The</w:t>
+      </w:r>
+    </w:p>
+    <w:p>
+      <w:pPr>
+        <w:pStyle w:val="NoSpacing"/>
+        <w:rPr>
+          <w:b/>
+          <w:bCs/>
+        </w:rPr>
+      </w:pPr>
+      <w:r>
+        <w:t xml:space="preserve">changes can come in the form of </w:t>
+      </w:r>
+      <w:r>
+        <w:rPr>
+          <w:b/>
+          <w:bCs/>
+        </w:rPr>
+        <w:t>security patches, bug fixes, or entirely new solutions</w:t>
+      </w:r>
+    </w:p>
+    <w:p>
+      <w:pPr>
+        <w:pStyle w:val="NoSpacing"/>
+        <w:rPr>
+          <w:b/>
+          <w:bCs/>
+        </w:rPr>
+      </w:pPr>
+      <w:r>
+        <w:rPr>
+          <w:b/>
+          <w:bCs/>
+        </w:rPr>
+        <w:t>to the generic problems.</w:t>
+      </w:r>
+    </w:p>
+    <w:p>
+      <w:pPr>
+        <w:pStyle w:val="NoSpacing"/>
+        <w:rPr>
+          <w:b/>
+          <w:bCs/>
+        </w:rPr>
+      </w:pPr>
+    </w:p>
+    <w:p>
+      <w:pPr>
+        <w:pStyle w:val="Heading2"/>
+      </w:pPr>
+      <w:r>
+        <w:lastRenderedPageBreak/>
+        <w:t>Solution</w:t>
+      </w:r>
+      <w:r>
+        <w:t>/implementation</w:t>
+      </w:r>
+      <w:r>
+        <w:t xml:space="preserve"> Strategy</w:t>
+      </w:r>
+    </w:p>
+    <w:p>
+      <w:pPr>
+        <w:pStyle w:val="NoSpacing"/>
+      </w:pPr>
+      <w:r>
+        <w:t>Core subdomains provide the company its ability to compete with other players in</w:t>
+      </w:r>
+    </w:p>
+    <w:p>
+      <w:pPr>
+        <w:pStyle w:val="NoSpacing"/>
+        <w:rPr>
+          <w:highlight w:val="yellow"/>
+        </w:rPr>
+      </w:pPr>
+      <w:r>
+        <w:t>the industry. That</w:t>
+      </w:r>
+      <w:r>
+        <w:t>’</w:t>
+      </w:r>
+      <w:r>
+        <w:t xml:space="preserve">s a business-critical responsibility, but </w:t>
+      </w:r>
+      <w:r>
+        <w:rPr>
+          <w:highlight w:val="yellow"/>
+        </w:rPr>
+        <w:t>does it mean that supporting</w:t>
+      </w:r>
+    </w:p>
+    <w:p>
+      <w:pPr>
+        <w:pStyle w:val="NoSpacing"/>
+        <w:rPr>
+          <w:b/>
+          <w:bCs/>
+        </w:rPr>
+      </w:pPr>
+      <w:r>
+        <w:rPr>
+          <w:highlight w:val="yellow"/>
+        </w:rPr>
+        <w:t>and generic subdomains are not important? Of course not</w:t>
+      </w:r>
+      <w:r>
+        <w:rPr>
+          <w:b/>
+          <w:bCs/>
+          <w:highlight w:val="yellow"/>
+        </w:rPr>
+        <w:t>.</w:t>
+      </w:r>
+      <w:r>
+        <w:rPr>
+          <w:b/>
+          <w:bCs/>
+        </w:rPr>
+        <w:t xml:space="preserve"> All subdomains are</w:t>
+      </w:r>
+    </w:p>
+    <w:p>
+      <w:pPr>
+        <w:pStyle w:val="NoSpacing"/>
+      </w:pPr>
+      <w:r>
+        <w:rPr>
+          <w:b/>
+          <w:bCs/>
+        </w:rPr>
+        <w:t>required for the company to work in its business domain</w:t>
+      </w:r>
+      <w:r>
+        <w:t>. The subdomains are like</w:t>
+      </w:r>
+    </w:p>
+    <w:p>
+      <w:pPr>
+        <w:pStyle w:val="NoSpacing"/>
+      </w:pPr>
+      <w:r>
+        <w:t xml:space="preserve">foundational building blocks: </w:t>
+      </w:r>
+      <w:r>
+        <w:rPr>
+          <w:b/>
+          <w:bCs/>
+        </w:rPr>
+        <w:t>take one away and the whole structure may fall down</w:t>
+      </w:r>
+      <w:r>
+        <w:t>.</w:t>
+      </w:r>
+    </w:p>
+    <w:p>
+      <w:pPr>
+        <w:pStyle w:val="NoSpacing"/>
+      </w:pPr>
+    </w:p>
+    <w:p>
+      <w:pPr>
+        <w:pStyle w:val="NoSpacing"/>
+        <w:rPr>
+          <w:b/>
+          <w:bCs/>
+        </w:rPr>
+      </w:pPr>
+      <w:r>
+        <w:t xml:space="preserve">That said, </w:t>
+      </w:r>
+      <w:r>
+        <w:rPr>
+          <w:b/>
+          <w:bCs/>
+        </w:rPr>
+        <w:t xml:space="preserve">we can leverage the </w:t>
+      </w:r>
+      <w:r>
+        <w:rPr>
+          <w:b/>
+          <w:bCs/>
+          <w:highlight w:val="yellow"/>
+        </w:rPr>
+        <w:t>inherent properties</w:t>
+      </w:r>
+      <w:r>
+        <w:rPr>
+          <w:b/>
+          <w:bCs/>
+        </w:rPr>
+        <w:t xml:space="preserve"> of the different types of subdomains</w:t>
+      </w:r>
+      <w:r>
+        <w:rPr>
+          <w:b/>
+          <w:bCs/>
+        </w:rPr>
+        <w:t xml:space="preserve"> </w:t>
+      </w:r>
+      <w:r>
+        <w:rPr>
+          <w:b/>
+          <w:bCs/>
+          <w:highlight w:val="yellow"/>
+        </w:rPr>
+        <w:t>to choose implementation strategies</w:t>
+      </w:r>
+      <w:r>
+        <w:rPr>
+          <w:b/>
+          <w:bCs/>
+        </w:rPr>
+        <w:t xml:space="preserve"> to implement each type of subdomain </w:t>
+      </w:r>
+      <w:r>
+        <w:rPr>
+          <w:b/>
+          <w:bCs/>
+          <w:highlight w:val="yellow"/>
+        </w:rPr>
+        <w:t>in</w:t>
+      </w:r>
+      <w:r>
+        <w:rPr>
+          <w:b/>
+          <w:bCs/>
+          <w:highlight w:val="yellow"/>
+        </w:rPr>
+        <w:t xml:space="preserve"> </w:t>
+      </w:r>
+      <w:r>
+        <w:rPr>
+          <w:b/>
+          <w:bCs/>
+          <w:highlight w:val="yellow"/>
+        </w:rPr>
+        <w:t>the most efficient manner</w:t>
+      </w:r>
+      <w:r>
+        <w:rPr>
+          <w:b/>
+          <w:bCs/>
+        </w:rPr>
+        <w:t>.</w:t>
+      </w:r>
+    </w:p>
+    <w:p>
+      <w:pPr>
+        <w:rPr>
+          <w:b/>
+          <w:bCs/>
+        </w:rPr>
+      </w:pPr>
+    </w:p>
+    <w:p>
+      <w:pPr>
+        <w:pStyle w:val="NoSpacing"/>
+        <w:numPr>
+          <w:ilvl w:val="0"/>
+          <w:numId w:val="26"/>
+        </w:numPr>
+      </w:pPr>
+      <w:r>
+        <w:rPr>
+          <w:b/>
+          <w:bCs/>
+        </w:rPr>
+        <w:t>Core subdomains have to be implemented in-house.</w:t>
+      </w:r>
+      <w:r>
+        <w:t xml:space="preserve"> They cannot be bought or adopted;</w:t>
+      </w:r>
+      <w:r>
+        <w:t xml:space="preserve"> </w:t>
+      </w:r>
+      <w:r>
+        <w:t>that would undermine the notion of competitive advantage, as the company</w:t>
+      </w:r>
+      <w:r>
+        <w:t>’</w:t>
+      </w:r>
+      <w:r>
+        <w:t>s</w:t>
+      </w:r>
+      <w:r>
+        <w:t xml:space="preserve"> </w:t>
+      </w:r>
+      <w:r>
+        <w:t>competitors would be able to do the same.</w:t>
+      </w:r>
+      <w:r>
+        <w:t xml:space="preserve"> </w:t>
+      </w:r>
+    </w:p>
+    <w:p>
+      <w:pPr>
+        <w:pStyle w:val="NoSpacing"/>
+        <w:ind w:left="720"/>
+        <w:rPr>
+          <w:b/>
+          <w:bCs/>
+        </w:rPr>
+      </w:pPr>
+    </w:p>
+    <w:p>
+      <w:pPr>
+        <w:pStyle w:val="NoSpacing"/>
+        <w:ind w:left="720"/>
+      </w:pPr>
+      <w:r>
+        <w:rPr>
+          <w:b/>
+          <w:bCs/>
+        </w:rPr>
+        <w:t>It would also be unwise to outsource the implementation of a core subdomain</w:t>
+      </w:r>
+      <w:r>
+        <w:t xml:space="preserve">. </w:t>
+      </w:r>
+      <w:r>
+        <w:rPr>
+          <w:b/>
+          <w:bCs/>
+        </w:rPr>
+        <w:t>It is a</w:t>
+      </w:r>
+      <w:r>
+        <w:rPr>
+          <w:b/>
+          <w:bCs/>
+        </w:rPr>
+        <w:t xml:space="preserve"> </w:t>
+      </w:r>
+      <w:r>
+        <w:rPr>
+          <w:b/>
+          <w:bCs/>
+        </w:rPr>
+        <w:t>strategic investment</w:t>
+      </w:r>
+      <w:r>
+        <w:t>. Cutting corners on a core subdomain is not only risky in the</w:t>
+      </w:r>
+      <w:r>
+        <w:t xml:space="preserve"> </w:t>
+      </w:r>
+      <w:r>
+        <w:t>short term but can have fatal consequences in the long run: for example, unmaintainable</w:t>
+      </w:r>
+      <w:r>
+        <w:t xml:space="preserve"> </w:t>
+      </w:r>
+      <w:r>
+        <w:t>codebases that cannot support the company</w:t>
+      </w:r>
+      <w:r>
+        <w:t>’</w:t>
+      </w:r>
+      <w:r>
+        <w:t xml:space="preserve">s goals and objectives. </w:t>
+      </w:r>
+    </w:p>
+    <w:p>
+      <w:pPr>
+        <w:pStyle w:val="NoSpacing"/>
+        <w:ind w:left="720"/>
+      </w:pPr>
+    </w:p>
+    <w:p>
+      <w:pPr>
+        <w:pStyle w:val="NoSpacing"/>
+        <w:ind w:left="720"/>
+      </w:pPr>
+      <w:r>
+        <w:rPr>
+          <w:b/>
+          <w:bCs/>
+        </w:rPr>
+        <w:t>The organization</w:t>
+      </w:r>
+      <w:r>
+        <w:rPr>
+          <w:b/>
+          <w:bCs/>
+        </w:rPr>
+        <w:t>’</w:t>
+      </w:r>
+      <w:r>
+        <w:rPr>
+          <w:b/>
+          <w:bCs/>
+        </w:rPr>
+        <w:t>s</w:t>
+      </w:r>
+      <w:r>
+        <w:rPr>
+          <w:b/>
+          <w:bCs/>
+        </w:rPr>
+        <w:t xml:space="preserve"> </w:t>
+      </w:r>
+      <w:r>
+        <w:rPr>
+          <w:b/>
+          <w:bCs/>
+        </w:rPr>
+        <w:t>most skilled talent should be assigned to work on its core subdomains</w:t>
+      </w:r>
+      <w:r>
+        <w:t>.</w:t>
+      </w:r>
+      <w:r>
+        <w:t xml:space="preserve"> </w:t>
+      </w:r>
+      <w:r>
+        <w:t>Furthermore, implementing core subdomains in-house allows the company to make</w:t>
+      </w:r>
+      <w:r>
+        <w:t xml:space="preserve"> </w:t>
+      </w:r>
+      <w:r>
+        <w:t>changes and evolve the solution more quickly, and therefore build the competitive</w:t>
+      </w:r>
+      <w:r>
+        <w:t xml:space="preserve"> </w:t>
+      </w:r>
+      <w:r>
+        <w:t>advantage in less time.</w:t>
+      </w:r>
+    </w:p>
+    <w:p>
+      <w:pPr>
+        <w:pStyle w:val="NoSpacing"/>
+      </w:pPr>
+    </w:p>
+    <w:p>
+      <w:pPr>
+        <w:pStyle w:val="NoSpacing"/>
+        <w:ind w:left="720"/>
+        <w:rPr>
+          <w:b/>
+          <w:bCs/>
+        </w:rPr>
+      </w:pPr>
+      <w:r>
+        <w:rPr>
+          <w:b/>
+          <w:bCs/>
+          <w:highlight w:val="yellow"/>
+        </w:rPr>
+        <w:t>Since core subdomains</w:t>
+      </w:r>
+      <w:r>
+        <w:rPr>
+          <w:b/>
+          <w:bCs/>
+          <w:highlight w:val="yellow"/>
+        </w:rPr>
+        <w:t>’</w:t>
+      </w:r>
+      <w:r>
+        <w:rPr>
+          <w:b/>
+          <w:bCs/>
+          <w:highlight w:val="yellow"/>
+        </w:rPr>
+        <w:t xml:space="preserve"> </w:t>
+      </w:r>
+      <w:r>
+        <w:rPr>
+          <w:b/>
+          <w:bCs/>
+          <w:highlight w:val="yellow"/>
+        </w:rPr>
+        <w:t>requirements are expected to change often and continuously,</w:t>
+      </w:r>
+      <w:r>
+        <w:rPr>
+          <w:b/>
+          <w:bCs/>
+          <w:highlight w:val="yellow"/>
+        </w:rPr>
+        <w:t xml:space="preserve"> </w:t>
+      </w:r>
+      <w:r>
+        <w:rPr>
+          <w:b/>
+          <w:bCs/>
+          <w:highlight w:val="yellow"/>
+        </w:rPr>
+        <w:t>the solution must be maintainable and easy to evolve. Thus, core subdomains require</w:t>
+      </w:r>
+      <w:r>
+        <w:rPr>
+          <w:b/>
+          <w:bCs/>
+          <w:highlight w:val="yellow"/>
+        </w:rPr>
+        <w:t xml:space="preserve"> </w:t>
+      </w:r>
+      <w:r>
+        <w:rPr>
+          <w:b/>
+          <w:bCs/>
+          <w:highlight w:val="yellow"/>
+        </w:rPr>
+        <w:t>implementation of the most advanced engineering techniques.</w:t>
+      </w:r>
+    </w:p>
+    <w:p>
+      <w:pPr>
+        <w:pStyle w:val="NoSpacing"/>
+      </w:pPr>
+    </w:p>
+    <w:p>
+      <w:pPr>
+        <w:pStyle w:val="NoSpacing"/>
+        <w:numPr>
+          <w:ilvl w:val="0"/>
+          <w:numId w:val="26"/>
+        </w:numPr>
+      </w:pPr>
+      <w:r>
+        <w:t xml:space="preserve">Since generic subdomains are hard but already solved problems, </w:t>
+      </w:r>
+      <w:r>
+        <w:rPr>
+          <w:b/>
+          <w:bCs/>
+        </w:rPr>
+        <w:t>it</w:t>
+      </w:r>
+      <w:r>
+        <w:rPr>
+          <w:b/>
+          <w:bCs/>
+        </w:rPr>
+        <w:t>’</w:t>
+      </w:r>
+      <w:r>
+        <w:rPr>
+          <w:b/>
+          <w:bCs/>
+        </w:rPr>
+        <w:t>s more cost</w:t>
+      </w:r>
+      <w:r>
+        <w:rPr>
+          <w:b/>
+          <w:bCs/>
+        </w:rPr>
+        <w:t>-</w:t>
+      </w:r>
+      <w:r>
+        <w:rPr>
+          <w:b/>
+          <w:bCs/>
+        </w:rPr>
+        <w:t>effective</w:t>
+      </w:r>
+      <w:r>
+        <w:rPr>
+          <w:b/>
+          <w:bCs/>
+        </w:rPr>
+        <w:t xml:space="preserve"> </w:t>
+      </w:r>
+      <w:r>
+        <w:rPr>
+          <w:b/>
+          <w:bCs/>
+        </w:rPr>
+        <w:t>to buy an off-the-shelf product or adopt an open</w:t>
+      </w:r>
+      <w:r>
+        <w:rPr>
+          <w:b/>
+          <w:bCs/>
+        </w:rPr>
+        <w:t>-</w:t>
+      </w:r>
+      <w:r>
+        <w:rPr>
+          <w:b/>
+          <w:bCs/>
+        </w:rPr>
+        <w:t>source solution</w:t>
+      </w:r>
+      <w:r>
+        <w:t xml:space="preserve"> than invest</w:t>
+      </w:r>
+      <w:r>
+        <w:t xml:space="preserve"> </w:t>
+      </w:r>
+      <w:r>
+        <w:t>time and effort into implementing a generic subdomain in-house.</w:t>
+      </w:r>
+    </w:p>
+    <w:p>
+      <w:pPr>
+        <w:pStyle w:val="NoSpacing"/>
+      </w:pPr>
+    </w:p>
+    <w:p>
+      <w:pPr>
+        <w:pStyle w:val="NoSpacing"/>
+        <w:numPr>
+          <w:ilvl w:val="0"/>
+          <w:numId w:val="26"/>
+        </w:numPr>
+      </w:pPr>
+      <w:r>
+        <w:t>Lack of competitive advantage makes it reasonable to avoid implementing supporting</w:t>
+      </w:r>
+      <w:r>
+        <w:t xml:space="preserve"> </w:t>
+      </w:r>
+      <w:r>
+        <w:t xml:space="preserve">subdomains in-house. However, </w:t>
+      </w:r>
+      <w:r>
+        <w:rPr>
+          <w:b/>
+          <w:bCs/>
+        </w:rPr>
+        <w:t>unlike generic subdomains, no ready-made solutions</w:t>
+      </w:r>
+      <w:r>
+        <w:rPr>
+          <w:b/>
+          <w:bCs/>
+        </w:rPr>
+        <w:t xml:space="preserve"> </w:t>
+      </w:r>
+      <w:r>
+        <w:rPr>
+          <w:b/>
+          <w:bCs/>
+        </w:rPr>
+        <w:t>are available</w:t>
+      </w:r>
+      <w:r>
+        <w:t>. So, a company has no choice but to implement supporting subdomains</w:t>
+      </w:r>
+      <w:r>
+        <w:t xml:space="preserve"> </w:t>
+      </w:r>
+      <w:r>
+        <w:t xml:space="preserve">itself. That said, </w:t>
+      </w:r>
+      <w:r>
+        <w:rPr>
+          <w:b/>
+          <w:bCs/>
+        </w:rPr>
+        <w:t>the simplicity of the business logic and infrequency of changes</w:t>
+      </w:r>
+      <w:r>
+        <w:rPr>
+          <w:b/>
+          <w:bCs/>
+        </w:rPr>
+        <w:t xml:space="preserve"> </w:t>
+      </w:r>
+      <w:r>
+        <w:rPr>
+          <w:b/>
+          <w:bCs/>
+        </w:rPr>
+        <w:t>make it easy to cut corners.</w:t>
+      </w:r>
+    </w:p>
+    <w:p>
+      <w:pPr>
+        <w:pStyle w:val="NoSpacing"/>
+      </w:pPr>
+    </w:p>
+    <w:p>
+      <w:pPr>
+        <w:pStyle w:val="NoSpacing"/>
+        <w:ind w:left="720"/>
+        <w:rPr>
+          <w:b/>
+          <w:bCs/>
+        </w:rPr>
+      </w:pPr>
+      <w:r>
+        <w:rPr>
+          <w:b/>
+          <w:bCs/>
+        </w:rPr>
+        <w:t>Supporting subdomains do not require elaborate design patterns or other advanced</w:t>
+      </w:r>
+      <w:r>
+        <w:rPr>
+          <w:b/>
+          <w:bCs/>
+        </w:rPr>
+        <w:t xml:space="preserve"> </w:t>
+      </w:r>
+      <w:r>
+        <w:rPr>
+          <w:b/>
+          <w:bCs/>
+        </w:rPr>
+        <w:t>engineering techniques.</w:t>
+      </w:r>
+      <w:r>
+        <w:t xml:space="preserve"> A rapid application development framework will suffice to</w:t>
+      </w:r>
+      <w:r>
+        <w:rPr>
+          <w:b/>
+          <w:bCs/>
+        </w:rPr>
+        <w:t xml:space="preserve"> </w:t>
+      </w:r>
+      <w:r>
+        <w:t>implement the business logic without introducing accidental complexities.</w:t>
+      </w:r>
+    </w:p>
+    <w:p>
+      <w:pPr>
+        <w:pStyle w:val="NoSpacing"/>
+      </w:pPr>
+    </w:p>
+    <w:p>
+      <w:pPr>
+        <w:pStyle w:val="NoSpacing"/>
+        <w:ind w:left="720"/>
+      </w:pPr>
+      <w:r>
+        <w:t>From a staffing perspective</w:t>
+      </w:r>
+      <w:r>
+        <w:rPr>
+          <w:b/>
+          <w:bCs/>
+        </w:rPr>
+        <w:t>, supporting subdomains</w:t>
+      </w:r>
+      <w:r>
+        <w:t xml:space="preserve"> do not require highly skilled</w:t>
+      </w:r>
+      <w:r>
+        <w:t xml:space="preserve"> </w:t>
+      </w:r>
+      <w:r>
+        <w:t xml:space="preserve">technical aptitude and provide a </w:t>
+      </w:r>
+      <w:r>
+        <w:rPr>
+          <w:b/>
+          <w:bCs/>
+        </w:rPr>
+        <w:t>great opportunity to train up-and-coming talent</w:t>
+      </w:r>
+      <w:r>
+        <w:t>.</w:t>
+      </w:r>
+      <w:r>
+        <w:t xml:space="preserve"> </w:t>
+      </w:r>
+      <w:r>
+        <w:rPr>
+          <w:b/>
+          <w:bCs/>
+        </w:rPr>
+        <w:t>Save the engineers</w:t>
+      </w:r>
+      <w:r>
+        <w:t xml:space="preserve"> on your team who are experienced in tackling complex</w:t>
+      </w:r>
+      <w:r>
+        <w:t xml:space="preserve"> </w:t>
+      </w:r>
+      <w:r>
+        <w:lastRenderedPageBreak/>
+        <w:t>challenges</w:t>
+      </w:r>
+      <w:r>
+        <w:t xml:space="preserve"> </w:t>
+      </w:r>
+      <w:r>
+        <w:rPr>
+          <w:b/>
+          <w:bCs/>
+        </w:rPr>
+        <w:t>for the core subdomains</w:t>
+      </w:r>
+      <w:r>
+        <w:t xml:space="preserve">. Finally, </w:t>
+      </w:r>
+      <w:r>
+        <w:rPr>
+          <w:b/>
+          <w:bCs/>
+        </w:rPr>
+        <w:t>the simplicity of the business logic makes supporting</w:t>
+      </w:r>
+      <w:r>
+        <w:t xml:space="preserve"> </w:t>
+      </w:r>
+      <w:r>
+        <w:rPr>
+          <w:b/>
+          <w:bCs/>
+        </w:rPr>
+        <w:t>subdomains a good candidate for outsourcing.</w:t>
+      </w:r>
+    </w:p>
+    <w:p>
+      <w:pPr>
+        <w:pStyle w:val="NoSpacing"/>
+      </w:pPr>
+    </w:p>
+    <w:p>
+      <w:pPr>
+        <w:pStyle w:val="NoSpacing"/>
+      </w:pPr>
+      <w:r>
+        <w:rPr>
+          <w:noProof/>
+        </w:rPr>
+        <w:drawing>
+          <wp:inline distT="0" distB="0" distL="0" distR="0" wp14:anchorId="3E670081" wp14:editId="32256DBD">
+            <wp:extent cx="5486400" cy="1637030"/>
+            <wp:effectExtent l="0" t="0" r="0" b="1270"/>
+            <wp:docPr id="2" name="Picture 2"/>
+            <wp:cNvGraphicFramePr>
+              <a:graphicFrameLocks xmlns:a="http://schemas.openxmlformats.org/drawingml/2006/main" noChangeAspect="1"/>
+            </wp:cNvGraphicFramePr>
+            <a:graphic xmlns:a="http://schemas.openxmlformats.org/drawingml/2006/main">
+              <a:graphicData uri="http://schemas.openxmlformats.org/drawingml/2006/picture">
+                <pic:pic xmlns:pic="http://schemas.openxmlformats.org/drawingml/2006/picture">
+                  <pic:nvPicPr>
+                    <pic:cNvPr id="1" name=""/>
+                    <pic:cNvPicPr/>
+                  </pic:nvPicPr>
+                  <pic:blipFill>
+                    <a:blip r:embed="rId9"/>
+                    <a:stretch>
+                      <a:fillRect/>
+                    </a:stretch>
+                  </pic:blipFill>
+                  <pic:spPr>
+                    <a:xfrm>
+                      <a:off x="0" y="0"/>
+                      <a:ext cx="5486400" cy="1637030"/>
+                    </a:xfrm>
+                    <a:prstGeom prst="rect">
+                      <a:avLst/>
+                    </a:prstGeom>
+                  </pic:spPr>
+                </pic:pic>
+              </a:graphicData>
+            </a:graphic>
+          </wp:inline>
+        </w:drawing>
+      </w:r>
+    </w:p>
+    <w:p>
+      <w:pPr>
+        <w:pStyle w:val="Heading1"/>
+      </w:pPr>
+      <w:r>
+        <w:t>Identifying Subdomain Boundaries</w:t>
+      </w:r>
+    </w:p>
+    <w:p>
+      <w:r>
+        <w:t>Page 11…</w:t>
       </w:r>
     </w:p>
     <w:p/>
@@ -2595,6 +4644,119 @@
     </w:lvl>
   </w:abstractNum>
   <w:abstractNum w:abstractNumId="17" w15:restartNumberingAfterBreak="0">
+    <w:nsid w:val="4E1F3541"/>
+    <w:multiLevelType w:val="hybridMultilevel"/>
+    <w:tmpl w:val="612AF5CE"/>
+    <w:lvl w:ilvl="0" w:tplc="04090001">
+      <w:start w:val="1"/>
+      <w:numFmt w:val="bullet"/>
+      <w:lvlText w:val=""/>
+      <w:lvlJc w:val="left"/>
+      <w:pPr>
+        <w:ind w:left="720" w:hanging="360"/>
+      </w:pPr>
+      <w:rPr>
+        <w:rFonts w:ascii="Symbol" w:hAnsi="Symbol" w:hint="default"/>
+      </w:rPr>
+    </w:lvl>
+    <w:lvl w:ilvl="1" w:tplc="04090003" w:tentative="1">
+      <w:start w:val="1"/>
+      <w:numFmt w:val="bullet"/>
+      <w:lvlText w:val="o"/>
+      <w:lvlJc w:val="left"/>
+      <w:pPr>
+        <w:ind w:left="1440" w:hanging="360"/>
+      </w:pPr>
+      <w:rPr>
+        <w:rFonts w:ascii="Courier New" w:hAnsi="Courier New" w:cs="Courier New" w:hint="default"/>
+      </w:rPr>
+    </w:lvl>
+    <w:lvl w:ilvl="2" w:tplc="04090005" w:tentative="1">
+      <w:start w:val="1"/>
+      <w:numFmt w:val="bullet"/>
+      <w:lvlText w:val=""/>
+      <w:lvlJc w:val="left"/>
+      <w:pPr>
+        <w:ind w:left="2160" w:hanging="360"/>
+      </w:pPr>
+      <w:rPr>
+        <w:rFonts w:ascii="Wingdings" w:hAnsi="Wingdings" w:hint="default"/>
+      </w:rPr>
+    </w:lvl>
+    <w:lvl w:ilvl="3" w:tplc="04090001" w:tentative="1">
+      <w:start w:val="1"/>
+      <w:numFmt w:val="bullet"/>
+      <w:lvlText w:val=""/>
+      <w:lvlJc w:val="left"/>
+      <w:pPr>
+        <w:ind w:left="2880" w:hanging="360"/>
+      </w:pPr>
+      <w:rPr>
+        <w:rFonts w:ascii="Symbol" w:hAnsi="Symbol" w:hint="default"/>
+      </w:rPr>
+    </w:lvl>
+    <w:lvl w:ilvl="4" w:tplc="04090003" w:tentative="1">
+      <w:start w:val="1"/>
+      <w:numFmt w:val="bullet"/>
+      <w:lvlText w:val="o"/>
+      <w:lvlJc w:val="left"/>
+      <w:pPr>
+        <w:ind w:left="3600" w:hanging="360"/>
+      </w:pPr>
+      <w:rPr>
+        <w:rFonts w:ascii="Courier New" w:hAnsi="Courier New" w:cs="Courier New" w:hint="default"/>
+      </w:rPr>
+    </w:lvl>
+    <w:lvl w:ilvl="5" w:tplc="04090005" w:tentative="1">
+      <w:start w:val="1"/>
+      <w:numFmt w:val="bullet"/>
+      <w:lvlText w:val=""/>
+      <w:lvlJc w:val="left"/>
+      <w:pPr>
+        <w:ind w:left="4320" w:hanging="360"/>
+      </w:pPr>
+      <w:rPr>
+        <w:rFonts w:ascii="Wingdings" w:hAnsi="Wingdings" w:hint="default"/>
+      </w:rPr>
+    </w:lvl>
+    <w:lvl w:ilvl="6" w:tplc="04090001" w:tentative="1">
+      <w:start w:val="1"/>
+      <w:numFmt w:val="bullet"/>
+      <w:lvlText w:val=""/>
+      <w:lvlJc w:val="left"/>
+      <w:pPr>
+        <w:ind w:left="5040" w:hanging="360"/>
+      </w:pPr>
+      <w:rPr>
+        <w:rFonts w:ascii="Symbol" w:hAnsi="Symbol" w:hint="default"/>
+      </w:rPr>
+    </w:lvl>
+    <w:lvl w:ilvl="7" w:tplc="04090003" w:tentative="1">
+      <w:start w:val="1"/>
+      <w:numFmt w:val="bullet"/>
+      <w:lvlText w:val="o"/>
+      <w:lvlJc w:val="left"/>
+      <w:pPr>
+        <w:ind w:left="5760" w:hanging="360"/>
+      </w:pPr>
+      <w:rPr>
+        <w:rFonts w:ascii="Courier New" w:hAnsi="Courier New" w:cs="Courier New" w:hint="default"/>
+      </w:rPr>
+    </w:lvl>
+    <w:lvl w:ilvl="8" w:tplc="04090005" w:tentative="1">
+      <w:start w:val="1"/>
+      <w:numFmt w:val="bullet"/>
+      <w:lvlText w:val=""/>
+      <w:lvlJc w:val="left"/>
+      <w:pPr>
+        <w:ind w:left="6480" w:hanging="360"/>
+      </w:pPr>
+      <w:rPr>
+        <w:rFonts w:ascii="Wingdings" w:hAnsi="Wingdings" w:hint="default"/>
+      </w:rPr>
+    </w:lvl>
+  </w:abstractNum>
+  <w:abstractNum w:abstractNumId="18" w15:restartNumberingAfterBreak="0">
     <w:nsid w:val="52E42C32"/>
     <w:multiLevelType w:val="hybridMultilevel"/>
     <w:tmpl w:val="4C48E7EA"/>
@@ -2707,7 +4869,120 @@
       </w:rPr>
     </w:lvl>
   </w:abstractNum>
-  <w:abstractNum w:abstractNumId="18" w15:restartNumberingAfterBreak="0">
+  <w:abstractNum w:abstractNumId="19" w15:restartNumberingAfterBreak="0">
+    <w:nsid w:val="55294454"/>
+    <w:multiLevelType w:val="hybridMultilevel"/>
+    <w:tmpl w:val="4BE8828C"/>
+    <w:lvl w:ilvl="0" w:tplc="04090001">
+      <w:start w:val="1"/>
+      <w:numFmt w:val="bullet"/>
+      <w:lvlText w:val=""/>
+      <w:lvlJc w:val="left"/>
+      <w:pPr>
+        <w:ind w:left="720" w:hanging="360"/>
+      </w:pPr>
+      <w:rPr>
+        <w:rFonts w:ascii="Symbol" w:hAnsi="Symbol" w:hint="default"/>
+      </w:rPr>
+    </w:lvl>
+    <w:lvl w:ilvl="1" w:tplc="04090003" w:tentative="1">
+      <w:start w:val="1"/>
+      <w:numFmt w:val="bullet"/>
+      <w:lvlText w:val="o"/>
+      <w:lvlJc w:val="left"/>
+      <w:pPr>
+        <w:ind w:left="1440" w:hanging="360"/>
+      </w:pPr>
+      <w:rPr>
+        <w:rFonts w:ascii="Courier New" w:hAnsi="Courier New" w:cs="Courier New" w:hint="default"/>
+      </w:rPr>
+    </w:lvl>
+    <w:lvl w:ilvl="2" w:tplc="04090005" w:tentative="1">
+      <w:start w:val="1"/>
+      <w:numFmt w:val="bullet"/>
+      <w:lvlText w:val=""/>
+      <w:lvlJc w:val="left"/>
+      <w:pPr>
+        <w:ind w:left="2160" w:hanging="360"/>
+      </w:pPr>
+      <w:rPr>
+        <w:rFonts w:ascii="Wingdings" w:hAnsi="Wingdings" w:hint="default"/>
+      </w:rPr>
+    </w:lvl>
+    <w:lvl w:ilvl="3" w:tplc="04090001" w:tentative="1">
+      <w:start w:val="1"/>
+      <w:numFmt w:val="bullet"/>
+      <w:lvlText w:val=""/>
+      <w:lvlJc w:val="left"/>
+      <w:pPr>
+        <w:ind w:left="2880" w:hanging="360"/>
+      </w:pPr>
+      <w:rPr>
+        <w:rFonts w:ascii="Symbol" w:hAnsi="Symbol" w:hint="default"/>
+      </w:rPr>
+    </w:lvl>
+    <w:lvl w:ilvl="4" w:tplc="04090003" w:tentative="1">
+      <w:start w:val="1"/>
+      <w:numFmt w:val="bullet"/>
+      <w:lvlText w:val="o"/>
+      <w:lvlJc w:val="left"/>
+      <w:pPr>
+        <w:ind w:left="3600" w:hanging="360"/>
+      </w:pPr>
+      <w:rPr>
+        <w:rFonts w:ascii="Courier New" w:hAnsi="Courier New" w:cs="Courier New" w:hint="default"/>
+      </w:rPr>
+    </w:lvl>
+    <w:lvl w:ilvl="5" w:tplc="04090005" w:tentative="1">
+      <w:start w:val="1"/>
+      <w:numFmt w:val="bullet"/>
+      <w:lvlText w:val=""/>
+      <w:lvlJc w:val="left"/>
+      <w:pPr>
+        <w:ind w:left="4320" w:hanging="360"/>
+      </w:pPr>
+      <w:rPr>
+        <w:rFonts w:ascii="Wingdings" w:hAnsi="Wingdings" w:hint="default"/>
+      </w:rPr>
+    </w:lvl>
+    <w:lvl w:ilvl="6" w:tplc="04090001" w:tentative="1">
+      <w:start w:val="1"/>
+      <w:numFmt w:val="bullet"/>
+      <w:lvlText w:val=""/>
+      <w:lvlJc w:val="left"/>
+      <w:pPr>
+        <w:ind w:left="5040" w:hanging="360"/>
+      </w:pPr>
+      <w:rPr>
+        <w:rFonts w:ascii="Symbol" w:hAnsi="Symbol" w:hint="default"/>
+      </w:rPr>
+    </w:lvl>
+    <w:lvl w:ilvl="7" w:tplc="04090003" w:tentative="1">
+      <w:start w:val="1"/>
+      <w:numFmt w:val="bullet"/>
+      <w:lvlText w:val="o"/>
+      <w:lvlJc w:val="left"/>
+      <w:pPr>
+        <w:ind w:left="5760" w:hanging="360"/>
+      </w:pPr>
+      <w:rPr>
+        <w:rFonts w:ascii="Courier New" w:hAnsi="Courier New" w:cs="Courier New" w:hint="default"/>
+      </w:rPr>
+    </w:lvl>
+    <w:lvl w:ilvl="8" w:tplc="04090005" w:tentative="1">
+      <w:start w:val="1"/>
+      <w:numFmt w:val="bullet"/>
+      <w:lvlText w:val=""/>
+      <w:lvlJc w:val="left"/>
+      <w:pPr>
+        <w:ind w:left="6480" w:hanging="360"/>
+      </w:pPr>
+      <w:rPr>
+        <w:rFonts w:ascii="Wingdings" w:hAnsi="Wingdings" w:hint="default"/>
+      </w:rPr>
+    </w:lvl>
+  </w:abstractNum>
+  <w:abstractNum w:abstractNumId="20" w15:restartNumberingAfterBreak="0">
     <w:nsid w:val="57867F15"/>
     <w:multiLevelType w:val="hybridMultilevel"/>
     <w:tmpl w:val="BFB4137E"/>
@@ -2793,7 +5068,7 @@
       </w:pPr>
     </w:lvl>
   </w:abstractNum>
-  <w:abstractNum w:abstractNumId="19" w15:restartNumberingAfterBreak="0">
+  <w:abstractNum w:abstractNumId="21" w15:restartNumberingAfterBreak="0">
     <w:nsid w:val="5CF6186B"/>
     <w:multiLevelType w:val="hybridMultilevel"/>
     <w:tmpl w:val="ACEA042E"/>
@@ -2906,7 +5181,7 @@
       </w:rPr>
     </w:lvl>
   </w:abstractNum>
-  <w:abstractNum w:abstractNumId="20" w15:restartNumberingAfterBreak="0">
+  <w:abstractNum w:abstractNumId="22" w15:restartNumberingAfterBreak="0">
     <w:nsid w:val="643A5C3F"/>
     <w:multiLevelType w:val="hybridMultilevel"/>
     <w:tmpl w:val="68EED5E0"/>
@@ -3019,7 +5294,7 @@
       </w:rPr>
     </w:lvl>
   </w:abstractNum>
-  <w:abstractNum w:abstractNumId="21" w15:restartNumberingAfterBreak="0">
+  <w:abstractNum w:abstractNumId="23" w15:restartNumberingAfterBreak="0">
     <w:nsid w:val="6A3E234C"/>
     <w:multiLevelType w:val="hybridMultilevel"/>
     <w:tmpl w:val="02AA6EBA"/>
@@ -3132,10 +5407,123 @@
       </w:rPr>
     </w:lvl>
   </w:abstractNum>
-  <w:abstractNum w:abstractNumId="22" w15:restartNumberingAfterBreak="0">
+  <w:abstractNum w:abstractNumId="24" w15:restartNumberingAfterBreak="0">
     <w:nsid w:val="6A994E02"/>
     <w:multiLevelType w:val="hybridMultilevel"/>
     <w:tmpl w:val="F496AE92"/>
+    <w:lvl w:ilvl="0" w:tplc="04090001">
+      <w:start w:val="1"/>
+      <w:numFmt w:val="bullet"/>
+      <w:lvlText w:val=""/>
+      <w:lvlJc w:val="left"/>
+      <w:pPr>
+        <w:ind w:left="720" w:hanging="360"/>
+      </w:pPr>
+      <w:rPr>
+        <w:rFonts w:ascii="Symbol" w:hAnsi="Symbol" w:hint="default"/>
+      </w:rPr>
+    </w:lvl>
+    <w:lvl w:ilvl="1" w:tplc="04090003" w:tentative="1">
+      <w:start w:val="1"/>
+      <w:numFmt w:val="bullet"/>
+      <w:lvlText w:val="o"/>
+      <w:lvlJc w:val="left"/>
+      <w:pPr>
+        <w:ind w:left="1440" w:hanging="360"/>
+      </w:pPr>
+      <w:rPr>
+        <w:rFonts w:ascii="Courier New" w:hAnsi="Courier New" w:cs="Courier New" w:hint="default"/>
+      </w:rPr>
+    </w:lvl>
+    <w:lvl w:ilvl="2" w:tplc="04090005" w:tentative="1">
+      <w:start w:val="1"/>
+      <w:numFmt w:val="bullet"/>
+      <w:lvlText w:val=""/>
+      <w:lvlJc w:val="left"/>
+      <w:pPr>
+        <w:ind w:left="2160" w:hanging="360"/>
+      </w:pPr>
+      <w:rPr>
+        <w:rFonts w:ascii="Wingdings" w:hAnsi="Wingdings" w:hint="default"/>
+      </w:rPr>
+    </w:lvl>
+    <w:lvl w:ilvl="3" w:tplc="04090001" w:tentative="1">
+      <w:start w:val="1"/>
+      <w:numFmt w:val="bullet"/>
+      <w:lvlText w:val=""/>
+      <w:lvlJc w:val="left"/>
+      <w:pPr>
+        <w:ind w:left="2880" w:hanging="360"/>
+      </w:pPr>
+      <w:rPr>
+        <w:rFonts w:ascii="Symbol" w:hAnsi="Symbol" w:hint="default"/>
+      </w:rPr>
+    </w:lvl>
+    <w:lvl w:ilvl="4" w:tplc="04090003" w:tentative="1">
+      <w:start w:val="1"/>
+      <w:numFmt w:val="bullet"/>
+      <w:lvlText w:val="o"/>
+      <w:lvlJc w:val="left"/>
+      <w:pPr>
+        <w:ind w:left="3600" w:hanging="360"/>
+      </w:pPr>
+      <w:rPr>
+        <w:rFonts w:ascii="Courier New" w:hAnsi="Courier New" w:cs="Courier New" w:hint="default"/>
+      </w:rPr>
+    </w:lvl>
+    <w:lvl w:ilvl="5" w:tplc="04090005" w:tentative="1">
+      <w:start w:val="1"/>
+      <w:numFmt w:val="bullet"/>
+      <w:lvlText w:val=""/>
+      <w:lvlJc w:val="left"/>
+      <w:pPr>
+        <w:ind w:left="4320" w:hanging="360"/>
+      </w:pPr>
+      <w:rPr>
+        <w:rFonts w:ascii="Wingdings" w:hAnsi="Wingdings" w:hint="default"/>
+      </w:rPr>
+    </w:lvl>
+    <w:lvl w:ilvl="6" w:tplc="04090001" w:tentative="1">
+      <w:start w:val="1"/>
+      <w:numFmt w:val="bullet"/>
+      <w:lvlText w:val=""/>
+      <w:lvlJc w:val="left"/>
+      <w:pPr>
+        <w:ind w:left="5040" w:hanging="360"/>
+      </w:pPr>
+      <w:rPr>
+        <w:rFonts w:ascii="Symbol" w:hAnsi="Symbol" w:hint="default"/>
+      </w:rPr>
+    </w:lvl>
+    <w:lvl w:ilvl="7" w:tplc="04090003" w:tentative="1">
+      <w:start w:val="1"/>
+      <w:numFmt w:val="bullet"/>
+      <w:lvlText w:val="o"/>
+      <w:lvlJc w:val="left"/>
+      <w:pPr>
+        <w:ind w:left="5760" w:hanging="360"/>
+      </w:pPr>
+      <w:rPr>
+        <w:rFonts w:ascii="Courier New" w:hAnsi="Courier New" w:cs="Courier New" w:hint="default"/>
+      </w:rPr>
+    </w:lvl>
+    <w:lvl w:ilvl="8" w:tplc="04090005" w:tentative="1">
+      <w:start w:val="1"/>
+      <w:numFmt w:val="bullet"/>
+      <w:lvlText w:val=""/>
+      <w:lvlJc w:val="left"/>
+      <w:pPr>
+        <w:ind w:left="6480" w:hanging="360"/>
+      </w:pPr>
+      <w:rPr>
+        <w:rFonts w:ascii="Wingdings" w:hAnsi="Wingdings" w:hint="default"/>
+      </w:rPr>
+    </w:lvl>
+  </w:abstractNum>
+  <w:abstractNum w:abstractNumId="25" w15:restartNumberingAfterBreak="0">
+    <w:nsid w:val="7D9229B9"/>
+    <w:multiLevelType w:val="hybridMultilevel"/>
+    <w:tmpl w:val="A7AC1ED4"/>
     <w:lvl w:ilvl="0" w:tplc="04090001">
       <w:start w:val="1"/>
       <w:numFmt w:val="bullet"/>
@@ -3291,28 +5679,37 @@
     <w:abstractNumId w:val="16"/>
   </w:num>
   <w:num w:numId="16">
-    <w:abstractNumId w:val="18"/>
+    <w:abstractNumId w:val="20"/>
   </w:num>
   <w:num w:numId="17">
     <w:abstractNumId w:val="11"/>
   </w:num>
   <w:num w:numId="18">
-    <w:abstractNumId w:val="22"/>
+    <w:abstractNumId w:val="24"/>
   </w:num>
   <w:num w:numId="19">
-    <w:abstractNumId w:val="19"/>
+    <w:abstractNumId w:val="21"/>
   </w:num>
   <w:num w:numId="20">
     <w:abstractNumId w:val="13"/>
   </w:num>
   <w:num w:numId="21">
-    <w:abstractNumId w:val="21"/>
+    <w:abstractNumId w:val="23"/>
   </w:num>
   <w:num w:numId="22">
+    <w:abstractNumId w:val="18"/>
+  </w:num>
+  <w:num w:numId="23">
+    <w:abstractNumId w:val="22"/>
+  </w:num>
+  <w:num w:numId="24">
+    <w:abstractNumId w:val="25"/>
+  </w:num>
+  <w:num w:numId="25">
     <w:abstractNumId w:val="17"/>
   </w:num>
-  <w:num w:numId="23">
-    <w:abstractNumId w:val="20"/>
+  <w:num w:numId="26">
+    <w:abstractNumId w:val="19"/>
   </w:num>
 </w:numbering>
 </file>

</xml_diff>

<commit_message>
learn about coars grained subdomains and how they can be misleading
</commit_message>
<xml_diff>
--- a/software-architecture/domain-driven-design/analysing-business-domains-&-subdomains.docx
+++ b/software-architecture/domain-driven-design/analysing-business-domains-&-subdomains.docx
@@ -1533,13 +1533,7 @@
         <w:pStyle w:val="NoSpacing"/>
       </w:pPr>
       <w:r>
-        <w:t>are the company</w:t>
-      </w:r>
-      <w:r>
-        <w:t>’</w:t>
-      </w:r>
-      <w:r>
-        <w:t>s strategy for differentiating itself from its competitors.</w:t>
+        <w:t>are the company’s strategy for differentiating itself from its competitors.</w:t>
       </w:r>
     </w:p>
     <w:p>
@@ -1552,13 +1546,7 @@
         <w:pStyle w:val="NoSpacing"/>
       </w:pPr>
       <w:r>
-        <w:t>Generic subdomains, by definition, cannot be a source for any competitive advantage.</w:t>
-      </w:r>
-      <w:r>
-        <w:t xml:space="preserve"> </w:t>
-      </w:r>
-      <w:r>
-        <w:t>These are generic solutions</w:t>
+        <w:t>Generic subdomains, by definition, cannot be a source for any competitive advantage. These are generic solutions</w:t>
       </w:r>
       <w:r>
         <w:rPr>
@@ -1567,13 +1555,7 @@
         <w:t>—</w:t>
       </w:r>
       <w:r>
-        <w:t>the same solutions used by the company and its</w:t>
-      </w:r>
-      <w:r>
-        <w:t xml:space="preserve"> </w:t>
-      </w:r>
-      <w:r>
-        <w:t>competitors.</w:t>
+        <w:t>the same solutions used by the company and its competitors.</w:t>
       </w:r>
     </w:p>
     <w:p>
@@ -1586,51 +1568,33 @@
         <w:pStyle w:val="NoSpacing"/>
       </w:pPr>
       <w:r>
-        <w:t>Supporting subdomains have low entry barriers and cannot provide a competitive</w:t>
+        <w:t>Supporting subdomains have low entry barriers and cannot provide a competitive advantage either. Usually, a company wouldn</w:t>
+      </w:r>
+      <w:r>
+        <w:t>’</w:t>
+      </w:r>
+      <w:r>
+        <w:t>t mind its competitors copying its supporting subdomains</w:t>
+      </w:r>
+      <w:r>
+        <w:rPr>
+          <w:rFonts w:hint="eastAsia"/>
+        </w:rPr>
+        <w:t>—</w:t>
+      </w:r>
+      <w:r>
+        <w:t>this won</w:t>
+      </w:r>
+      <w:r>
+        <w:t>’</w:t>
+      </w:r>
+      <w:r>
+        <w:t>t affect its competitiveness in the industry. On the</w:t>
       </w:r>
       <w:r>
         <w:t xml:space="preserve"> </w:t>
       </w:r>
       <w:r>
-        <w:t>advantage either. Usually, a company wouldn</w:t>
-      </w:r>
-      <w:r>
-        <w:t>’</w:t>
-      </w:r>
-      <w:r>
-        <w:t>t mind its competitors copying its</w:t>
-      </w:r>
-      <w:r>
-        <w:t xml:space="preserve"> </w:t>
-      </w:r>
-      <w:r>
-        <w:t>supporting</w:t>
-      </w:r>
-      <w:r>
-        <w:t xml:space="preserve"> </w:t>
-      </w:r>
-      <w:r>
-        <w:t>subdomains</w:t>
-      </w:r>
-      <w:r>
-        <w:rPr>
-          <w:rFonts w:hint="eastAsia"/>
-        </w:rPr>
-        <w:t>—</w:t>
-      </w:r>
-      <w:r>
-        <w:t>this won</w:t>
-      </w:r>
-      <w:r>
-        <w:t>’</w:t>
-      </w:r>
-      <w:r>
-        <w:t>t affect its competitiveness in the industry. On the</w:t>
-      </w:r>
-      <w:r>
-        <w:t xml:space="preserve"> </w:t>
-      </w:r>
-      <w:r>
         <w:t xml:space="preserve">contrary, </w:t>
       </w:r>
       <w:r>
@@ -1638,21 +1602,7 @@
           <w:b/>
           <w:bCs/>
         </w:rPr>
-        <w:t>strategically the company would prefer its supporting subdomains to be</w:t>
-      </w:r>
-      <w:r>
-        <w:rPr>
-          <w:b/>
-          <w:bCs/>
-        </w:rPr>
-        <w:t xml:space="preserve"> </w:t>
-      </w:r>
-      <w:r>
-        <w:rPr>
-          <w:b/>
-          <w:bCs/>
-        </w:rPr>
-        <w:t xml:space="preserve">generic, </w:t>
+        <w:t xml:space="preserve">strategically the company would prefer its supporting subdomains to be generic, </w:t>
       </w:r>
       <w:r>
         <w:rPr>
@@ -1820,40 +1770,14 @@
         </w:rPr>
       </w:pPr>
       <w:r>
-        <w:t>Generic subdomains are much more complicated. There should be a good reason</w:t>
-      </w:r>
-      <w:r>
-        <w:t xml:space="preserve"> </w:t>
-      </w:r>
-      <w:r>
-        <w:t>why others have already invested time and effort in solving these problems. These</w:t>
-      </w:r>
-      <w:r>
-        <w:t xml:space="preserve"> </w:t>
-      </w:r>
-      <w:r>
-        <w:t xml:space="preserve">solutions are neither simple nor trivial. Consider, for example, </w:t>
-      </w:r>
-      <w:r>
-        <w:rPr>
-          <w:b/>
-          <w:bCs/>
-        </w:rPr>
-        <w:t>encryption algorithms</w:t>
-      </w:r>
-      <w:r>
-        <w:rPr>
-          <w:b/>
-          <w:bCs/>
-        </w:rPr>
-        <w:t xml:space="preserve"> </w:t>
-      </w:r>
-      <w:r>
-        <w:rPr>
-          <w:b/>
-          <w:bCs/>
-        </w:rPr>
-        <w:t>or authentication mechanisms.</w:t>
+        <w:t xml:space="preserve">Generic subdomains are much more complicated. There should be a good reason why others have already invested time and effort in solving these problems. These solutions are neither simple nor trivial. Consider, for example, </w:t>
+      </w:r>
+      <w:r>
+        <w:rPr>
+          <w:b/>
+          <w:bCs/>
+        </w:rPr>
+        <w:t>encryption algorithms or authentication mechanisms.</w:t>
       </w:r>
     </w:p>
     <w:p>
@@ -1892,21 +1816,7 @@
           <w:b/>
           <w:bCs/>
         </w:rPr>
-        <w:t>known</w:t>
-      </w:r>
-      <w:r>
-        <w:rPr>
-          <w:b/>
-          <w:bCs/>
-        </w:rPr>
-        <w:t xml:space="preserve"> </w:t>
-      </w:r>
-      <w:r>
-        <w:rPr>
-          <w:b/>
-          <w:bCs/>
-        </w:rPr>
-        <w:t>unknowns.</w:t>
+        <w:t>known unknowns.</w:t>
       </w:r>
       <w:r>
         <w:rPr>
@@ -1941,19 +1851,7 @@
         <w:t>t know</w:t>
       </w:r>
       <w:r>
-        <w:t>. Furthermore, this</w:t>
-      </w:r>
-      <w:r>
-        <w:t xml:space="preserve"> </w:t>
-      </w:r>
-      <w:r>
-        <w:t>knowledge is readily available. You can either use industry-accepted best practices or,</w:t>
-      </w:r>
-      <w:r>
-        <w:t xml:space="preserve"> </w:t>
-      </w:r>
-      <w:r>
-        <w:t>if needed, hire a consultant specializing in the area to help design a custom solution.</w:t>
+        <w:t>. Furthermore, this knowledge is readily available. You can either use industry-accepted best practices or, if needed, hire a consultant specializing in the area to help design a custom solution.</w:t>
       </w:r>
     </w:p>
     <w:p>
@@ -1966,13 +1864,7 @@
         <w:pStyle w:val="NoSpacing"/>
       </w:pPr>
       <w:r>
-        <w:t>Core subdomains are complex. They should be as hard for competitors to copy as</w:t>
-      </w:r>
-      <w:r>
-        <w:t xml:space="preserve"> </w:t>
-      </w:r>
-      <w:r>
-        <w:t>possible</w:t>
+        <w:t>Core subdomains are complex. They should be as hard for competitors to copy as possible</w:t>
       </w:r>
       <w:r>
         <w:rPr>
@@ -2003,13 +1895,7 @@
         <w:t>strategically</w:t>
       </w:r>
       <w:r>
-        <w:t>, companies</w:t>
-      </w:r>
-      <w:r>
-        <w:t xml:space="preserve"> </w:t>
-      </w:r>
-      <w:r>
-        <w:t>are looking to solve complex problems as their core subdomains.</w:t>
+        <w:t>, companies are looking to solve complex problems as their core subdomains.</w:t>
       </w:r>
     </w:p>
     <w:p>
@@ -2036,10 +1922,7 @@
         <w:t>between core and supporting</w:t>
       </w:r>
       <w:r>
-        <w:t xml:space="preserve"> subdomains.</w:t>
-      </w:r>
-      <w:r>
-        <w:t xml:space="preserve"> </w:t>
+        <w:t xml:space="preserve"> subdomains. </w:t>
       </w:r>
       <w:r>
         <w:rPr>
@@ -2049,13 +1932,7 @@
         <w:t>Complexity is a useful guiding principle</w:t>
       </w:r>
       <w:r>
-        <w:t>. Ask whether the subdomain in question</w:t>
-      </w:r>
-      <w:r>
-        <w:t xml:space="preserve"> </w:t>
-      </w:r>
-      <w:r>
-        <w:t xml:space="preserve">can be turned into a side business. </w:t>
+        <w:t xml:space="preserve">. Ask whether the subdomain in question can be turned into a side business. </w:t>
       </w:r>
       <w:r>
         <w:rPr>
@@ -2180,21 +2057,7 @@
           <w:b/>
           <w:bCs/>
         </w:rPr>
-        <w:t>the core subdomains</w:t>
-      </w:r>
-      <w:r>
-        <w:rPr>
-          <w:b/>
-          <w:bCs/>
-        </w:rPr>
-        <w:t xml:space="preserve"> </w:t>
-      </w:r>
-      <w:r>
-        <w:rPr>
-          <w:b/>
-          <w:bCs/>
-        </w:rPr>
-        <w:t xml:space="preserve">whose complexity will affect software design. </w:t>
+        <w:t xml:space="preserve">the core subdomains whose complexity will affect software design. </w:t>
       </w:r>
       <w:r>
         <w:t xml:space="preserve">As we discussed earlier, </w:t>
@@ -2302,13 +2165,7 @@
         <w:pStyle w:val="NoSpacing"/>
       </w:pPr>
       <w:r>
-        <w:t xml:space="preserve">The chart </w:t>
-      </w:r>
-      <w:r>
-        <w:t xml:space="preserve">below </w:t>
-      </w:r>
-      <w:r>
-        <w:t>represents the interplay between the three types of subdomains</w:t>
+        <w:t>The chart below represents the interplay between the three types of subdomains</w:t>
       </w:r>
     </w:p>
     <w:p>
@@ -2358,109 +2215,45 @@
           <w:b/>
           <w:bCs/>
         </w:rPr>
-        <w:t>The intersection</w:t>
-      </w:r>
-      <w:r>
-        <w:rPr>
-          <w:b/>
-          <w:bCs/>
-        </w:rPr>
+        <w:t>The intersection between the supporting and generic subdomains is a gray area</w:t>
+      </w:r>
+      <w:r>
+        <w:t xml:space="preserve">: </w:t>
+      </w:r>
+      <w:r>
+        <w:rPr>
+          <w:b/>
+          <w:bCs/>
+        </w:rPr>
+        <w:t>it can go either way.</w:t>
+      </w:r>
+      <w:r>
         <w:t xml:space="preserve"> </w:t>
       </w:r>
       <w:r>
         <w:rPr>
-          <w:b/>
-          <w:bCs/>
-        </w:rPr>
-        <w:t>between the supporting and generic subdomains is a gray area</w:t>
-      </w:r>
-      <w:r>
-        <w:t xml:space="preserve">: </w:t>
-      </w:r>
-      <w:r>
-        <w:rPr>
-          <w:b/>
-          <w:bCs/>
-        </w:rPr>
-        <w:t>it can go</w:t>
-      </w:r>
-      <w:r>
-        <w:rPr>
-          <w:b/>
-          <w:bCs/>
-        </w:rPr>
-        <w:t xml:space="preserve"> </w:t>
-      </w:r>
-      <w:r>
-        <w:rPr>
-          <w:b/>
-          <w:bCs/>
-        </w:rPr>
-        <w:t>either way.</w:t>
-      </w:r>
-      <w:r>
-        <w:t xml:space="preserve"> </w:t>
-      </w:r>
-      <w:r>
-        <w:rPr>
           <w:highlight w:val="yellow"/>
         </w:rPr>
-        <w:t>If a generic solution exists for a supporting subdomain</w:t>
+        <w:t xml:space="preserve">If a generic solution exists for a supporting subdomain’s functionality, </w:t>
       </w:r>
       <w:r>
         <w:rPr>
           <w:highlight w:val="yellow"/>
         </w:rPr>
+        <w:lastRenderedPageBreak/>
+        <w:t>the resultant subdomain type depends on whether it</w:t>
+      </w:r>
+      <w:r>
+        <w:rPr>
+          <w:highlight w:val="yellow"/>
+        </w:rPr>
         <w:t>’</w:t>
       </w:r>
       <w:r>
         <w:rPr>
           <w:highlight w:val="yellow"/>
         </w:rPr>
-        <w:t xml:space="preserve">s functionality, </w:t>
-      </w:r>
-      <w:r>
-        <w:rPr>
-          <w:highlight w:val="yellow"/>
-        </w:rPr>
-        <w:lastRenderedPageBreak/>
-        <w:t>the</w:t>
-      </w:r>
-      <w:r>
-        <w:rPr>
-          <w:highlight w:val="yellow"/>
-        </w:rPr>
-        <w:t xml:space="preserve"> </w:t>
-      </w:r>
-      <w:r>
-        <w:rPr>
-          <w:highlight w:val="yellow"/>
-        </w:rPr>
-        <w:t>resultant subdomain type depends on whether it</w:t>
-      </w:r>
-      <w:r>
-        <w:rPr>
-          <w:highlight w:val="yellow"/>
-        </w:rPr>
-        <w:t>’</w:t>
-      </w:r>
-      <w:r>
-        <w:rPr>
-          <w:highlight w:val="yellow"/>
-        </w:rPr>
-        <w:t>s simpler and/or cheaper to integrate</w:t>
-      </w:r>
-      <w:r>
-        <w:rPr>
-          <w:highlight w:val="yellow"/>
-        </w:rPr>
-        <w:t xml:space="preserve"> </w:t>
-      </w:r>
-      <w:r>
-        <w:rPr>
-          <w:highlight w:val="yellow"/>
-        </w:rPr>
-        <w:t>the generic solution than it is to implement the functionality from scratch.</w:t>
+        <w:t>s simpler and/or cheaper to integrate the generic solution than it is to implement the functionality from scratch.</w:t>
       </w:r>
     </w:p>
     <w:p>
@@ -2550,13 +2343,7 @@
         <w:pStyle w:val="NoSpacing"/>
       </w:pPr>
       <w:r>
-        <w:t>As mentioned previously, core subdomains can change often. If a problem can be</w:t>
-      </w:r>
-      <w:r>
-        <w:t xml:space="preserve"> </w:t>
-      </w:r>
-      <w:r>
-        <w:t>solved on the first attempt, it</w:t>
+        <w:t>As mentioned previously, core subdomains can change often. If a problem can be solved on the first attempt, it</w:t>
       </w:r>
       <w:r>
         <w:t>’</w:t>
@@ -2797,13 +2584,7 @@
         </w:rPr>
       </w:pPr>
       <w:r>
-        <w:t>the industry. That</w:t>
-      </w:r>
-      <w:r>
-        <w:t>’</w:t>
-      </w:r>
-      <w:r>
-        <w:t xml:space="preserve">s a business-critical responsibility, but </w:t>
+        <w:t xml:space="preserve">the industry. That’s a business-critical responsibility, but </w:t>
       </w:r>
       <w:r>
         <w:rPr>
@@ -2991,25 +2772,7 @@
         <w:t>Core subdomains have to be implemented in-house.</w:t>
       </w:r>
       <w:r>
-        <w:t xml:space="preserve"> They cannot be bought or adopted;</w:t>
-      </w:r>
-      <w:r>
-        <w:t xml:space="preserve"> </w:t>
-      </w:r>
-      <w:r>
-        <w:t>that would undermine the notion of competitive advantage, as the company</w:t>
-      </w:r>
-      <w:r>
-        <w:t>’</w:t>
-      </w:r>
-      <w:r>
-        <w:t>s</w:t>
-      </w:r>
-      <w:r>
-        <w:t xml:space="preserve"> </w:t>
-      </w:r>
-      <w:r>
-        <w:t>competitors would be able to do the same.</w:t>
+        <w:t xml:space="preserve"> They cannot be bought or adopted; that would undermine the notion of competitive advantage, as the company’s competitors would be able to do the same.</w:t>
       </w:r>
       <w:r>
         <w:t xml:space="preserve"> </w:t>
@@ -3265,21 +3028,7 @@
           <w:b/>
           <w:bCs/>
         </w:rPr>
-        <w:t>s more cost</w:t>
-      </w:r>
-      <w:r>
-        <w:rPr>
-          <w:b/>
-          <w:bCs/>
-        </w:rPr>
-        <w:t>-</w:t>
-      </w:r>
-      <w:r>
-        <w:rPr>
-          <w:b/>
-          <w:bCs/>
-        </w:rPr>
-        <w:t>effective</w:t>
+        <w:t>s more cost-effective</w:t>
       </w:r>
       <w:r>
         <w:rPr>
@@ -3591,11 +3340,843 @@
       </w:r>
     </w:p>
     <w:p>
-      <w:r>
-        <w:t>Page 11…</w:t>
+      <w:pPr>
+        <w:pStyle w:val="NoSpacing"/>
+      </w:pPr>
+      <w:r>
+        <w:t xml:space="preserve">As </w:t>
+      </w:r>
+      <w:r>
+        <w:t>we</w:t>
+      </w:r>
+      <w:r>
+        <w:t xml:space="preserve"> can already see, identifying subdomains and their types can help considerably</w:t>
+      </w:r>
+    </w:p>
+    <w:p>
+      <w:pPr>
+        <w:pStyle w:val="NoSpacing"/>
+      </w:pPr>
+      <w:r>
+        <w:t>in making different design decisions when building software solutions.</w:t>
+      </w:r>
+      <w:r>
+        <w:t xml:space="preserve"> But how </w:t>
+      </w:r>
+      <w:r>
+        <w:t>can we</w:t>
+      </w:r>
+      <w:r>
+        <w:t xml:space="preserve"> identify subdomains and their boundaries?</w:t>
+      </w:r>
+    </w:p>
+    <w:p>
+      <w:pPr>
+        <w:pStyle w:val="NoSpacing"/>
+      </w:pPr>
+    </w:p>
+    <w:p>
+      <w:pPr>
+        <w:pStyle w:val="NoSpacing"/>
+      </w:pPr>
+      <w:r>
+        <w:t>The subdomains and their types are defined by the company</w:t>
+      </w:r>
+      <w:r>
+        <w:t>’</w:t>
+      </w:r>
+      <w:r>
+        <w:t>s business strategy: its</w:t>
+      </w:r>
+    </w:p>
+    <w:p>
+      <w:pPr>
+        <w:pStyle w:val="NoSpacing"/>
+        <w:rPr>
+          <w:b/>
+          <w:bCs/>
+        </w:rPr>
+      </w:pPr>
+      <w:r>
+        <w:t xml:space="preserve">business domains and </w:t>
+      </w:r>
+      <w:r>
+        <w:rPr>
+          <w:b/>
+          <w:bCs/>
+        </w:rPr>
+        <w:t>how it differentiates itself to compete with other companies in</w:t>
+      </w:r>
+    </w:p>
+    <w:p>
+      <w:pPr>
+        <w:pStyle w:val="NoSpacing"/>
+        <w:rPr>
+          <w:b/>
+          <w:bCs/>
+        </w:rPr>
+      </w:pPr>
+      <w:r>
+        <w:rPr>
+          <w:b/>
+          <w:bCs/>
+        </w:rPr>
+        <w:t>the same field</w:t>
+      </w:r>
+      <w:r>
+        <w:rPr>
+          <w:b/>
+          <w:bCs/>
+        </w:rPr>
+        <w:t>.</w:t>
+      </w:r>
+    </w:p>
+    <w:p>
+      <w:pPr>
+        <w:pStyle w:val="NoSpacing"/>
+        <w:rPr>
+          <w:b/>
+          <w:bCs/>
+        </w:rPr>
+      </w:pPr>
+    </w:p>
+    <w:p>
+      <w:pPr>
+        <w:pStyle w:val="NoSpacing"/>
+        <w:rPr>
+          <w:b/>
+          <w:bCs/>
+        </w:rPr>
+      </w:pPr>
+      <w:r>
+        <w:t xml:space="preserve">In the vast majority of software projects, in one way or another </w:t>
+      </w:r>
+      <w:r>
+        <w:rPr>
+          <w:b/>
+          <w:bCs/>
+        </w:rPr>
+        <w:t>the</w:t>
+      </w:r>
+      <w:r>
+        <w:rPr>
+          <w:b/>
+          <w:bCs/>
+        </w:rPr>
+        <w:t xml:space="preserve"> </w:t>
+      </w:r>
+      <w:r>
+        <w:rPr>
+          <w:b/>
+          <w:bCs/>
+        </w:rPr>
+        <w:t xml:space="preserve">subdomains are already there. </w:t>
+      </w:r>
+      <w:r>
+        <w:t xml:space="preserve">That </w:t>
+      </w:r>
+      <w:r>
+        <w:rPr>
+          <w:b/>
+          <w:bCs/>
+        </w:rPr>
+        <w:t>doesn</w:t>
+      </w:r>
+      <w:r>
+        <w:rPr>
+          <w:b/>
+          <w:bCs/>
+        </w:rPr>
+        <w:t>’</w:t>
+      </w:r>
+      <w:r>
+        <w:rPr>
+          <w:b/>
+          <w:bCs/>
+        </w:rPr>
+        <w:t>t mean, however, that it is always easy and</w:t>
+      </w:r>
+      <w:r>
+        <w:rPr>
+          <w:b/>
+          <w:bCs/>
+        </w:rPr>
+        <w:t xml:space="preserve"> </w:t>
+      </w:r>
+      <w:r>
+        <w:rPr>
+          <w:b/>
+          <w:bCs/>
+        </w:rPr>
+        <w:t>straightforward to identify their boundaries</w:t>
+      </w:r>
+      <w:r>
+        <w:t>. If you ask a CEO for a list of their company</w:t>
+      </w:r>
+      <w:r>
+        <w:rPr>
+          <w:rFonts w:hint="eastAsia"/>
+        </w:rPr>
+        <w:t>’</w:t>
+      </w:r>
+      <w:r>
+        <w:t>s</w:t>
+      </w:r>
+      <w:r>
+        <w:t xml:space="preserve"> </w:t>
+      </w:r>
+      <w:r>
+        <w:t>subdomains, you will probably receive a blank stare. They are not aware of this</w:t>
+      </w:r>
+      <w:r>
+        <w:t xml:space="preserve"> </w:t>
+      </w:r>
+      <w:r>
+        <w:t xml:space="preserve">concept. Therefore, </w:t>
+      </w:r>
+      <w:r>
+        <w:rPr>
+          <w:b/>
+          <w:bCs/>
+        </w:rPr>
+        <w:t>you</w:t>
+      </w:r>
+      <w:r>
+        <w:rPr>
+          <w:b/>
+          <w:bCs/>
+        </w:rPr>
+        <w:t>’</w:t>
+      </w:r>
+      <w:r>
+        <w:rPr>
+          <w:b/>
+          <w:bCs/>
+        </w:rPr>
+        <w:t>ll have to do the domain analysis yourself to identify and categorize</w:t>
+      </w:r>
+      <w:r>
+        <w:rPr>
+          <w:b/>
+          <w:bCs/>
+        </w:rPr>
+        <w:t xml:space="preserve"> </w:t>
+      </w:r>
+      <w:r>
+        <w:rPr>
+          <w:b/>
+          <w:bCs/>
+        </w:rPr>
+        <w:t>the subdomains at play.</w:t>
+      </w:r>
+    </w:p>
+    <w:p>
+      <w:pPr>
+        <w:pStyle w:val="NoSpacing"/>
+        <w:rPr>
+          <w:b/>
+          <w:bCs/>
+        </w:rPr>
+      </w:pPr>
+    </w:p>
+    <w:p>
+      <w:pPr>
+        <w:pStyle w:val="NoSpacing"/>
+        <w:numPr>
+          <w:ilvl w:val="0"/>
+          <w:numId w:val="27"/>
+        </w:numPr>
+      </w:pPr>
+      <w:r>
+        <w:t>A good starting point is the company</w:t>
+      </w:r>
+      <w:r>
+        <w:t>’</w:t>
+      </w:r>
+      <w:r>
+        <w:t>s departments and other organizational units.</w:t>
+      </w:r>
+    </w:p>
+    <w:p>
+      <w:pPr>
+        <w:pStyle w:val="NoSpacing"/>
+        <w:ind w:left="360"/>
+      </w:pPr>
+    </w:p>
+    <w:p>
+      <w:pPr>
+        <w:pStyle w:val="NoSpacing"/>
+      </w:pPr>
+      <w:r>
+        <w:t>For example, an online retail shop might include warehouse, customer service, picking,</w:t>
+      </w:r>
+      <w:r>
+        <w:t xml:space="preserve"> </w:t>
+      </w:r>
+      <w:r>
+        <w:t>shipping, quality control, and channel management departments, among others.</w:t>
+      </w:r>
+    </w:p>
+    <w:p>
+      <w:pPr>
+        <w:pStyle w:val="NoSpacing"/>
+      </w:pPr>
+    </w:p>
+    <w:p>
+      <w:pPr>
+        <w:pStyle w:val="NoSpacing"/>
+      </w:pPr>
+      <w:r>
+        <w:rPr>
+          <w:b/>
+          <w:bCs/>
+        </w:rPr>
+        <w:t xml:space="preserve">These, however, are </w:t>
+      </w:r>
+      <w:r>
+        <w:rPr>
+          <w:b/>
+          <w:bCs/>
+          <w:highlight w:val="yellow"/>
+        </w:rPr>
+        <w:t>relatively coarse-grained areas of activity</w:t>
+      </w:r>
+      <w:r>
+        <w:t>. Take, for example, the</w:t>
+      </w:r>
+    </w:p>
+    <w:p>
+      <w:pPr>
+        <w:pStyle w:val="NoSpacing"/>
+      </w:pPr>
+      <w:r>
+        <w:t>customer service department. It</w:t>
+      </w:r>
+      <w:r>
+        <w:t>’</w:t>
+      </w:r>
+      <w:r>
+        <w:t>s reasonable to assume that it would be a supporting,</w:t>
+      </w:r>
+    </w:p>
+    <w:p>
+      <w:pPr>
+        <w:pStyle w:val="NoSpacing"/>
+      </w:pPr>
+      <w:r>
+        <w:t>or even a generic subdomain, as this function is often outsourced to third-party vendors.</w:t>
+      </w:r>
+    </w:p>
+    <w:p>
+      <w:pPr>
+        <w:pStyle w:val="NoSpacing"/>
+        <w:rPr>
+          <w:b/>
+          <w:bCs/>
+        </w:rPr>
+      </w:pPr>
+      <w:r>
+        <w:t xml:space="preserve">But </w:t>
+      </w:r>
+      <w:r>
+        <w:rPr>
+          <w:b/>
+          <w:bCs/>
+          <w:highlight w:val="yellow"/>
+        </w:rPr>
+        <w:t>is this information enough for us to make sound software design decisions?</w:t>
+      </w:r>
+    </w:p>
+    <w:p>
+      <w:pPr>
+        <w:pStyle w:val="NoSpacing"/>
+      </w:pPr>
+    </w:p>
+    <w:p>
+      <w:pPr>
+        <w:pStyle w:val="Heading2"/>
+      </w:pPr>
+      <w:r>
+        <w:t>Distilling subdomains</w:t>
       </w:r>
     </w:p>
     <w:p/>
+    <w:p>
+      <w:pPr>
+        <w:pStyle w:val="NoSpacing"/>
+      </w:pPr>
+      <w:r>
+        <w:rPr>
+          <w:b/>
+          <w:bCs/>
+        </w:rPr>
+        <w:t>Coarse-grained subdomains are a good starting point, but the devil is in the details.</w:t>
+      </w:r>
+      <w:r>
+        <w:rPr>
+          <w:b/>
+          <w:bCs/>
+        </w:rPr>
+        <w:t xml:space="preserve"> </w:t>
+      </w:r>
+      <w:r>
+        <w:rPr>
+          <w:b/>
+          <w:bCs/>
+        </w:rPr>
+        <w:t>We have to make sure we are not missing important information hidden in the intricacies</w:t>
+      </w:r>
+      <w:r>
+        <w:rPr>
+          <w:b/>
+          <w:bCs/>
+        </w:rPr>
+        <w:t xml:space="preserve"> </w:t>
+      </w:r>
+      <w:r>
+        <w:rPr>
+          <w:b/>
+          <w:bCs/>
+        </w:rPr>
+        <w:t>of the business function.</w:t>
+      </w:r>
+      <w:r>
+        <w:rPr>
+          <w:b/>
+          <w:bCs/>
+        </w:rPr>
+        <w:t xml:space="preserve"> </w:t>
+      </w:r>
+      <w:r>
+        <w:t>Let’s get back to the c</w:t>
+      </w:r>
+      <w:r>
+        <w:t>u</w:t>
+      </w:r>
+      <w:r>
+        <w:t>st</w:t>
+      </w:r>
+      <w:r>
+        <w:t>o</w:t>
+      </w:r>
+      <w:r>
+        <w:t>mer service example</w:t>
+      </w:r>
+    </w:p>
+    <w:p>
+      <w:pPr>
+        <w:pStyle w:val="NoSpacing"/>
+        <w:rPr>
+          <w:b/>
+          <w:bCs/>
+        </w:rPr>
+      </w:pPr>
+    </w:p>
+    <w:p>
+      <w:pPr>
+        <w:pStyle w:val="NoSpacing"/>
+      </w:pPr>
+      <w:r>
+        <w:rPr>
+          <w:b/>
+          <w:bCs/>
+        </w:rPr>
+        <w:lastRenderedPageBreak/>
+        <w:t>If we investigate</w:t>
+      </w:r>
+      <w:r>
+        <w:t xml:space="preserve"> its</w:t>
+      </w:r>
+      <w:r>
+        <w:t xml:space="preserve"> </w:t>
+      </w:r>
+      <w:r>
+        <w:rPr>
+          <w:b/>
+          <w:bCs/>
+        </w:rPr>
+        <w:t>inner workings</w:t>
+      </w:r>
+      <w:r>
+        <w:t xml:space="preserve">, we will see that a </w:t>
+      </w:r>
+      <w:r>
+        <w:rPr>
+          <w:b/>
+          <w:bCs/>
+        </w:rPr>
+        <w:t>typical customer service department is composed of</w:t>
+      </w:r>
+      <w:r>
+        <w:rPr>
+          <w:b/>
+          <w:bCs/>
+        </w:rPr>
+        <w:t xml:space="preserve"> </w:t>
+      </w:r>
+      <w:r>
+        <w:rPr>
+          <w:b/>
+          <w:bCs/>
+        </w:rPr>
+        <w:t>finer-grained components</w:t>
+      </w:r>
+      <w:r>
+        <w:t>, such as</w:t>
+      </w:r>
+    </w:p>
+    <w:p>
+      <w:pPr>
+        <w:pStyle w:val="NoSpacing"/>
+        <w:numPr>
+          <w:ilvl w:val="0"/>
+          <w:numId w:val="27"/>
+        </w:numPr>
+      </w:pPr>
+      <w:r>
+        <w:t>a help desk system</w:t>
+      </w:r>
+    </w:p>
+    <w:p>
+      <w:pPr>
+        <w:pStyle w:val="NoSpacing"/>
+        <w:numPr>
+          <w:ilvl w:val="0"/>
+          <w:numId w:val="27"/>
+        </w:numPr>
+      </w:pPr>
+      <w:r>
+        <w:t>shift management and scheduling</w:t>
+      </w:r>
+    </w:p>
+    <w:p>
+      <w:pPr>
+        <w:pStyle w:val="NoSpacing"/>
+        <w:numPr>
+          <w:ilvl w:val="0"/>
+          <w:numId w:val="27"/>
+        </w:numPr>
+      </w:pPr>
+      <w:r>
+        <w:t>telephone system, and so on.</w:t>
+      </w:r>
+    </w:p>
+    <w:p>
+      <w:pPr>
+        <w:pStyle w:val="NoSpacing"/>
+      </w:pPr>
+    </w:p>
+    <w:p>
+      <w:pPr>
+        <w:pStyle w:val="NoSpacing"/>
+      </w:pPr>
+      <w:r>
+        <w:rPr>
+          <w:highlight w:val="yellow"/>
+        </w:rPr>
+        <w:t>When viewed as individual subdomains, these</w:t>
+      </w:r>
+      <w:r>
+        <w:rPr>
+          <w:highlight w:val="yellow"/>
+        </w:rPr>
+        <w:t xml:space="preserve"> </w:t>
+      </w:r>
+      <w:r>
+        <w:rPr>
+          <w:highlight w:val="yellow"/>
+        </w:rPr>
+        <w:t>activities can be of different types</w:t>
+      </w:r>
+      <w:r>
+        <w:t>:</w:t>
+      </w:r>
+    </w:p>
+    <w:p>
+      <w:pPr>
+        <w:pStyle w:val="NoSpacing"/>
+      </w:pPr>
+    </w:p>
+    <w:p>
+      <w:pPr>
+        <w:pStyle w:val="NoSpacing"/>
+        <w:numPr>
+          <w:ilvl w:val="0"/>
+          <w:numId w:val="28"/>
+        </w:numPr>
+      </w:pPr>
+      <w:r>
+        <w:t>while help desk and telephone systems are generic</w:t>
+      </w:r>
+      <w:r>
+        <w:t xml:space="preserve"> </w:t>
+      </w:r>
+      <w:r>
+        <w:t>subdomains</w:t>
+      </w:r>
+    </w:p>
+    <w:p>
+      <w:pPr>
+        <w:pStyle w:val="NoSpacing"/>
+        <w:numPr>
+          <w:ilvl w:val="0"/>
+          <w:numId w:val="28"/>
+        </w:numPr>
+      </w:pPr>
+      <w:r>
+        <w:t>shift management is a supporting one</w:t>
+      </w:r>
+    </w:p>
+    <w:p>
+      <w:pPr>
+        <w:pStyle w:val="NoSpacing"/>
+        <w:numPr>
+          <w:ilvl w:val="0"/>
+          <w:numId w:val="28"/>
+        </w:numPr>
+      </w:pPr>
+      <w:r>
+        <w:rPr>
+          <w:b/>
+          <w:bCs/>
+        </w:rPr>
+        <w:t>while a company may develop its</w:t>
+      </w:r>
+      <w:r>
+        <w:rPr>
+          <w:b/>
+          <w:bCs/>
+        </w:rPr>
+        <w:t xml:space="preserve"> </w:t>
+      </w:r>
+      <w:r>
+        <w:rPr>
+          <w:b/>
+          <w:bCs/>
+        </w:rPr>
+        <w:t>ingenious algorithm for routing incidents to agents having success with similar cases</w:t>
+      </w:r>
+      <w:r>
+        <w:rPr>
+          <w:b/>
+          <w:bCs/>
+        </w:rPr>
+        <w:t xml:space="preserve"> </w:t>
+      </w:r>
+      <w:r>
+        <w:rPr>
+          <w:b/>
+          <w:bCs/>
+        </w:rPr>
+        <w:t xml:space="preserve">in the past. </w:t>
+      </w:r>
+      <w:r>
+        <w:rPr>
+          <w:b/>
+          <w:bCs/>
+          <w:highlight w:val="yellow"/>
+        </w:rPr>
+        <w:t>The routing algorithm requires analyzing incoming cases and identifying</w:t>
+      </w:r>
+      <w:r>
+        <w:rPr>
+          <w:b/>
+          <w:bCs/>
+          <w:highlight w:val="yellow"/>
+        </w:rPr>
+        <w:t xml:space="preserve"> </w:t>
+      </w:r>
+      <w:r>
+        <w:rPr>
+          <w:b/>
+          <w:bCs/>
+          <w:highlight w:val="yellow"/>
+        </w:rPr>
+        <w:t>similarities in past</w:t>
+      </w:r>
+      <w:r>
+        <w:rPr>
+          <w:b/>
+          <w:bCs/>
+          <w:highlight w:val="yellow"/>
+        </w:rPr>
+        <w:t xml:space="preserve"> </w:t>
+      </w:r>
+      <w:r>
+        <w:rPr>
+          <w:b/>
+          <w:bCs/>
+          <w:highlight w:val="yellow"/>
+        </w:rPr>
+        <w:t>experience</w:t>
+      </w:r>
+      <w:r>
+        <w:rPr>
+          <w:rFonts w:hint="eastAsia"/>
+          <w:b/>
+          <w:bCs/>
+          <w:highlight w:val="yellow"/>
+        </w:rPr>
+        <w:t>—</w:t>
+      </w:r>
+      <w:r>
+        <w:rPr>
+          <w:b/>
+          <w:bCs/>
+          <w:highlight w:val="yellow"/>
+        </w:rPr>
+        <w:t>both of which are nontrivial tasks</w:t>
+      </w:r>
+      <w:r>
+        <w:rPr>
+          <w:b/>
+          <w:bCs/>
+        </w:rPr>
+        <w:t>. Since the routing</w:t>
+      </w:r>
+      <w:r>
+        <w:rPr>
+          <w:b/>
+          <w:bCs/>
+        </w:rPr>
+        <w:t xml:space="preserve"> </w:t>
+      </w:r>
+      <w:r>
+        <w:rPr>
+          <w:b/>
+          <w:bCs/>
+        </w:rPr>
+        <w:t>algorithm allows the company to provide a better customer experience than its competitors</w:t>
+      </w:r>
+      <w:r>
+        <w:rPr>
+          <w:b/>
+          <w:bCs/>
+          <w:highlight w:val="yellow"/>
+        </w:rPr>
+        <w:t>,</w:t>
+      </w:r>
+      <w:r>
+        <w:rPr>
+          <w:b/>
+          <w:bCs/>
+          <w:highlight w:val="yellow"/>
+        </w:rPr>
+        <w:t xml:space="preserve"> </w:t>
+      </w:r>
+      <w:r>
+        <w:rPr>
+          <w:b/>
+          <w:bCs/>
+          <w:highlight w:val="yellow"/>
+        </w:rPr>
+        <w:t>the routing algorithm is a core subdomain</w:t>
+      </w:r>
+      <w:r>
+        <w:rPr>
+          <w:b/>
+          <w:bCs/>
+        </w:rPr>
+        <w:t xml:space="preserve">. </w:t>
+      </w:r>
+      <w:r>
+        <w:t>This example is demonstrated in</w:t>
+      </w:r>
+      <w:r>
+        <w:t xml:space="preserve"> the figure below:</w:t>
+      </w:r>
+    </w:p>
+    <w:p>
+      <w:pPr>
+        <w:pStyle w:val="NoSpacing"/>
+      </w:pPr>
+    </w:p>
+    <w:p>
+      <w:pPr>
+        <w:pStyle w:val="NoSpacing"/>
+      </w:pPr>
+      <w:r>
+        <w:rPr>
+          <w:noProof/>
+        </w:rPr>
+        <w:drawing>
+          <wp:inline distT="0" distB="0" distL="0" distR="0" wp14:anchorId="4C19D5E1" wp14:editId="28A59490">
+            <wp:extent cx="5486400" cy="2717165"/>
+            <wp:effectExtent l="0" t="0" r="0" b="6985"/>
+            <wp:docPr id="3" name="Picture 3"/>
+            <wp:cNvGraphicFramePr>
+              <a:graphicFrameLocks xmlns:a="http://schemas.openxmlformats.org/drawingml/2006/main" noChangeAspect="1"/>
+            </wp:cNvGraphicFramePr>
+            <a:graphic xmlns:a="http://schemas.openxmlformats.org/drawingml/2006/main">
+              <a:graphicData uri="http://schemas.openxmlformats.org/drawingml/2006/picture">
+                <pic:pic xmlns:pic="http://schemas.openxmlformats.org/drawingml/2006/picture">
+                  <pic:nvPicPr>
+                    <pic:cNvPr id="1" name=""/>
+                    <pic:cNvPicPr/>
+                  </pic:nvPicPr>
+                  <pic:blipFill>
+                    <a:blip r:embed="rId10"/>
+                    <a:stretch>
+                      <a:fillRect/>
+                    </a:stretch>
+                  </pic:blipFill>
+                  <pic:spPr>
+                    <a:xfrm>
+                      <a:off x="0" y="0"/>
+                      <a:ext cx="5486400" cy="2717165"/>
+                    </a:xfrm>
+                    <a:prstGeom prst="rect">
+                      <a:avLst/>
+                    </a:prstGeom>
+                  </pic:spPr>
+                </pic:pic>
+              </a:graphicData>
+            </a:graphic>
+          </wp:inline>
+        </w:drawing>
+      </w:r>
+    </w:p>
+    <w:p>
+      <w:pPr>
+        <w:pStyle w:val="NoSpacing"/>
+      </w:pPr>
+    </w:p>
+    <w:p>
+      <w:pPr>
+        <w:pStyle w:val="NoSpacing"/>
+      </w:pPr>
+    </w:p>
+    <w:p>
+      <w:pPr>
+        <w:pStyle w:val="NoSpacing"/>
+      </w:pPr>
+      <w:r>
+        <w:t>On the other hand, we cannot drill down indefinitely, looking for insights at lower</w:t>
+      </w:r>
+    </w:p>
+    <w:p>
+      <w:pPr>
+        <w:pStyle w:val="NoSpacing"/>
+      </w:pPr>
+      <w:r>
+        <w:t>and lower levels of granularity. When should you stop?</w:t>
+      </w:r>
+    </w:p>
+    <w:p/>
+    <w:p>
+      <w:pPr>
+        <w:pStyle w:val="Heading2"/>
+      </w:pPr>
+      <w:r>
+        <w:t>Subdomains as coherent use cases</w:t>
+      </w:r>
+    </w:p>
+    <w:p/>
+    <w:p>
+      <w:r>
+        <w:t>s</w:t>
+      </w:r>
+    </w:p>
     <w:sectPr>
       <w:pgSz w:w="12240" w:h="15840"/>
       <w:pgMar w:top="1440" w:right="1800" w:bottom="1440" w:left="1800" w:header="720" w:footer="720" w:gutter="0"/>
@@ -5295,6 +5876,119 @@
     </w:lvl>
   </w:abstractNum>
   <w:abstractNum w:abstractNumId="23" w15:restartNumberingAfterBreak="0">
+    <w:nsid w:val="6A017F15"/>
+    <w:multiLevelType w:val="hybridMultilevel"/>
+    <w:tmpl w:val="39944FB6"/>
+    <w:lvl w:ilvl="0" w:tplc="04090001">
+      <w:start w:val="1"/>
+      <w:numFmt w:val="bullet"/>
+      <w:lvlText w:val=""/>
+      <w:lvlJc w:val="left"/>
+      <w:pPr>
+        <w:ind w:left="720" w:hanging="360"/>
+      </w:pPr>
+      <w:rPr>
+        <w:rFonts w:ascii="Symbol" w:hAnsi="Symbol" w:hint="default"/>
+      </w:rPr>
+    </w:lvl>
+    <w:lvl w:ilvl="1" w:tplc="04090003" w:tentative="1">
+      <w:start w:val="1"/>
+      <w:numFmt w:val="bullet"/>
+      <w:lvlText w:val="o"/>
+      <w:lvlJc w:val="left"/>
+      <w:pPr>
+        <w:ind w:left="1440" w:hanging="360"/>
+      </w:pPr>
+      <w:rPr>
+        <w:rFonts w:ascii="Courier New" w:hAnsi="Courier New" w:cs="Courier New" w:hint="default"/>
+      </w:rPr>
+    </w:lvl>
+    <w:lvl w:ilvl="2" w:tplc="04090005" w:tentative="1">
+      <w:start w:val="1"/>
+      <w:numFmt w:val="bullet"/>
+      <w:lvlText w:val=""/>
+      <w:lvlJc w:val="left"/>
+      <w:pPr>
+        <w:ind w:left="2160" w:hanging="360"/>
+      </w:pPr>
+      <w:rPr>
+        <w:rFonts w:ascii="Wingdings" w:hAnsi="Wingdings" w:hint="default"/>
+      </w:rPr>
+    </w:lvl>
+    <w:lvl w:ilvl="3" w:tplc="04090001" w:tentative="1">
+      <w:start w:val="1"/>
+      <w:numFmt w:val="bullet"/>
+      <w:lvlText w:val=""/>
+      <w:lvlJc w:val="left"/>
+      <w:pPr>
+        <w:ind w:left="2880" w:hanging="360"/>
+      </w:pPr>
+      <w:rPr>
+        <w:rFonts w:ascii="Symbol" w:hAnsi="Symbol" w:hint="default"/>
+      </w:rPr>
+    </w:lvl>
+    <w:lvl w:ilvl="4" w:tplc="04090003" w:tentative="1">
+      <w:start w:val="1"/>
+      <w:numFmt w:val="bullet"/>
+      <w:lvlText w:val="o"/>
+      <w:lvlJc w:val="left"/>
+      <w:pPr>
+        <w:ind w:left="3600" w:hanging="360"/>
+      </w:pPr>
+      <w:rPr>
+        <w:rFonts w:ascii="Courier New" w:hAnsi="Courier New" w:cs="Courier New" w:hint="default"/>
+      </w:rPr>
+    </w:lvl>
+    <w:lvl w:ilvl="5" w:tplc="04090005" w:tentative="1">
+      <w:start w:val="1"/>
+      <w:numFmt w:val="bullet"/>
+      <w:lvlText w:val=""/>
+      <w:lvlJc w:val="left"/>
+      <w:pPr>
+        <w:ind w:left="4320" w:hanging="360"/>
+      </w:pPr>
+      <w:rPr>
+        <w:rFonts w:ascii="Wingdings" w:hAnsi="Wingdings" w:hint="default"/>
+      </w:rPr>
+    </w:lvl>
+    <w:lvl w:ilvl="6" w:tplc="04090001" w:tentative="1">
+      <w:start w:val="1"/>
+      <w:numFmt w:val="bullet"/>
+      <w:lvlText w:val=""/>
+      <w:lvlJc w:val="left"/>
+      <w:pPr>
+        <w:ind w:left="5040" w:hanging="360"/>
+      </w:pPr>
+      <w:rPr>
+        <w:rFonts w:ascii="Symbol" w:hAnsi="Symbol" w:hint="default"/>
+      </w:rPr>
+    </w:lvl>
+    <w:lvl w:ilvl="7" w:tplc="04090003" w:tentative="1">
+      <w:start w:val="1"/>
+      <w:numFmt w:val="bullet"/>
+      <w:lvlText w:val="o"/>
+      <w:lvlJc w:val="left"/>
+      <w:pPr>
+        <w:ind w:left="5760" w:hanging="360"/>
+      </w:pPr>
+      <w:rPr>
+        <w:rFonts w:ascii="Courier New" w:hAnsi="Courier New" w:cs="Courier New" w:hint="default"/>
+      </w:rPr>
+    </w:lvl>
+    <w:lvl w:ilvl="8" w:tplc="04090005" w:tentative="1">
+      <w:start w:val="1"/>
+      <w:numFmt w:val="bullet"/>
+      <w:lvlText w:val=""/>
+      <w:lvlJc w:val="left"/>
+      <w:pPr>
+        <w:ind w:left="6480" w:hanging="360"/>
+      </w:pPr>
+      <w:rPr>
+        <w:rFonts w:ascii="Wingdings" w:hAnsi="Wingdings" w:hint="default"/>
+      </w:rPr>
+    </w:lvl>
+  </w:abstractNum>
+  <w:abstractNum w:abstractNumId="24" w15:restartNumberingAfterBreak="0">
     <w:nsid w:val="6A3E234C"/>
     <w:multiLevelType w:val="hybridMultilevel"/>
     <w:tmpl w:val="02AA6EBA"/>
@@ -5407,7 +6101,7 @@
       </w:rPr>
     </w:lvl>
   </w:abstractNum>
-  <w:abstractNum w:abstractNumId="24" w15:restartNumberingAfterBreak="0">
+  <w:abstractNum w:abstractNumId="25" w15:restartNumberingAfterBreak="0">
     <w:nsid w:val="6A994E02"/>
     <w:multiLevelType w:val="hybridMultilevel"/>
     <w:tmpl w:val="F496AE92"/>
@@ -5520,7 +6214,120 @@
       </w:rPr>
     </w:lvl>
   </w:abstractNum>
-  <w:abstractNum w:abstractNumId="25" w15:restartNumberingAfterBreak="0">
+  <w:abstractNum w:abstractNumId="26" w15:restartNumberingAfterBreak="0">
+    <w:nsid w:val="7A9739F1"/>
+    <w:multiLevelType w:val="hybridMultilevel"/>
+    <w:tmpl w:val="67A46EFA"/>
+    <w:lvl w:ilvl="0" w:tplc="04090001">
+      <w:start w:val="1"/>
+      <w:numFmt w:val="bullet"/>
+      <w:lvlText w:val=""/>
+      <w:lvlJc w:val="left"/>
+      <w:pPr>
+        <w:ind w:left="720" w:hanging="360"/>
+      </w:pPr>
+      <w:rPr>
+        <w:rFonts w:ascii="Symbol" w:hAnsi="Symbol" w:hint="default"/>
+      </w:rPr>
+    </w:lvl>
+    <w:lvl w:ilvl="1" w:tplc="04090003" w:tentative="1">
+      <w:start w:val="1"/>
+      <w:numFmt w:val="bullet"/>
+      <w:lvlText w:val="o"/>
+      <w:lvlJc w:val="left"/>
+      <w:pPr>
+        <w:ind w:left="1440" w:hanging="360"/>
+      </w:pPr>
+      <w:rPr>
+        <w:rFonts w:ascii="Courier New" w:hAnsi="Courier New" w:cs="Courier New" w:hint="default"/>
+      </w:rPr>
+    </w:lvl>
+    <w:lvl w:ilvl="2" w:tplc="04090005" w:tentative="1">
+      <w:start w:val="1"/>
+      <w:numFmt w:val="bullet"/>
+      <w:lvlText w:val=""/>
+      <w:lvlJc w:val="left"/>
+      <w:pPr>
+        <w:ind w:left="2160" w:hanging="360"/>
+      </w:pPr>
+      <w:rPr>
+        <w:rFonts w:ascii="Wingdings" w:hAnsi="Wingdings" w:hint="default"/>
+      </w:rPr>
+    </w:lvl>
+    <w:lvl w:ilvl="3" w:tplc="04090001" w:tentative="1">
+      <w:start w:val="1"/>
+      <w:numFmt w:val="bullet"/>
+      <w:lvlText w:val=""/>
+      <w:lvlJc w:val="left"/>
+      <w:pPr>
+        <w:ind w:left="2880" w:hanging="360"/>
+      </w:pPr>
+      <w:rPr>
+        <w:rFonts w:ascii="Symbol" w:hAnsi="Symbol" w:hint="default"/>
+      </w:rPr>
+    </w:lvl>
+    <w:lvl w:ilvl="4" w:tplc="04090003" w:tentative="1">
+      <w:start w:val="1"/>
+      <w:numFmt w:val="bullet"/>
+      <w:lvlText w:val="o"/>
+      <w:lvlJc w:val="left"/>
+      <w:pPr>
+        <w:ind w:left="3600" w:hanging="360"/>
+      </w:pPr>
+      <w:rPr>
+        <w:rFonts w:ascii="Courier New" w:hAnsi="Courier New" w:cs="Courier New" w:hint="default"/>
+      </w:rPr>
+    </w:lvl>
+    <w:lvl w:ilvl="5" w:tplc="04090005" w:tentative="1">
+      <w:start w:val="1"/>
+      <w:numFmt w:val="bullet"/>
+      <w:lvlText w:val=""/>
+      <w:lvlJc w:val="left"/>
+      <w:pPr>
+        <w:ind w:left="4320" w:hanging="360"/>
+      </w:pPr>
+      <w:rPr>
+        <w:rFonts w:ascii="Wingdings" w:hAnsi="Wingdings" w:hint="default"/>
+      </w:rPr>
+    </w:lvl>
+    <w:lvl w:ilvl="6" w:tplc="04090001" w:tentative="1">
+      <w:start w:val="1"/>
+      <w:numFmt w:val="bullet"/>
+      <w:lvlText w:val=""/>
+      <w:lvlJc w:val="left"/>
+      <w:pPr>
+        <w:ind w:left="5040" w:hanging="360"/>
+      </w:pPr>
+      <w:rPr>
+        <w:rFonts w:ascii="Symbol" w:hAnsi="Symbol" w:hint="default"/>
+      </w:rPr>
+    </w:lvl>
+    <w:lvl w:ilvl="7" w:tplc="04090003" w:tentative="1">
+      <w:start w:val="1"/>
+      <w:numFmt w:val="bullet"/>
+      <w:lvlText w:val="o"/>
+      <w:lvlJc w:val="left"/>
+      <w:pPr>
+        <w:ind w:left="5760" w:hanging="360"/>
+      </w:pPr>
+      <w:rPr>
+        <w:rFonts w:ascii="Courier New" w:hAnsi="Courier New" w:cs="Courier New" w:hint="default"/>
+      </w:rPr>
+    </w:lvl>
+    <w:lvl w:ilvl="8" w:tplc="04090005" w:tentative="1">
+      <w:start w:val="1"/>
+      <w:numFmt w:val="bullet"/>
+      <w:lvlText w:val=""/>
+      <w:lvlJc w:val="left"/>
+      <w:pPr>
+        <w:ind w:left="6480" w:hanging="360"/>
+      </w:pPr>
+      <w:rPr>
+        <w:rFonts w:ascii="Wingdings" w:hAnsi="Wingdings" w:hint="default"/>
+      </w:rPr>
+    </w:lvl>
+  </w:abstractNum>
+  <w:abstractNum w:abstractNumId="27" w15:restartNumberingAfterBreak="0">
     <w:nsid w:val="7D9229B9"/>
     <w:multiLevelType w:val="hybridMultilevel"/>
     <w:tmpl w:val="A7AC1ED4"/>
@@ -5685,7 +6492,7 @@
     <w:abstractNumId w:val="11"/>
   </w:num>
   <w:num w:numId="18">
-    <w:abstractNumId w:val="24"/>
+    <w:abstractNumId w:val="25"/>
   </w:num>
   <w:num w:numId="19">
     <w:abstractNumId w:val="21"/>
@@ -5694,7 +6501,7 @@
     <w:abstractNumId w:val="13"/>
   </w:num>
   <w:num w:numId="21">
-    <w:abstractNumId w:val="23"/>
+    <w:abstractNumId w:val="24"/>
   </w:num>
   <w:num w:numId="22">
     <w:abstractNumId w:val="18"/>
@@ -5703,13 +6510,19 @@
     <w:abstractNumId w:val="22"/>
   </w:num>
   <w:num w:numId="24">
-    <w:abstractNumId w:val="25"/>
+    <w:abstractNumId w:val="27"/>
   </w:num>
   <w:num w:numId="25">
     <w:abstractNumId w:val="17"/>
   </w:num>
   <w:num w:numId="26">
     <w:abstractNumId w:val="19"/>
+  </w:num>
+  <w:num w:numId="27">
+    <w:abstractNumId w:val="26"/>
+  </w:num>
+  <w:num w:numId="28">
+    <w:abstractNumId w:val="23"/>
   </w:num>
 </w:numbering>
 </file>

</xml_diff>

<commit_message>
finish up the discussion about identifying subdomain boundaries and know who domain experts are
</commit_message>
<xml_diff>
--- a/software-architecture/domain-driven-design/analysing-business-domains-&-subdomains.docx
+++ b/software-architecture/domain-driven-design/analysing-business-domains-&-subdomains.docx
@@ -3785,10 +3785,7 @@
         <w:t>If we investigate</w:t>
       </w:r>
       <w:r>
-        <w:t xml:space="preserve"> its</w:t>
-      </w:r>
-      <w:r>
-        <w:t xml:space="preserve"> </w:t>
+        <w:t xml:space="preserve"> its </w:t>
       </w:r>
       <w:r>
         <w:rPr>
@@ -3805,21 +3802,7 @@
           <w:b/>
           <w:bCs/>
         </w:rPr>
-        <w:t>typical customer service department is composed of</w:t>
-      </w:r>
-      <w:r>
-        <w:rPr>
-          <w:b/>
-          <w:bCs/>
-        </w:rPr>
-        <w:t xml:space="preserve"> </w:t>
-      </w:r>
-      <w:r>
-        <w:rPr>
-          <w:b/>
-          <w:bCs/>
-        </w:rPr>
-        <w:t>finer-grained components</w:t>
+        <w:t>typical customer service department is composed of finer-grained components</w:t>
       </w:r>
       <w:r>
         <w:t>, such as</w:t>
@@ -3909,10 +3892,7 @@
         <w:t>while help desk and telephone systems are generic</w:t>
       </w:r>
       <w:r>
-        <w:t xml:space="preserve"> </w:t>
-      </w:r>
-      <w:r>
-        <w:t>subdomains</w:t>
+        <w:t xml:space="preserve"> subdomains</w:t>
       </w:r>
     </w:p>
     <w:p>
@@ -4171,12 +4151,1306 @@
         <w:t>Subdomains as coherent use cases</w:t>
       </w:r>
     </w:p>
+    <w:p>
+      <w:pPr>
+        <w:rPr>
+          <w:b/>
+          <w:bCs/>
+        </w:rPr>
+      </w:pPr>
+      <w:r>
+        <w:t xml:space="preserve">From </w:t>
+      </w:r>
+      <w:r>
+        <w:rPr>
+          <w:b/>
+          <w:bCs/>
+        </w:rPr>
+        <w:t xml:space="preserve">a </w:t>
+      </w:r>
+      <w:r>
+        <w:rPr>
+          <w:b/>
+          <w:bCs/>
+          <w:highlight w:val="yellow"/>
+        </w:rPr>
+        <w:t>technical perspective</w:t>
+      </w:r>
+      <w:r>
+        <w:t xml:space="preserve">, subdomains resemble </w:t>
+      </w:r>
+      <w:r>
+        <w:rPr>
+          <w:b/>
+          <w:bCs/>
+        </w:rPr>
+        <w:t>sets of interrelated</w:t>
+      </w:r>
+      <w:r>
+        <w:t xml:space="preserve">, </w:t>
+      </w:r>
+      <w:r>
+        <w:rPr>
+          <w:b/>
+          <w:bCs/>
+        </w:rPr>
+        <w:t>coherent use</w:t>
+      </w:r>
+    </w:p>
+    <w:p>
+      <w:r>
+        <w:rPr>
+          <w:b/>
+          <w:bCs/>
+        </w:rPr>
+        <w:t>cases</w:t>
+      </w:r>
+      <w:r>
+        <w:t xml:space="preserve">. Such sets of use cases usually involve </w:t>
+      </w:r>
+      <w:r>
+        <w:rPr>
+          <w:b/>
+          <w:bCs/>
+        </w:rPr>
+        <w:t>the same actor, the business entities</w:t>
+      </w:r>
+      <w:r>
+        <w:t>, and</w:t>
+      </w:r>
+    </w:p>
+    <w:p>
+      <w:r>
+        <w:rPr>
+          <w:b/>
+          <w:bCs/>
+        </w:rPr>
+        <w:t>they all manipulate a closely related set of data</w:t>
+      </w:r>
+      <w:r>
+        <w:t>.</w:t>
+      </w:r>
+    </w:p>
     <w:p/>
     <w:p>
       <w:r>
+        <w:t>Consider the use case diagram for a credit card payment gateway shown in</w:t>
+      </w:r>
+    </w:p>
+    <w:p>
+      <w:r>
+        <w:rPr>
+          <w:color w:val="9A0000"/>
+        </w:rPr>
+        <w:t>The f</w:t>
+      </w:r>
+      <w:r>
+        <w:rPr>
+          <w:color w:val="9A0000"/>
+        </w:rPr>
+        <w:t xml:space="preserve">igure </w:t>
+      </w:r>
+      <w:r>
+        <w:rPr>
+          <w:color w:val="9A0000"/>
+        </w:rPr>
+        <w:t>below</w:t>
+      </w:r>
+      <w:r>
+        <w:t>:</w:t>
+      </w:r>
+    </w:p>
+    <w:p>
+      <w:pPr>
+        <w:jc w:val="center"/>
+      </w:pPr>
+      <w:r>
+        <w:rPr>
+          <w:noProof/>
+        </w:rPr>
+        <w:lastRenderedPageBreak/>
+        <w:drawing>
+          <wp:inline distT="0" distB="0" distL="0" distR="0" wp14:anchorId="2612DBDE" wp14:editId="71ED8A04">
+            <wp:extent cx="3895106" cy="2070628"/>
+            <wp:effectExtent l="0" t="0" r="0" b="6350"/>
+            <wp:docPr id="4" name="Picture 4"/>
+            <wp:cNvGraphicFramePr>
+              <a:graphicFrameLocks xmlns:a="http://schemas.openxmlformats.org/drawingml/2006/main" noChangeAspect="1"/>
+            </wp:cNvGraphicFramePr>
+            <a:graphic xmlns:a="http://schemas.openxmlformats.org/drawingml/2006/main">
+              <a:graphicData uri="http://schemas.openxmlformats.org/drawingml/2006/picture">
+                <pic:pic xmlns:pic="http://schemas.openxmlformats.org/drawingml/2006/picture">
+                  <pic:nvPicPr>
+                    <pic:cNvPr id="1" name=""/>
+                    <pic:cNvPicPr/>
+                  </pic:nvPicPr>
+                  <pic:blipFill>
+                    <a:blip r:embed="rId11"/>
+                    <a:stretch>
+                      <a:fillRect/>
+                    </a:stretch>
+                  </pic:blipFill>
+                  <pic:spPr>
+                    <a:xfrm>
+                      <a:off x="0" y="0"/>
+                      <a:ext cx="3912908" cy="2080091"/>
+                    </a:xfrm>
+                    <a:prstGeom prst="rect">
+                      <a:avLst/>
+                    </a:prstGeom>
+                  </pic:spPr>
+                </pic:pic>
+              </a:graphicData>
+            </a:graphic>
+          </wp:inline>
+        </w:drawing>
+      </w:r>
+    </w:p>
+    <w:p/>
+    <w:p>
+      <w:r>
+        <w:t>The use cases are tightly bound by the data they are working with and the</w:t>
+      </w:r>
+      <w:r>
+        <w:t xml:space="preserve"> </w:t>
+      </w:r>
+      <w:r>
+        <w:t>involved actors. Hence, all of the use cases form the credit card payment subdomain.</w:t>
+      </w:r>
+    </w:p>
+    <w:p/>
+    <w:p>
+      <w:r>
+        <w:t xml:space="preserve">We can use the definition of </w:t>
+      </w:r>
+      <w:r>
+        <w:rPr>
+          <w:rFonts w:hint="eastAsia"/>
+        </w:rPr>
+        <w:t>“</w:t>
+      </w:r>
+      <w:r>
+        <w:t>subdomains as a set of coherent use cases</w:t>
+      </w:r>
+      <w:r>
+        <w:rPr>
+          <w:rFonts w:hint="eastAsia"/>
+        </w:rPr>
+        <w:t>”</w:t>
+      </w:r>
+      <w:r>
+        <w:t xml:space="preserve"> as a guiding</w:t>
+      </w:r>
+    </w:p>
+    <w:p>
+      <w:pPr>
+        <w:rPr>
+          <w:highlight w:val="yellow"/>
+        </w:rPr>
+      </w:pPr>
+      <w:r>
+        <w:t xml:space="preserve">principle </w:t>
+      </w:r>
+      <w:r>
+        <w:rPr>
+          <w:b/>
+          <w:bCs/>
+        </w:rPr>
+        <w:t>for when to stop looking for finer-grained subdomains</w:t>
+      </w:r>
+      <w:r>
+        <w:t xml:space="preserve">. </w:t>
+      </w:r>
+      <w:r>
+        <w:rPr>
+          <w:highlight w:val="yellow"/>
+        </w:rPr>
+        <w:t>These are the most</w:t>
+      </w:r>
+    </w:p>
+    <w:p>
+      <w:r>
+        <w:rPr>
+          <w:highlight w:val="yellow"/>
+        </w:rPr>
+        <w:t>precise boundaries of the subdomains.</w:t>
+      </w:r>
+    </w:p>
+    <w:p/>
+    <w:p>
+      <w:r>
+        <w:t>Should you always strive to identify such laser-focused subdomain boundaries?</w:t>
+      </w:r>
+    </w:p>
+    <w:p/>
+    <w:p>
+      <w:pPr>
+        <w:pStyle w:val="ListParagraph"/>
+        <w:numPr>
+          <w:ilvl w:val="0"/>
+          <w:numId w:val="29"/>
+        </w:numPr>
+      </w:pPr>
+      <w:r>
+        <w:rPr>
+          <w:b/>
+          <w:bCs/>
+        </w:rPr>
+        <w:t>It is</w:t>
+      </w:r>
+      <w:r>
+        <w:rPr>
+          <w:b/>
+          <w:bCs/>
+        </w:rPr>
+        <w:t xml:space="preserve"> </w:t>
+      </w:r>
+      <w:r>
+        <w:rPr>
+          <w:b/>
+          <w:bCs/>
+        </w:rPr>
+        <w:t>definitely necessary for core subdomains</w:t>
+      </w:r>
+      <w:r>
+        <w:t xml:space="preserve">. Core subdomains are </w:t>
+      </w:r>
+      <w:r>
+        <w:rPr>
+          <w:b/>
+          <w:bCs/>
+        </w:rPr>
+        <w:t>the most important</w:t>
+      </w:r>
+      <w:r>
+        <w:t>,</w:t>
+      </w:r>
+      <w:r>
+        <w:t xml:space="preserve"> </w:t>
+      </w:r>
+      <w:r>
+        <w:rPr>
+          <w:b/>
+          <w:bCs/>
+        </w:rPr>
+        <w:t>volatile</w:t>
+      </w:r>
+      <w:r>
+        <w:t xml:space="preserve">, </w:t>
+      </w:r>
+      <w:r>
+        <w:rPr>
+          <w:b/>
+          <w:bCs/>
+        </w:rPr>
+        <w:t>and complex</w:t>
+      </w:r>
+      <w:r>
+        <w:t xml:space="preserve">. </w:t>
+      </w:r>
+      <w:r>
+        <w:rPr>
+          <w:highlight w:val="yellow"/>
+        </w:rPr>
+        <w:t>It</w:t>
+      </w:r>
+      <w:r>
+        <w:rPr>
+          <w:highlight w:val="yellow"/>
+        </w:rPr>
+        <w:t>’</w:t>
+      </w:r>
+      <w:r>
+        <w:rPr>
+          <w:highlight w:val="yellow"/>
+        </w:rPr>
+        <w:t>s essential that we distill them as much as possible since that</w:t>
+      </w:r>
+      <w:r>
+        <w:rPr>
+          <w:highlight w:val="yellow"/>
+        </w:rPr>
+        <w:t xml:space="preserve"> </w:t>
+      </w:r>
+      <w:r>
+        <w:rPr>
+          <w:highlight w:val="yellow"/>
+        </w:rPr>
+        <w:t>will allow us to extract all generic and supporting functionalities and invest the effort</w:t>
+      </w:r>
+      <w:r>
+        <w:rPr>
+          <w:highlight w:val="yellow"/>
+        </w:rPr>
+        <w:t xml:space="preserve"> </w:t>
+      </w:r>
+      <w:r>
+        <w:rPr>
+          <w:highlight w:val="yellow"/>
+        </w:rPr>
+        <w:t>on a much more focused functionality.</w:t>
+      </w:r>
+    </w:p>
+    <w:p/>
+    <w:p>
+      <w:pPr>
+        <w:pStyle w:val="ListParagraph"/>
+        <w:numPr>
+          <w:ilvl w:val="0"/>
+          <w:numId w:val="29"/>
+        </w:numPr>
+        <w:rPr>
+          <w:b/>
+          <w:bCs/>
+        </w:rPr>
+      </w:pPr>
+      <w:r>
+        <w:t>The distillation can be somewhat relaxed for supporting and generic subdomains. If</w:t>
+      </w:r>
+      <w:r>
+        <w:t xml:space="preserve"> </w:t>
+      </w:r>
+      <w:r>
+        <w:t>drilling down further doesn</w:t>
+      </w:r>
+      <w:r>
+        <w:t>’</w:t>
+      </w:r>
+      <w:r>
+        <w:t>t unveil any new insights that can help you make software</w:t>
+      </w:r>
+      <w:r>
+        <w:t xml:space="preserve"> </w:t>
+      </w:r>
+      <w:r>
+        <w:t xml:space="preserve">design decisions, it can be a good place </w:t>
+      </w:r>
+      <w:r>
+        <w:rPr>
+          <w:b/>
+          <w:bCs/>
+        </w:rPr>
+        <w:t>to stop</w:t>
+      </w:r>
+      <w:r>
+        <w:t xml:space="preserve">. This can happen, for example, </w:t>
+      </w:r>
+      <w:r>
+        <w:rPr>
+          <w:b/>
+          <w:bCs/>
+        </w:rPr>
+        <w:t>when</w:t>
+      </w:r>
+      <w:r>
+        <w:rPr>
+          <w:b/>
+          <w:bCs/>
+        </w:rPr>
+        <w:t xml:space="preserve"> </w:t>
+      </w:r>
+      <w:r>
+        <w:rPr>
+          <w:b/>
+          <w:bCs/>
+        </w:rPr>
+        <w:t>all of the finer-grained subdomains are of the same type as the original subdomain.</w:t>
+      </w:r>
+    </w:p>
+    <w:p>
+      <w:pPr>
+        <w:pStyle w:val="ListParagraph"/>
+        <w:rPr>
+          <w:b/>
+          <w:bCs/>
+        </w:rPr>
+      </w:pPr>
+    </w:p>
+    <w:p>
+      <w:pPr>
+        <w:rPr>
+          <w:i/>
+          <w:iCs/>
+          <w:sz w:val="18"/>
+          <w:szCs w:val="18"/>
+        </w:rPr>
+      </w:pPr>
+      <w:r>
+        <w:rPr>
+          <w:i/>
+          <w:iCs/>
+          <w:sz w:val="18"/>
+          <w:szCs w:val="18"/>
+        </w:rPr>
+        <w:t xml:space="preserve">I add : </w:t>
+      </w:r>
+      <w:r>
+        <w:rPr>
+          <w:i/>
+          <w:iCs/>
+          <w:sz w:val="18"/>
+          <w:szCs w:val="18"/>
+        </w:rPr>
+        <w:t xml:space="preserve">for example, </w:t>
+      </w:r>
+      <w:r>
+        <w:rPr>
+          <w:i/>
+          <w:iCs/>
+          <w:sz w:val="18"/>
+          <w:szCs w:val="18"/>
+        </w:rPr>
+        <w:t xml:space="preserve">when you see that all the sub-parts of a generic subdomain are themselves generic, they are working tightly together and </w:t>
+      </w:r>
+      <w:r>
+        <w:rPr>
+          <w:i/>
+          <w:iCs/>
+          <w:sz w:val="18"/>
+          <w:szCs w:val="18"/>
+        </w:rPr>
+        <w:t>for example breaking it to parts won’t reveal something like using a separate technology for a specific part that could make your life easier, there is no good in digging further.</w:t>
+      </w:r>
+    </w:p>
+    <w:p>
+      <w:pPr>
+        <w:rPr>
+          <w:b/>
+          <w:bCs/>
+        </w:rPr>
+      </w:pPr>
+    </w:p>
+    <w:p>
+      <w:r>
+        <w:t>Further distillation of the help desk system subdomain</w:t>
+      </w:r>
+      <w:r>
+        <w:t xml:space="preserve"> for example, </w:t>
+      </w:r>
+      <w:r>
+        <w:t>is less useful, as it doesn</w:t>
+      </w:r>
+      <w:r>
+        <w:t>’</w:t>
+      </w:r>
+      <w:r>
+        <w:t>t reveal any strategic information, and a coarse</w:t>
+      </w:r>
+      <w:r>
+        <w:t>-</w:t>
+      </w:r>
+      <w:r>
+        <w:t>grained,</w:t>
+      </w:r>
+      <w:r>
+        <w:t xml:space="preserve"> </w:t>
+      </w:r>
+      <w:r>
+        <w:t>off-the-shelf tool will be used as the solution</w:t>
+      </w:r>
+      <w:r>
+        <w:t>:</w:t>
+      </w:r>
+    </w:p>
+    <w:p/>
+    <w:p>
+      <w:pPr>
+        <w:jc w:val="center"/>
+      </w:pPr>
+      <w:r>
+        <w:rPr>
+          <w:noProof/>
+        </w:rPr>
+        <w:drawing>
+          <wp:inline distT="0" distB="0" distL="0" distR="0" wp14:anchorId="10C7C384" wp14:editId="6B305123">
+            <wp:extent cx="3040083" cy="1085845"/>
+            <wp:effectExtent l="0" t="0" r="0" b="635"/>
+            <wp:docPr id="5" name="Picture 5"/>
+            <wp:cNvGraphicFramePr>
+              <a:graphicFrameLocks xmlns:a="http://schemas.openxmlformats.org/drawingml/2006/main" noChangeAspect="1"/>
+            </wp:cNvGraphicFramePr>
+            <a:graphic xmlns:a="http://schemas.openxmlformats.org/drawingml/2006/main">
+              <a:graphicData uri="http://schemas.openxmlformats.org/drawingml/2006/picture">
+                <pic:pic xmlns:pic="http://schemas.openxmlformats.org/drawingml/2006/picture">
+                  <pic:nvPicPr>
+                    <pic:cNvPr id="1" name=""/>
+                    <pic:cNvPicPr/>
+                  </pic:nvPicPr>
+                  <pic:blipFill>
+                    <a:blip r:embed="rId12"/>
+                    <a:stretch>
+                      <a:fillRect/>
+                    </a:stretch>
+                  </pic:blipFill>
+                  <pic:spPr>
+                    <a:xfrm>
+                      <a:off x="0" y="0"/>
+                      <a:ext cx="3127833" cy="1117187"/>
+                    </a:xfrm>
+                    <a:prstGeom prst="rect">
+                      <a:avLst/>
+                    </a:prstGeom>
+                  </pic:spPr>
+                </pic:pic>
+              </a:graphicData>
+            </a:graphic>
+          </wp:inline>
+        </w:drawing>
+      </w:r>
+    </w:p>
+    <w:p/>
+    <w:p>
+      <w:pPr>
+        <w:pStyle w:val="NoSpacing"/>
+        <w:rPr>
+          <w:b/>
+          <w:bCs/>
+        </w:rPr>
+      </w:pPr>
+      <w:r>
+        <w:rPr>
+          <w:b/>
+          <w:bCs/>
+        </w:rPr>
+        <w:lastRenderedPageBreak/>
+        <w:t>Another important question to consider when identifying the subdomains is whether</w:t>
+      </w:r>
+      <w:r>
+        <w:rPr>
+          <w:b/>
+          <w:bCs/>
+        </w:rPr>
+        <w:t xml:space="preserve"> </w:t>
+      </w:r>
+      <w:r>
+        <w:rPr>
+          <w:b/>
+          <w:bCs/>
+        </w:rPr>
+        <w:t>we need all of them.</w:t>
+      </w:r>
+    </w:p>
+    <w:p>
+      <w:pPr>
+        <w:pStyle w:val="Heading2"/>
+      </w:pPr>
+      <w:r>
+        <w:t>Focus on</w:t>
+      </w:r>
+      <w:r>
+        <w:t xml:space="preserve"> the</w:t>
+      </w:r>
+      <w:r>
+        <w:t xml:space="preserve"> Essentials</w:t>
+      </w:r>
+    </w:p>
+    <w:p>
+      <w:pPr>
+        <w:pStyle w:val="NoSpacing"/>
+      </w:pPr>
+      <w:r>
+        <w:rPr>
+          <w:b/>
+          <w:bCs/>
+        </w:rPr>
+        <w:t xml:space="preserve">Subdomains are a tool that alleviates the process of making </w:t>
+      </w:r>
+      <w:r>
+        <w:rPr>
+          <w:b/>
+          <w:bCs/>
+          <w:highlight w:val="yellow"/>
+        </w:rPr>
+        <w:t>software design decisions</w:t>
+      </w:r>
+      <w:r>
+        <w:rPr>
+          <w:highlight w:val="yellow"/>
+        </w:rPr>
+        <w:t>.</w:t>
+      </w:r>
+    </w:p>
+    <w:p>
+      <w:pPr>
+        <w:pStyle w:val="NoSpacing"/>
+      </w:pPr>
+    </w:p>
+    <w:p>
+      <w:pPr>
+        <w:pStyle w:val="NoSpacing"/>
+        <w:rPr>
+          <w:highlight w:val="yellow"/>
+        </w:rPr>
+      </w:pPr>
+      <w:r>
+        <w:rPr>
+          <w:highlight w:val="yellow"/>
+        </w:rPr>
+        <w:t>All organizations likely have quite a few business functionalities that drive their competitive</w:t>
+      </w:r>
+    </w:p>
+    <w:p>
+      <w:pPr>
+        <w:pStyle w:val="NoSpacing"/>
+      </w:pPr>
+      <w:r>
+        <w:rPr>
+          <w:highlight w:val="yellow"/>
+        </w:rPr>
+        <w:t>advantage but have nothing to do with software</w:t>
+      </w:r>
+      <w:r>
+        <w:t>. The jewelry maker we discussed</w:t>
+      </w:r>
+    </w:p>
+    <w:p>
+      <w:pPr>
+        <w:pStyle w:val="NoSpacing"/>
+      </w:pPr>
+      <w:r>
+        <w:t>earlier in this chapter is but one example.</w:t>
+      </w:r>
+    </w:p>
+    <w:p>
+      <w:pPr>
+        <w:pStyle w:val="NoSpacing"/>
+      </w:pPr>
+      <w:r>
+        <w:t>When looking for subdomains, it</w:t>
+      </w:r>
+      <w:r>
+        <w:t>’</w:t>
+      </w:r>
+      <w:r>
+        <w:t>s important to identify business functions that are</w:t>
+      </w:r>
+    </w:p>
+    <w:p>
+      <w:pPr>
+        <w:pStyle w:val="NoSpacing"/>
+      </w:pPr>
+      <w:r>
+        <w:t>not related to software, acknowledge them as such, and focus on aspects of the business</w:t>
+      </w:r>
+    </w:p>
+    <w:p>
+      <w:pPr>
+        <w:pStyle w:val="NoSpacing"/>
+      </w:pPr>
+      <w:r>
+        <w:t>that are relevant to the software system you are working on.</w:t>
+      </w:r>
+    </w:p>
+    <w:p>
+      <w:pPr>
+        <w:pStyle w:val="NoSpacing"/>
+      </w:pPr>
+    </w:p>
+    <w:p>
+      <w:pPr>
+        <w:pStyle w:val="Heading1"/>
+      </w:pPr>
+      <w:r>
+        <w:t>Domain Analysis Examples</w:t>
+      </w:r>
+    </w:p>
+    <w:p>
+      <w:pPr>
+        <w:rPr>
+          <w:b/>
+          <w:bCs/>
+        </w:rPr>
+      </w:pPr>
+      <w:r>
+        <w:t>Let</w:t>
+      </w:r>
+      <w:r>
+        <w:t>’</w:t>
+      </w:r>
+      <w:r>
+        <w:t xml:space="preserve">s </w:t>
+      </w:r>
+      <w:r>
+        <w:t>apply</w:t>
+      </w:r>
+      <w:r>
+        <w:t xml:space="preserve"> the notion of subdomains in practice and use it for making</w:t>
+      </w:r>
+      <w:r>
+        <w:t xml:space="preserve"> </w:t>
+      </w:r>
+      <w:r>
+        <w:t xml:space="preserve">a number of </w:t>
+      </w:r>
+      <w:r>
+        <w:rPr>
+          <w:b/>
+          <w:bCs/>
+          <w:highlight w:val="yellow"/>
+        </w:rPr>
+        <w:t>strategic design decisions</w:t>
+      </w:r>
+      <w:r>
+        <w:rPr>
+          <w:b/>
+          <w:bCs/>
+          <w:highlight w:val="yellow"/>
+        </w:rPr>
+        <w:t>:</w:t>
+      </w:r>
+    </w:p>
+    <w:p>
+      <w:pPr>
+        <w:pStyle w:val="Heading2"/>
+        <w:numPr>
+          <w:ilvl w:val="0"/>
+          <w:numId w:val="0"/>
+        </w:numPr>
+        <w:rPr>
+          <w:color w:val="FF0000"/>
+        </w:rPr>
+      </w:pPr>
+      <w:r>
+        <w:rPr>
+          <w:color w:val="FF0000"/>
+        </w:rPr>
+        <w:t>Go and Read the Examples in the Book, Learning Domain Driven Design.</w:t>
+      </w:r>
+    </w:p>
+    <w:p>
+      <w:pPr>
+        <w:pStyle w:val="Heading1"/>
+      </w:pPr>
+      <w:r>
+        <w:t xml:space="preserve">Who are Domain </w:t>
+      </w:r>
+      <w:r>
+        <w:t>Experts</w:t>
+      </w:r>
+      <w:r>
+        <w:t>?</w:t>
+      </w:r>
+    </w:p>
+    <w:p>
+      <w:pPr>
+        <w:rPr>
+          <w:b/>
+          <w:bCs/>
+        </w:rPr>
+      </w:pPr>
+      <w:r>
+        <w:t>Domain experts are subject matter experts who know all the intricacies</w:t>
+      </w:r>
+      <w:r>
+        <w:t xml:space="preserve"> </w:t>
+      </w:r>
+      <w:r>
+        <w:t>of the business that we are going to model and implement in code. In other</w:t>
+      </w:r>
+      <w:r>
+        <w:t xml:space="preserve"> </w:t>
+      </w:r>
+      <w:r>
+        <w:t>words, domain experts are</w:t>
+      </w:r>
+      <w:r>
+        <w:t xml:space="preserve"> </w:t>
+      </w:r>
+      <w:r>
+        <w:rPr>
+          <w:b/>
+          <w:bCs/>
+        </w:rPr>
+        <w:t>knowledge authorities in the software</w:t>
+      </w:r>
+      <w:r>
+        <w:rPr>
+          <w:b/>
+          <w:bCs/>
+        </w:rPr>
+        <w:t>’</w:t>
+      </w:r>
+      <w:r>
+        <w:rPr>
+          <w:b/>
+          <w:bCs/>
+        </w:rPr>
+        <w:t>s business domain.</w:t>
+      </w:r>
+    </w:p>
+    <w:p>
+      <w:pPr>
+        <w:rPr>
+          <w:b/>
+          <w:bCs/>
+        </w:rPr>
+      </w:pPr>
+    </w:p>
+    <w:p>
+      <w:pPr>
+        <w:pStyle w:val="NoSpacing"/>
+      </w:pPr>
+      <w:r>
+        <w:rPr>
+          <w:b/>
+          <w:bCs/>
+        </w:rPr>
+        <w:t>The domain experts are neither the analysts</w:t>
+      </w:r>
+      <w:r>
+        <w:t xml:space="preserve"> </w:t>
+      </w:r>
+      <w:r>
+        <w:rPr>
+          <w:b/>
+          <w:bCs/>
+        </w:rPr>
+        <w:t>gathering the requirements nor the</w:t>
+      </w:r>
+      <w:r>
+        <w:rPr>
+          <w:b/>
+          <w:bCs/>
+        </w:rPr>
+        <w:t xml:space="preserve"> </w:t>
+      </w:r>
+      <w:r>
+        <w:rPr>
+          <w:b/>
+          <w:bCs/>
+        </w:rPr>
+        <w:t>engineers</w:t>
+      </w:r>
+      <w:r>
+        <w:rPr>
+          <w:b/>
+          <w:bCs/>
+        </w:rPr>
+        <w:t xml:space="preserve"> </w:t>
+      </w:r>
+      <w:r>
+        <w:rPr>
+          <w:b/>
+          <w:bCs/>
+        </w:rPr>
+        <w:t>designing the system</w:t>
+      </w:r>
+      <w:r>
+        <w:t xml:space="preserve">. Domain experts represent the business. </w:t>
+      </w:r>
+      <w:r>
+        <w:rPr>
+          <w:b/>
+          <w:bCs/>
+        </w:rPr>
+        <w:t>They are the people</w:t>
+      </w:r>
+      <w:r>
+        <w:rPr>
+          <w:b/>
+          <w:bCs/>
+        </w:rPr>
+        <w:t xml:space="preserve"> </w:t>
+      </w:r>
+      <w:r>
+        <w:rPr>
+          <w:b/>
+          <w:bCs/>
+        </w:rPr>
+        <w:t>who</w:t>
+      </w:r>
+      <w:r>
+        <w:rPr>
+          <w:b/>
+          <w:bCs/>
+        </w:rPr>
+        <w:t xml:space="preserve"> </w:t>
+      </w:r>
+      <w:r>
+        <w:rPr>
+          <w:b/>
+          <w:bCs/>
+        </w:rPr>
+        <w:t>identified the business problem in the first place</w:t>
+      </w:r>
+      <w:r>
+        <w:t xml:space="preserve"> </w:t>
+      </w:r>
+      <w:r>
+        <w:rPr>
+          <w:b/>
+          <w:bCs/>
+        </w:rPr>
+        <w:t>and from whom all business</w:t>
+      </w:r>
+      <w:r>
+        <w:rPr>
+          <w:b/>
+          <w:bCs/>
+        </w:rPr>
+        <w:t xml:space="preserve"> </w:t>
+      </w:r>
+      <w:r>
+        <w:rPr>
+          <w:b/>
+          <w:bCs/>
+        </w:rPr>
+        <w:t>knowledge originates.</w:t>
+      </w:r>
+      <w:r>
+        <w:t xml:space="preserve"> Systems analysts and engineers are transforming their mental</w:t>
+      </w:r>
+      <w:r>
+        <w:t xml:space="preserve"> </w:t>
+      </w:r>
+      <w:r>
+        <w:t>models of the</w:t>
+      </w:r>
+      <w:r>
+        <w:t xml:space="preserve"> </w:t>
+      </w:r>
+      <w:r>
+        <w:t>business domain into software requirements and source code.</w:t>
+      </w:r>
+    </w:p>
+    <w:p>
+      <w:pPr>
+        <w:pStyle w:val="NoSpacing"/>
+      </w:pPr>
+    </w:p>
+    <w:p>
+      <w:pPr>
+        <w:pStyle w:val="NoSpacing"/>
+        <w:rPr>
+          <w:b/>
+          <w:bCs/>
+        </w:rPr>
+      </w:pPr>
+      <w:r>
+        <w:rPr>
+          <w:b/>
+          <w:bCs/>
+        </w:rPr>
+        <w:t>As a rule of thumb, domain experts are either the people coming up with requirements</w:t>
+      </w:r>
+      <w:r>
+        <w:rPr>
+          <w:b/>
+          <w:bCs/>
+        </w:rPr>
+        <w:t xml:space="preserve"> </w:t>
+      </w:r>
+      <w:r>
+        <w:rPr>
+          <w:b/>
+          <w:bCs/>
+        </w:rPr>
+        <w:t>or the software</w:t>
+      </w:r>
+      <w:r>
+        <w:rPr>
+          <w:b/>
+          <w:bCs/>
+        </w:rPr>
+        <w:t>’</w:t>
+      </w:r>
+      <w:r>
+        <w:rPr>
+          <w:b/>
+          <w:bCs/>
+        </w:rPr>
+        <w:t>s end users.</w:t>
+      </w:r>
+      <w:r>
+        <w:t xml:space="preserve"> </w:t>
+      </w:r>
+      <w:r>
+        <w:rPr>
+          <w:b/>
+          <w:bCs/>
+          <w:highlight w:val="yellow"/>
+        </w:rPr>
+        <w:t>The software is supposed to solve their problems.</w:t>
+      </w:r>
+    </w:p>
+    <w:p>
+      <w:pPr>
+        <w:rPr>
+          <w:b/>
+          <w:bCs/>
+        </w:rPr>
+      </w:pPr>
+    </w:p>
+    <w:p>
+      <w:pPr>
+        <w:pStyle w:val="Heading1"/>
+      </w:pPr>
+      <w:r>
+        <w:t>Conclusion</w:t>
+      </w:r>
+    </w:p>
+    <w:p>
+      <w:pPr>
+        <w:rPr>
+          <w:sz w:val="20"/>
+          <w:szCs w:val="20"/>
+        </w:rPr>
+      </w:pPr>
+      <w:r>
+        <w:rPr>
+          <w:sz w:val="20"/>
+          <w:szCs w:val="20"/>
+        </w:rPr>
+        <w:t xml:space="preserve">A </w:t>
+      </w:r>
+      <w:r>
+        <w:rPr>
+          <w:b/>
+          <w:bCs/>
+          <w:sz w:val="20"/>
+          <w:szCs w:val="20"/>
+          <w:highlight w:val="green"/>
+        </w:rPr>
+        <w:t>business domain</w:t>
+      </w:r>
+      <w:r>
+        <w:rPr>
+          <w:sz w:val="20"/>
+          <w:szCs w:val="20"/>
+        </w:rPr>
+        <w:t xml:space="preserve"> is the main area in which a business operates and the service it provides</w:t>
+      </w:r>
+      <w:r>
+        <w:rPr>
+          <w:sz w:val="20"/>
+          <w:szCs w:val="20"/>
+        </w:rPr>
+        <w:t xml:space="preserve"> to its clients.</w:t>
+      </w:r>
+    </w:p>
+    <w:p>
+      <w:pPr>
+        <w:rPr>
+          <w:sz w:val="20"/>
+          <w:szCs w:val="20"/>
+        </w:rPr>
+      </w:pPr>
+    </w:p>
+    <w:p>
+      <w:pPr>
+        <w:rPr>
+          <w:sz w:val="20"/>
+          <w:szCs w:val="20"/>
+        </w:rPr>
+      </w:pPr>
+      <w:r>
+        <w:rPr>
+          <w:b/>
+          <w:bCs/>
+          <w:sz w:val="20"/>
+          <w:szCs w:val="20"/>
+          <w:highlight w:val="green"/>
+        </w:rPr>
+        <w:t>Subdomains</w:t>
+      </w:r>
+      <w:r>
+        <w:rPr>
+          <w:sz w:val="20"/>
+          <w:szCs w:val="20"/>
+        </w:rPr>
+        <w:t xml:space="preserve"> are building blocks that are required for the business to succeed in its domain</w:t>
+      </w:r>
+      <w:r>
+        <w:rPr>
+          <w:sz w:val="20"/>
+          <w:szCs w:val="20"/>
+        </w:rPr>
+        <w:t>.</w:t>
+      </w:r>
+    </w:p>
+    <w:p>
+      <w:pPr>
+        <w:rPr>
+          <w:sz w:val="20"/>
+          <w:szCs w:val="20"/>
+        </w:rPr>
+      </w:pPr>
+      <w:r>
+        <w:rPr>
+          <w:b/>
+          <w:bCs/>
+          <w:sz w:val="20"/>
+          <w:szCs w:val="20"/>
+          <w:highlight w:val="green"/>
+        </w:rPr>
+        <w:t>Core subdomains</w:t>
+      </w:r>
+      <w:r>
+        <w:rPr>
+          <w:sz w:val="20"/>
+          <w:szCs w:val="20"/>
+        </w:rPr>
+        <w:t xml:space="preserve"> ------------------------------&gt;</w:t>
+      </w:r>
+      <w:r>
+        <w:rPr>
+          <w:sz w:val="20"/>
+          <w:szCs w:val="20"/>
+        </w:rPr>
+        <w:t xml:space="preserve"> </w:t>
+      </w:r>
+      <w:r>
+        <w:rPr>
+          <w:sz w:val="20"/>
+          <w:szCs w:val="20"/>
+        </w:rPr>
+        <w:t>the interesting problem</w:t>
+      </w:r>
+      <w:r>
+        <w:rPr>
+          <w:sz w:val="20"/>
+          <w:szCs w:val="20"/>
+        </w:rPr>
         <w:t>s</w:t>
       </w:r>
     </w:p>
+    <w:p>
+      <w:pPr>
+        <w:rPr>
+          <w:sz w:val="20"/>
+          <w:szCs w:val="20"/>
+        </w:rPr>
+      </w:pPr>
+      <w:r>
+        <w:rPr>
+          <w:b/>
+          <w:bCs/>
+          <w:sz w:val="20"/>
+          <w:szCs w:val="20"/>
+          <w:highlight w:val="green"/>
+        </w:rPr>
+        <w:t>Generic subdomains</w:t>
+      </w:r>
+      <w:r>
+        <w:rPr>
+          <w:sz w:val="20"/>
+          <w:szCs w:val="20"/>
+        </w:rPr>
+        <w:t>-----------------------</w:t>
+      </w:r>
+      <w:r>
+        <w:rPr>
+          <w:sz w:val="20"/>
+          <w:szCs w:val="20"/>
+        </w:rPr>
+        <w:t>----</w:t>
+      </w:r>
+      <w:r>
+        <w:rPr>
+          <w:sz w:val="20"/>
+          <w:szCs w:val="20"/>
+        </w:rPr>
+        <w:t>&gt;</w:t>
+      </w:r>
+      <w:r>
+        <w:rPr>
+          <w:sz w:val="20"/>
+          <w:szCs w:val="20"/>
+        </w:rPr>
+        <w:t xml:space="preserve"> the solved problem</w:t>
+      </w:r>
+      <w:r>
+        <w:rPr>
+          <w:sz w:val="20"/>
+          <w:szCs w:val="20"/>
+        </w:rPr>
+        <w:t>s</w:t>
+      </w:r>
+    </w:p>
+    <w:p>
+      <w:pPr>
+        <w:rPr>
+          <w:sz w:val="20"/>
+          <w:szCs w:val="20"/>
+        </w:rPr>
+      </w:pPr>
+      <w:r>
+        <w:rPr>
+          <w:b/>
+          <w:bCs/>
+          <w:sz w:val="20"/>
+          <w:szCs w:val="20"/>
+          <w:highlight w:val="green"/>
+        </w:rPr>
+        <w:t>Supporting subdomains</w:t>
+      </w:r>
+      <w:r>
+        <w:rPr>
+          <w:sz w:val="20"/>
+          <w:szCs w:val="20"/>
+        </w:rPr>
+        <w:t>-----------------------&gt;</w:t>
+      </w:r>
+      <w:r>
+        <w:rPr>
+          <w:sz w:val="20"/>
+          <w:szCs w:val="20"/>
+        </w:rPr>
+        <w:t xml:space="preserve"> the</w:t>
+      </w:r>
+      <w:r>
+        <w:rPr>
+          <w:sz w:val="20"/>
+          <w:szCs w:val="20"/>
+        </w:rPr>
+        <w:t xml:space="preserve"> problems with</w:t>
+      </w:r>
+      <w:r>
+        <w:rPr>
+          <w:sz w:val="20"/>
+          <w:szCs w:val="20"/>
+        </w:rPr>
+        <w:t xml:space="preserve"> obvious solution</w:t>
+      </w:r>
+    </w:p>
+    <w:p/>
+    <w:p>
+      <w:r>
+        <w:rPr>
+          <w:b/>
+          <w:bCs/>
+          <w:highlight w:val="green"/>
+        </w:rPr>
+        <w:lastRenderedPageBreak/>
+        <w:t>Domain Experts</w:t>
+      </w:r>
+      <w:r>
+        <w:t xml:space="preserve"> are the business’</w:t>
+      </w:r>
+      <w:r>
+        <w:t>s</w:t>
+      </w:r>
+      <w:r>
+        <w:t xml:space="preserve"> subject matter experts with deep knowl</w:t>
+      </w:r>
+      <w:r>
+        <w:t>e</w:t>
+      </w:r>
+      <w:r>
+        <w:t>dge</w:t>
+      </w:r>
+      <w:r>
+        <w:t xml:space="preserve"> of the business domain or</w:t>
+      </w:r>
+      <w:r>
+        <w:t xml:space="preserve"> in one or more subdomain</w:t>
+      </w:r>
+      <w:r>
+        <w:t>.</w:t>
+      </w:r>
+    </w:p>
+    <w:p/>
+    <w:p/>
     <w:sectPr>
       <w:pgSz w:w="12240" w:h="15840"/>
       <w:pgMar w:top="1440" w:right="1800" w:bottom="1440" w:left="1800" w:header="720" w:footer="720" w:gutter="0"/>
@@ -5650,6 +6924,119 @@
     </w:lvl>
   </w:abstractNum>
   <w:abstractNum w:abstractNumId="21" w15:restartNumberingAfterBreak="0">
+    <w:nsid w:val="5C476BCD"/>
+    <w:multiLevelType w:val="hybridMultilevel"/>
+    <w:tmpl w:val="139C9498"/>
+    <w:lvl w:ilvl="0" w:tplc="04090001">
+      <w:start w:val="1"/>
+      <w:numFmt w:val="bullet"/>
+      <w:lvlText w:val=""/>
+      <w:lvlJc w:val="left"/>
+      <w:pPr>
+        <w:ind w:left="720" w:hanging="360"/>
+      </w:pPr>
+      <w:rPr>
+        <w:rFonts w:ascii="Symbol" w:hAnsi="Symbol" w:hint="default"/>
+      </w:rPr>
+    </w:lvl>
+    <w:lvl w:ilvl="1" w:tplc="04090003" w:tentative="1">
+      <w:start w:val="1"/>
+      <w:numFmt w:val="bullet"/>
+      <w:lvlText w:val="o"/>
+      <w:lvlJc w:val="left"/>
+      <w:pPr>
+        <w:ind w:left="1440" w:hanging="360"/>
+      </w:pPr>
+      <w:rPr>
+        <w:rFonts w:ascii="Courier New" w:hAnsi="Courier New" w:cs="Courier New" w:hint="default"/>
+      </w:rPr>
+    </w:lvl>
+    <w:lvl w:ilvl="2" w:tplc="04090005" w:tentative="1">
+      <w:start w:val="1"/>
+      <w:numFmt w:val="bullet"/>
+      <w:lvlText w:val=""/>
+      <w:lvlJc w:val="left"/>
+      <w:pPr>
+        <w:ind w:left="2160" w:hanging="360"/>
+      </w:pPr>
+      <w:rPr>
+        <w:rFonts w:ascii="Wingdings" w:hAnsi="Wingdings" w:hint="default"/>
+      </w:rPr>
+    </w:lvl>
+    <w:lvl w:ilvl="3" w:tplc="04090001" w:tentative="1">
+      <w:start w:val="1"/>
+      <w:numFmt w:val="bullet"/>
+      <w:lvlText w:val=""/>
+      <w:lvlJc w:val="left"/>
+      <w:pPr>
+        <w:ind w:left="2880" w:hanging="360"/>
+      </w:pPr>
+      <w:rPr>
+        <w:rFonts w:ascii="Symbol" w:hAnsi="Symbol" w:hint="default"/>
+      </w:rPr>
+    </w:lvl>
+    <w:lvl w:ilvl="4" w:tplc="04090003" w:tentative="1">
+      <w:start w:val="1"/>
+      <w:numFmt w:val="bullet"/>
+      <w:lvlText w:val="o"/>
+      <w:lvlJc w:val="left"/>
+      <w:pPr>
+        <w:ind w:left="3600" w:hanging="360"/>
+      </w:pPr>
+      <w:rPr>
+        <w:rFonts w:ascii="Courier New" w:hAnsi="Courier New" w:cs="Courier New" w:hint="default"/>
+      </w:rPr>
+    </w:lvl>
+    <w:lvl w:ilvl="5" w:tplc="04090005" w:tentative="1">
+      <w:start w:val="1"/>
+      <w:numFmt w:val="bullet"/>
+      <w:lvlText w:val=""/>
+      <w:lvlJc w:val="left"/>
+      <w:pPr>
+        <w:ind w:left="4320" w:hanging="360"/>
+      </w:pPr>
+      <w:rPr>
+        <w:rFonts w:ascii="Wingdings" w:hAnsi="Wingdings" w:hint="default"/>
+      </w:rPr>
+    </w:lvl>
+    <w:lvl w:ilvl="6" w:tplc="04090001" w:tentative="1">
+      <w:start w:val="1"/>
+      <w:numFmt w:val="bullet"/>
+      <w:lvlText w:val=""/>
+      <w:lvlJc w:val="left"/>
+      <w:pPr>
+        <w:ind w:left="5040" w:hanging="360"/>
+      </w:pPr>
+      <w:rPr>
+        <w:rFonts w:ascii="Symbol" w:hAnsi="Symbol" w:hint="default"/>
+      </w:rPr>
+    </w:lvl>
+    <w:lvl w:ilvl="7" w:tplc="04090003" w:tentative="1">
+      <w:start w:val="1"/>
+      <w:numFmt w:val="bullet"/>
+      <w:lvlText w:val="o"/>
+      <w:lvlJc w:val="left"/>
+      <w:pPr>
+        <w:ind w:left="5760" w:hanging="360"/>
+      </w:pPr>
+      <w:rPr>
+        <w:rFonts w:ascii="Courier New" w:hAnsi="Courier New" w:cs="Courier New" w:hint="default"/>
+      </w:rPr>
+    </w:lvl>
+    <w:lvl w:ilvl="8" w:tplc="04090005" w:tentative="1">
+      <w:start w:val="1"/>
+      <w:numFmt w:val="bullet"/>
+      <w:lvlText w:val=""/>
+      <w:lvlJc w:val="left"/>
+      <w:pPr>
+        <w:ind w:left="6480" w:hanging="360"/>
+      </w:pPr>
+      <w:rPr>
+        <w:rFonts w:ascii="Wingdings" w:hAnsi="Wingdings" w:hint="default"/>
+      </w:rPr>
+    </w:lvl>
+  </w:abstractNum>
+  <w:abstractNum w:abstractNumId="22" w15:restartNumberingAfterBreak="0">
     <w:nsid w:val="5CF6186B"/>
     <w:multiLevelType w:val="hybridMultilevel"/>
     <w:tmpl w:val="ACEA042E"/>
@@ -5762,7 +7149,7 @@
       </w:rPr>
     </w:lvl>
   </w:abstractNum>
-  <w:abstractNum w:abstractNumId="22" w15:restartNumberingAfterBreak="0">
+  <w:abstractNum w:abstractNumId="23" w15:restartNumberingAfterBreak="0">
     <w:nsid w:val="643A5C3F"/>
     <w:multiLevelType w:val="hybridMultilevel"/>
     <w:tmpl w:val="68EED5E0"/>
@@ -5875,7 +7262,7 @@
       </w:rPr>
     </w:lvl>
   </w:abstractNum>
-  <w:abstractNum w:abstractNumId="23" w15:restartNumberingAfterBreak="0">
+  <w:abstractNum w:abstractNumId="24" w15:restartNumberingAfterBreak="0">
     <w:nsid w:val="6A017F15"/>
     <w:multiLevelType w:val="hybridMultilevel"/>
     <w:tmpl w:val="39944FB6"/>
@@ -5988,7 +7375,7 @@
       </w:rPr>
     </w:lvl>
   </w:abstractNum>
-  <w:abstractNum w:abstractNumId="24" w15:restartNumberingAfterBreak="0">
+  <w:abstractNum w:abstractNumId="25" w15:restartNumberingAfterBreak="0">
     <w:nsid w:val="6A3E234C"/>
     <w:multiLevelType w:val="hybridMultilevel"/>
     <w:tmpl w:val="02AA6EBA"/>
@@ -6101,7 +7488,7 @@
       </w:rPr>
     </w:lvl>
   </w:abstractNum>
-  <w:abstractNum w:abstractNumId="25" w15:restartNumberingAfterBreak="0">
+  <w:abstractNum w:abstractNumId="26" w15:restartNumberingAfterBreak="0">
     <w:nsid w:val="6A994E02"/>
     <w:multiLevelType w:val="hybridMultilevel"/>
     <w:tmpl w:val="F496AE92"/>
@@ -6214,7 +7601,7 @@
       </w:rPr>
     </w:lvl>
   </w:abstractNum>
-  <w:abstractNum w:abstractNumId="26" w15:restartNumberingAfterBreak="0">
+  <w:abstractNum w:abstractNumId="27" w15:restartNumberingAfterBreak="0">
     <w:nsid w:val="7A9739F1"/>
     <w:multiLevelType w:val="hybridMultilevel"/>
     <w:tmpl w:val="67A46EFA"/>
@@ -6327,7 +7714,7 @@
       </w:rPr>
     </w:lvl>
   </w:abstractNum>
-  <w:abstractNum w:abstractNumId="27" w15:restartNumberingAfterBreak="0">
+  <w:abstractNum w:abstractNumId="28" w15:restartNumberingAfterBreak="0">
     <w:nsid w:val="7D9229B9"/>
     <w:multiLevelType w:val="hybridMultilevel"/>
     <w:tmpl w:val="A7AC1ED4"/>
@@ -6492,25 +7879,25 @@
     <w:abstractNumId w:val="11"/>
   </w:num>
   <w:num w:numId="18">
-    <w:abstractNumId w:val="25"/>
+    <w:abstractNumId w:val="26"/>
   </w:num>
   <w:num w:numId="19">
-    <w:abstractNumId w:val="21"/>
+    <w:abstractNumId w:val="22"/>
   </w:num>
   <w:num w:numId="20">
     <w:abstractNumId w:val="13"/>
   </w:num>
   <w:num w:numId="21">
-    <w:abstractNumId w:val="24"/>
+    <w:abstractNumId w:val="25"/>
   </w:num>
   <w:num w:numId="22">
     <w:abstractNumId w:val="18"/>
   </w:num>
   <w:num w:numId="23">
-    <w:abstractNumId w:val="22"/>
+    <w:abstractNumId w:val="23"/>
   </w:num>
   <w:num w:numId="24">
-    <w:abstractNumId w:val="27"/>
+    <w:abstractNumId w:val="28"/>
   </w:num>
   <w:num w:numId="25">
     <w:abstractNumId w:val="17"/>
@@ -6519,10 +7906,13 @@
     <w:abstractNumId w:val="19"/>
   </w:num>
   <w:num w:numId="27">
-    <w:abstractNumId w:val="26"/>
+    <w:abstractNumId w:val="27"/>
   </w:num>
   <w:num w:numId="28">
-    <w:abstractNumId w:val="23"/>
+    <w:abstractNumId w:val="24"/>
+  </w:num>
+  <w:num w:numId="29">
+    <w:abstractNumId w:val="21"/>
   </w:num>
 </w:numbering>
 </file>

</xml_diff>